<commit_message>
Yes yes yes yes yes yes no yes
yes yes yes yes yes yes
</commit_message>
<xml_diff>
--- a/Game Design/Topics RPG/2. Sistema de combate (bases).docx
+++ b/Game Design/Topics RPG/2. Sistema de combate (bases).docx
@@ -1,6 +1,6 @@
 
 <file path=word/document.xml><?xml version="1.0" encoding="utf-8"?>
-<w:document xmlns:wpc="http://schemas.microsoft.com/office/word/2010/wordprocessingCanvas" xmlns:cx="http://schemas.microsoft.com/office/drawing/2014/chartex" xmlns:mc="http://schemas.openxmlformats.org/markup-compatibility/2006" xmlns:o="urn:schemas-microsoft-com:office:office" xmlns:r="http://schemas.openxmlformats.org/officeDocument/2006/relationships" xmlns:m="http://schemas.openxmlformats.org/officeDocument/2006/math" xmlns:v="urn:schemas-microsoft-com:vml" xmlns:wp14="http://schemas.microsoft.com/office/word/2010/wordprocessingDrawing" xmlns:wp="http://schemas.openxmlformats.org/drawingml/2006/wordprocessingDrawing" xmlns:w10="urn:schemas-microsoft-com:office:word" xmlns:w="http://schemas.openxmlformats.org/wordprocessingml/2006/main" xmlns:w14="http://schemas.microsoft.com/office/word/2010/wordml" xmlns:w15="http://schemas.microsoft.com/office/word/2012/wordml" xmlns:w16se="http://schemas.microsoft.com/office/word/2015/wordml/symex" xmlns:wpg="http://schemas.microsoft.com/office/word/2010/wordprocessingGroup" xmlns:wpi="http://schemas.microsoft.com/office/word/2010/wordprocessingInk" xmlns:wne="http://schemas.microsoft.com/office/word/2006/wordml" xmlns:wps="http://schemas.microsoft.com/office/word/2010/wordprocessingShape" mc:Ignorable="w14 w15 w16se wp14">
+<w:document xmlns:wpc="http://schemas.microsoft.com/office/word/2010/wordprocessingCanvas" xmlns:cx="http://schemas.microsoft.com/office/drawing/2014/chartex" xmlns:cx1="http://schemas.microsoft.com/office/drawing/2015/9/8/chartex" xmlns:cx2="http://schemas.microsoft.com/office/drawing/2015/10/21/chartex" xmlns:cx3="http://schemas.microsoft.com/office/drawing/2016/5/9/chartex" xmlns:cx4="http://schemas.microsoft.com/office/drawing/2016/5/10/chartex" xmlns:cx5="http://schemas.microsoft.com/office/drawing/2016/5/11/chartex" xmlns:cx6="http://schemas.microsoft.com/office/drawing/2016/5/12/chartex" xmlns:cx7="http://schemas.microsoft.com/office/drawing/2016/5/13/chartex" xmlns:cx8="http://schemas.microsoft.com/office/drawing/2016/5/14/chartex" xmlns:mc="http://schemas.openxmlformats.org/markup-compatibility/2006" xmlns:aink="http://schemas.microsoft.com/office/drawing/2016/ink" xmlns:am3d="http://schemas.microsoft.com/office/drawing/2017/model3d" xmlns:o="urn:schemas-microsoft-com:office:office" xmlns:r="http://schemas.openxmlformats.org/officeDocument/2006/relationships" xmlns:m="http://schemas.openxmlformats.org/officeDocument/2006/math" xmlns:v="urn:schemas-microsoft-com:vml" xmlns:wp14="http://schemas.microsoft.com/office/word/2010/wordprocessingDrawing" xmlns:wp="http://schemas.openxmlformats.org/drawingml/2006/wordprocessingDrawing" xmlns:w10="urn:schemas-microsoft-com:office:word" xmlns:w="http://schemas.openxmlformats.org/wordprocessingml/2006/main" xmlns:w14="http://schemas.microsoft.com/office/word/2010/wordml" xmlns:w15="http://schemas.microsoft.com/office/word/2012/wordml" xmlns:w16cid="http://schemas.microsoft.com/office/word/2016/wordml/cid" xmlns:w16se="http://schemas.microsoft.com/office/word/2015/wordml/symex" xmlns:wpg="http://schemas.microsoft.com/office/word/2010/wordprocessingGroup" xmlns:wpi="http://schemas.microsoft.com/office/word/2010/wordprocessingInk" xmlns:wne="http://schemas.microsoft.com/office/word/2006/wordml" xmlns:wps="http://schemas.microsoft.com/office/word/2010/wordprocessingShape" mc:Ignorable="w14 w15 w16se w16cid wp14">
   <w:body>
     <w:p>
       <w:pPr>
@@ -243,27 +243,7 @@
           <w:sz w:val="24"/>
           <w:lang w:val="es-AR"/>
         </w:rPr>
-        <w:t xml:space="preserve">-Este </w:t>
-      </w:r>
-      <w:proofErr w:type="spellStart"/>
-      <w:r>
-        <w:rPr>
-          <w:b/>
-          <w:color w:val="002060"/>
-          <w:sz w:val="24"/>
-          <w:lang w:val="es-AR"/>
-        </w:rPr>
-        <w:t>gameplay</w:t>
-      </w:r>
-      <w:proofErr w:type="spellEnd"/>
-      <w:r>
-        <w:rPr>
-          <w:b/>
-          <w:color w:val="002060"/>
-          <w:sz w:val="24"/>
-          <w:lang w:val="es-AR"/>
-        </w:rPr>
-        <w:t xml:space="preserve"> deberá ser divertido por sí mismo y no ser solo una sala de espera para las peleas.</w:t>
+        <w:t>-Este gameplay deberá ser divertido por sí mismo y no ser solo una sala de espera para las peleas.</w:t>
       </w:r>
     </w:p>
     <w:p>
@@ -285,27 +265,7 @@
           <w:sz w:val="24"/>
           <w:lang w:val="es-AR"/>
         </w:rPr>
-        <w:t xml:space="preserve">-Los combates no serán 100% </w:t>
-      </w:r>
-      <w:proofErr w:type="spellStart"/>
-      <w:r>
-        <w:rPr>
-          <w:b/>
-          <w:color w:val="002060"/>
-          <w:sz w:val="24"/>
-          <w:lang w:val="es-AR"/>
-        </w:rPr>
-        <w:t>random</w:t>
-      </w:r>
-      <w:proofErr w:type="spellEnd"/>
-      <w:r>
-        <w:rPr>
-          <w:b/>
-          <w:color w:val="002060"/>
-          <w:sz w:val="24"/>
-          <w:lang w:val="es-AR"/>
-        </w:rPr>
-        <w:t>, estos se podrán evitar o mitigar.</w:t>
+        <w:t>-Los combates no serán 100% random, estos se podrán evitar o mitigar.</w:t>
       </w:r>
     </w:p>
     <w:p>
@@ -406,19 +366,18 @@
           <w:sz w:val="24"/>
           <w:lang w:val="es-AR"/>
         </w:rPr>
-        <w:t xml:space="preserve">- Si es posible esta será contada principalmente a través de secretos que nos muestren lo que ocurrió y más sobre el </w:t>
-      </w:r>
-      <w:proofErr w:type="spellStart"/>
-      <w:r>
+        <w:t>- Si es posible esta será contada principalmente a través de secretos que nos muestren lo que ocurrió y más sobre el setting.</w:t>
+      </w:r>
+    </w:p>
+    <w:p>
+      <w:pPr>
         <w:rPr>
           <w:b/>
           <w:color w:val="002060"/>
           <w:sz w:val="24"/>
           <w:lang w:val="es-AR"/>
         </w:rPr>
-        <w:t>setting</w:t>
-      </w:r>
-      <w:proofErr w:type="spellEnd"/>
+      </w:pPr>
       <w:r>
         <w:rPr>
           <w:b/>
@@ -426,7 +385,7 @@
           <w:sz w:val="24"/>
           <w:lang w:val="es-AR"/>
         </w:rPr>
-        <w:t>.</w:t>
+        <w:t>- La historia no será intrusiva y estará dedicada más que nada a aquellos amantes del lore.</w:t>
       </w:r>
     </w:p>
     <w:p>
@@ -445,86 +404,7 @@
           <w:sz w:val="24"/>
           <w:lang w:val="es-AR"/>
         </w:rPr>
-        <w:t xml:space="preserve">- La historia no será intrusiva y estará dedicada más que nada a aquellos amantes del </w:t>
-      </w:r>
-      <w:proofErr w:type="spellStart"/>
-      <w:r>
-        <w:rPr>
-          <w:b/>
-          <w:color w:val="002060"/>
-          <w:sz w:val="24"/>
-          <w:lang w:val="es-AR"/>
-        </w:rPr>
-        <w:t>lore</w:t>
-      </w:r>
-      <w:proofErr w:type="spellEnd"/>
-      <w:r>
-        <w:rPr>
-          <w:b/>
-          <w:color w:val="002060"/>
-          <w:sz w:val="24"/>
-          <w:lang w:val="es-AR"/>
-        </w:rPr>
-        <w:t>.</w:t>
-      </w:r>
-    </w:p>
-    <w:p>
-      <w:pPr>
-        <w:rPr>
-          <w:b/>
-          <w:color w:val="002060"/>
-          <w:sz w:val="24"/>
-          <w:lang w:val="es-AR"/>
-        </w:rPr>
-      </w:pPr>
-      <w:r>
-        <w:rPr>
-          <w:b/>
-          <w:color w:val="002060"/>
-          <w:sz w:val="24"/>
-          <w:lang w:val="es-AR"/>
-        </w:rPr>
-        <w:t xml:space="preserve">-Debido a la falta de historia el </w:t>
-      </w:r>
-      <w:proofErr w:type="spellStart"/>
-      <w:r>
-        <w:rPr>
-          <w:b/>
-          <w:color w:val="002060"/>
-          <w:sz w:val="24"/>
-          <w:lang w:val="es-AR"/>
-        </w:rPr>
-        <w:t>Gameplay</w:t>
-      </w:r>
-      <w:proofErr w:type="spellEnd"/>
-      <w:r>
-        <w:rPr>
-          <w:b/>
-          <w:color w:val="002060"/>
-          <w:sz w:val="24"/>
-          <w:lang w:val="es-AR"/>
-        </w:rPr>
-        <w:t xml:space="preserve">/Arte deberá llevarse todo el </w:t>
-      </w:r>
-      <w:proofErr w:type="spellStart"/>
-      <w:r>
-        <w:rPr>
-          <w:b/>
-          <w:color w:val="002060"/>
-          <w:sz w:val="24"/>
-          <w:lang w:val="es-AR"/>
-        </w:rPr>
-        <w:t>spotlight</w:t>
-      </w:r>
-      <w:proofErr w:type="spellEnd"/>
-      <w:r>
-        <w:rPr>
-          <w:b/>
-          <w:color w:val="002060"/>
-          <w:sz w:val="24"/>
-          <w:lang w:val="es-AR"/>
-        </w:rPr>
-        <w:t>.</w:t>
+        <w:t>-Debido a la falta de historia el Gameplay/Arte deberá llevarse todo el spotlight.</w:t>
       </w:r>
     </w:p>
     <w:p>
@@ -599,23 +479,7 @@
           <w:sz w:val="24"/>
           <w:lang w:val="es-AR"/>
         </w:rPr>
-        <w:t xml:space="preserve">Se realizará un </w:t>
-      </w:r>
-      <w:proofErr w:type="spellStart"/>
-      <w:r>
-        <w:rPr>
-          <w:sz w:val="24"/>
-          <w:lang w:val="es-AR"/>
-        </w:rPr>
-        <w:t>brainstorming</w:t>
-      </w:r>
-      <w:proofErr w:type="spellEnd"/>
-      <w:r>
-        <w:rPr>
-          <w:sz w:val="24"/>
-          <w:lang w:val="es-AR"/>
-        </w:rPr>
-        <w:t xml:space="preserve"> para crear distintos sistemas de combate de los cuales se elegirá el más adecuado para lo que buscamos en el juego.</w:t>
+        <w:t>Se realizará un brainstorming para crear distintos sistemas de combate de los cuales se elegirá el más adecuado para lo que buscamos en el juego.</w:t>
       </w:r>
     </w:p>
     <w:p>
@@ -659,23 +523,7 @@
           <w:sz w:val="24"/>
           <w:lang w:val="es-AR"/>
         </w:rPr>
-        <w:t xml:space="preserve">Luego de finalizar y comenzar el </w:t>
-      </w:r>
-      <w:proofErr w:type="spellStart"/>
-      <w:r>
-        <w:rPr>
-          <w:sz w:val="24"/>
-          <w:lang w:val="es-AR"/>
-        </w:rPr>
-        <w:t>brainstorming</w:t>
-      </w:r>
-      <w:proofErr w:type="spellEnd"/>
-      <w:r>
-        <w:rPr>
-          <w:sz w:val="24"/>
-          <w:lang w:val="es-AR"/>
-        </w:rPr>
-        <w:t xml:space="preserve"> el sistema debería apuntar a desarrollar aquellos aspectos con mayor importancia, aunque no es obligatorio la lógica apuntaría a que cuanto más aporte a estos aspectos mejor será el sistema.</w:t>
+        <w:t>Luego de finalizar y comenzar el brainstorming el sistema debería apuntar a desarrollar aquellos aspectos con mayor importancia, aunque no es obligatorio la lógica apuntaría a que cuanto más aporte a estos aspectos mejor será el sistema.</w:t>
       </w:r>
     </w:p>
     <w:p>
@@ -934,14 +782,7 @@
                 <w:sz w:val="24"/>
                 <w:lang w:val="es-AR"/>
               </w:rPr>
-              <w:t xml:space="preserve">Permitir y promover </w:t>
-            </w:r>
-            <w:r>
-              <w:rPr>
-                <w:sz w:val="24"/>
-                <w:lang w:val="es-AR"/>
-              </w:rPr>
-              <w:t>la realización de combos</w:t>
+              <w:t>Permitir y promover la realización de combos</w:t>
             </w:r>
           </w:p>
         </w:tc>
@@ -966,7 +807,7 @@
                 <w:sz w:val="24"/>
                 <w:lang w:val="es-AR"/>
               </w:rPr>
-              <w:t>-</w:t>
+              <w:t>Si</w:t>
             </w:r>
           </w:p>
         </w:tc>
@@ -1038,7 +879,7 @@
                 <w:sz w:val="24"/>
                 <w:lang w:val="es-AR"/>
               </w:rPr>
-              <w:t>-</w:t>
+              <w:t>Si</w:t>
             </w:r>
           </w:p>
         </w:tc>
@@ -1110,7 +951,7 @@
                 <w:sz w:val="24"/>
                 <w:lang w:val="es-AR"/>
               </w:rPr>
-              <w:t>-</w:t>
+              <w:t>Si</w:t>
             </w:r>
           </w:p>
         </w:tc>
@@ -1182,7 +1023,7 @@
                 <w:sz w:val="24"/>
                 <w:lang w:val="es-AR"/>
               </w:rPr>
-              <w:t>-</w:t>
+              <w:t>Si</w:t>
             </w:r>
           </w:p>
         </w:tc>
@@ -1254,7 +1095,7 @@
                 <w:sz w:val="24"/>
                 <w:lang w:val="es-AR"/>
               </w:rPr>
-              <w:t>-</w:t>
+              <w:t>Si</w:t>
             </w:r>
           </w:p>
         </w:tc>
@@ -1310,7 +1151,6 @@
               </w:rPr>
               <w:t>“</w:t>
             </w:r>
-            <w:proofErr w:type="spellStart"/>
             <w:r>
               <w:rPr>
                 <w:sz w:val="24"/>
@@ -1318,7 +1158,6 @@
               </w:rPr>
               <w:t>checkmate</w:t>
             </w:r>
-            <w:proofErr w:type="spellEnd"/>
             <w:r>
               <w:rPr>
                 <w:sz w:val="24"/>
@@ -1331,17 +1170,8 @@
                 <w:sz w:val="24"/>
                 <w:lang w:val="es-AR"/>
               </w:rPr>
-              <w:t xml:space="preserve"> que promuevan </w:t>
-            </w:r>
-            <w:proofErr w:type="spellStart"/>
-            <w:r>
-              <w:rPr>
-                <w:sz w:val="24"/>
-                <w:lang w:val="es-AR"/>
-              </w:rPr>
-              <w:t>comebacks</w:t>
-            </w:r>
-            <w:proofErr w:type="spellEnd"/>
+              <w:t xml:space="preserve"> que promuevan comebacks</w:t>
+            </w:r>
           </w:p>
         </w:tc>
         <w:tc>
@@ -1365,7 +1195,7 @@
                 <w:sz w:val="24"/>
                 <w:lang w:val="es-AR"/>
               </w:rPr>
-              <w:t>-</w:t>
+              <w:t>Si</w:t>
             </w:r>
           </w:p>
         </w:tc>
@@ -1437,7 +1267,7 @@
                 <w:sz w:val="24"/>
                 <w:lang w:val="es-AR"/>
               </w:rPr>
-              <w:t>-</w:t>
+              <w:t>Si</w:t>
             </w:r>
           </w:p>
         </w:tc>
@@ -1509,7 +1339,7 @@
                 <w:sz w:val="24"/>
                 <w:lang w:val="es-AR"/>
               </w:rPr>
-              <w:t>-</w:t>
+              <w:t>Si</w:t>
             </w:r>
           </w:p>
         </w:tc>
@@ -1581,7 +1411,7 @@
                 <w:sz w:val="24"/>
                 <w:lang w:val="es-AR"/>
               </w:rPr>
-              <w:t>-</w:t>
+              <w:t>No</w:t>
             </w:r>
           </w:p>
         </w:tc>
@@ -1653,7 +1483,7 @@
                 <w:sz w:val="24"/>
                 <w:lang w:val="es-AR"/>
               </w:rPr>
-              <w:t>-</w:t>
+              <w:t>Si</w:t>
             </w:r>
           </w:p>
         </w:tc>
@@ -1696,263 +1526,305 @@
     </w:p>
     <w:p>
       <w:pPr>
-        <w:jc w:val="center"/>
-        <w:rPr>
-          <w:b/>
-          <w:sz w:val="28"/>
-          <w:lang w:val="es-AR"/>
-        </w:rPr>
-      </w:pPr>
-    </w:p>
-    <w:p>
-      <w:pPr>
-        <w:jc w:val="center"/>
-        <w:rPr>
-          <w:b/>
-          <w:sz w:val="28"/>
-          <w:lang w:val="es-AR"/>
-        </w:rPr>
-      </w:pPr>
-    </w:p>
-    <w:p>
-      <w:pPr>
-        <w:jc w:val="center"/>
-        <w:rPr>
-          <w:b/>
-          <w:sz w:val="28"/>
-          <w:lang w:val="es-AR"/>
-        </w:rPr>
-      </w:pPr>
-    </w:p>
-    <w:p>
-      <w:pPr>
-        <w:jc w:val="center"/>
-        <w:rPr>
-          <w:b/>
-          <w:sz w:val="28"/>
-          <w:lang w:val="es-AR"/>
-        </w:rPr>
-      </w:pPr>
-    </w:p>
-    <w:p>
-      <w:pPr>
-        <w:jc w:val="center"/>
-        <w:rPr>
-          <w:b/>
-          <w:sz w:val="28"/>
-          <w:lang w:val="es-AR"/>
-        </w:rPr>
-      </w:pPr>
-    </w:p>
-    <w:p>
-      <w:pPr>
-        <w:jc w:val="center"/>
-        <w:rPr>
-          <w:b/>
-          <w:sz w:val="28"/>
-          <w:lang w:val="es-AR"/>
-        </w:rPr>
-      </w:pPr>
-    </w:p>
-    <w:p>
-      <w:pPr>
-        <w:jc w:val="center"/>
-        <w:rPr>
-          <w:b/>
-          <w:sz w:val="28"/>
-          <w:lang w:val="es-AR"/>
-        </w:rPr>
-      </w:pPr>
-    </w:p>
-    <w:p>
-      <w:pPr>
-        <w:jc w:val="center"/>
-        <w:rPr>
-          <w:b/>
-          <w:sz w:val="28"/>
-          <w:lang w:val="es-AR"/>
-        </w:rPr>
-      </w:pPr>
-    </w:p>
-    <w:p>
-      <w:pPr>
-        <w:jc w:val="center"/>
-        <w:rPr>
-          <w:b/>
-          <w:sz w:val="28"/>
-          <w:lang w:val="es-AR"/>
-        </w:rPr>
-      </w:pPr>
-      <w:r>
-        <w:rPr>
-          <w:b/>
-          <w:sz w:val="28"/>
-          <w:lang w:val="es-AR"/>
-        </w:rPr>
-        <w:t>Características del sistema de combate</w:t>
-      </w:r>
-    </w:p>
-    <w:p>
-      <w:pPr>
-        <w:rPr>
-          <w:b/>
-          <w:sz w:val="24"/>
-          <w:lang w:val="es-AR"/>
-        </w:rPr>
-      </w:pPr>
-      <w:r>
-        <w:rPr>
-          <w:b/>
-          <w:sz w:val="24"/>
-          <w:lang w:val="es-AR"/>
-        </w:rPr>
-        <w:t>Especificar que tanto impacto tendrá cada característica</w:t>
-      </w:r>
-      <w:r>
-        <w:rPr>
-          <w:b/>
-          <w:sz w:val="24"/>
-          <w:lang w:val="es-AR"/>
-        </w:rPr>
-        <w:t xml:space="preserve"> (</w:t>
-      </w:r>
-      <w:r>
-        <w:rPr>
-          <w:b/>
-          <w:color w:val="00B050"/>
-          <w:sz w:val="24"/>
-          <w:lang w:val="es-AR"/>
-        </w:rPr>
-        <w:t>POC</w:t>
-      </w:r>
-      <w:r>
-        <w:rPr>
-          <w:b/>
-          <w:color w:val="00B050"/>
-          <w:sz w:val="24"/>
-          <w:lang w:val="es-AR"/>
-        </w:rPr>
-        <w:t>O</w:t>
-      </w:r>
-      <w:r>
-        <w:rPr>
-          <w:b/>
-          <w:sz w:val="24"/>
-          <w:lang w:val="es-AR"/>
-        </w:rPr>
-        <w:t xml:space="preserve">, </w:t>
-      </w:r>
-      <w:r>
-        <w:rPr>
-          <w:b/>
-          <w:color w:val="2E74B5" w:themeColor="accent1" w:themeShade="BF"/>
-          <w:sz w:val="24"/>
-          <w:lang w:val="es-AR"/>
-        </w:rPr>
-        <w:t>MEDI</w:t>
-      </w:r>
-      <w:r>
-        <w:rPr>
-          <w:b/>
-          <w:color w:val="2E74B5" w:themeColor="accent1" w:themeShade="BF"/>
-          <w:sz w:val="24"/>
-          <w:lang w:val="es-AR"/>
-        </w:rPr>
-        <w:t>O</w:t>
-      </w:r>
-      <w:r>
-        <w:rPr>
-          <w:b/>
-          <w:sz w:val="24"/>
-          <w:lang w:val="es-AR"/>
-        </w:rPr>
-        <w:t xml:space="preserve">, </w:t>
-      </w:r>
-      <w:r>
-        <w:rPr>
-          <w:b/>
-          <w:color w:val="C00000"/>
-          <w:sz w:val="24"/>
-          <w:lang w:val="es-AR"/>
-        </w:rPr>
-        <w:t>MUCH</w:t>
-      </w:r>
-      <w:r>
-        <w:rPr>
-          <w:b/>
-          <w:color w:val="C00000"/>
-          <w:sz w:val="24"/>
-          <w:lang w:val="es-AR"/>
-        </w:rPr>
-        <w:t>O</w:t>
-      </w:r>
-      <w:r>
-        <w:rPr>
-          <w:b/>
-          <w:sz w:val="24"/>
-          <w:lang w:val="es-AR"/>
-        </w:rPr>
-        <w:t>)</w:t>
-      </w:r>
-    </w:p>
-    <w:p>
-      <w:pPr>
-        <w:rPr>
-          <w:b/>
-          <w:sz w:val="24"/>
-          <w:lang w:val="es-AR"/>
-        </w:rPr>
-      </w:pPr>
-      <w:r>
-        <w:rPr>
-          <w:b/>
-          <w:sz w:val="24"/>
-          <w:lang w:val="es-AR"/>
-        </w:rPr>
-        <w:t>Si creemos que alguna estará bien sin importar cómo termine siendo poner (</w:t>
-      </w:r>
-      <w:r>
-        <w:rPr>
-          <w:b/>
-          <w:color w:val="7030A0"/>
-          <w:sz w:val="24"/>
-          <w:lang w:val="es-AR"/>
-        </w:rPr>
-        <w:t>NONE</w:t>
-      </w:r>
-      <w:r>
-        <w:rPr>
-          <w:b/>
-          <w:sz w:val="24"/>
-          <w:lang w:val="es-AR"/>
-        </w:rPr>
-        <w:t>).</w:t>
-      </w:r>
-    </w:p>
-    <w:p>
-      <w:pPr>
-        <w:rPr>
-          <w:sz w:val="24"/>
-          <w:lang w:val="es-AR"/>
-        </w:rPr>
-      </w:pPr>
-      <w:r>
-        <w:rPr>
-          <w:sz w:val="24"/>
-          <w:lang w:val="es-AR"/>
-        </w:rPr>
-        <w:t>(Pueden agregarse más ítems, si esto ocurre la otra persona debe votar ese ítem)</w:t>
-      </w:r>
-    </w:p>
-    <w:p>
-      <w:pPr>
-        <w:rPr>
-          <w:sz w:val="24"/>
-          <w:lang w:val="es-AR"/>
-        </w:rPr>
-      </w:pPr>
+        <w:rPr>
+          <w:b/>
+          <w:color w:val="002060"/>
+          <w:sz w:val="24"/>
+          <w:szCs w:val="24"/>
+          <w:lang w:val="es-AR"/>
+        </w:rPr>
+      </w:pPr>
+      <w:r>
+        <w:rPr>
+          <w:b/>
+          <w:color w:val="002060"/>
+          <w:sz w:val="24"/>
+          <w:szCs w:val="24"/>
+          <w:lang w:val="es-AR"/>
+        </w:rPr>
+        <w:t xml:space="preserve">FF: Voto que no en la importancia de fortalezas y debilidades, solo porque dice “Piedra, papel y tijera”. Si quiero que tenga fortalezas y debilidades pero que no sea una triada, sino algo más como Octopath Traveler que cada enemigo tiene x debilidades y las tenes que ir </w:t>
+      </w:r>
       <w:bookmarkStart w:id="0" w:name="_GoBack"/>
       <w:bookmarkEnd w:id="0"/>
+      <w:r>
+        <w:rPr>
+          <w:b/>
+          <w:color w:val="002060"/>
+          <w:sz w:val="24"/>
+          <w:szCs w:val="24"/>
+          <w:lang w:val="es-AR"/>
+        </w:rPr>
+        <w:t>descubriendo, pero no necesariamente fuego le gana a aire si no que el enemigo debe ser débil al aire para hacerle más daño.</w:t>
+      </w:r>
+    </w:p>
+    <w:p>
+      <w:pPr>
+        <w:rPr>
+          <w:b/>
+          <w:color w:val="002060"/>
+          <w:sz w:val="24"/>
+          <w:szCs w:val="24"/>
+          <w:lang w:val="es-AR"/>
+        </w:rPr>
+      </w:pPr>
+      <w:r>
+        <w:rPr>
+          <w:b/>
+          <w:color w:val="002060"/>
+          <w:sz w:val="24"/>
+          <w:szCs w:val="24"/>
+          <w:lang w:val="es-AR"/>
+        </w:rPr>
+        <w:t>Igualmente dejo abierta la posibilidad para intentar una triada ya que es mas fácil de diseñar y no disponemos de mucho tiempo.</w:t>
+      </w:r>
+    </w:p>
+    <w:p>
+      <w:pPr>
+        <w:jc w:val="center"/>
+        <w:rPr>
+          <w:b/>
+          <w:sz w:val="28"/>
+          <w:lang w:val="es-AR"/>
+        </w:rPr>
+      </w:pPr>
+    </w:p>
+    <w:p>
+      <w:pPr>
+        <w:jc w:val="center"/>
+        <w:rPr>
+          <w:b/>
+          <w:sz w:val="28"/>
+          <w:lang w:val="es-AR"/>
+        </w:rPr>
+      </w:pPr>
+    </w:p>
+    <w:p>
+      <w:pPr>
+        <w:jc w:val="center"/>
+        <w:rPr>
+          <w:b/>
+          <w:sz w:val="28"/>
+          <w:lang w:val="es-AR"/>
+        </w:rPr>
+      </w:pPr>
+    </w:p>
+    <w:p>
+      <w:pPr>
+        <w:jc w:val="center"/>
+        <w:rPr>
+          <w:b/>
+          <w:sz w:val="28"/>
+          <w:lang w:val="es-AR"/>
+        </w:rPr>
+      </w:pPr>
+    </w:p>
+    <w:p>
+      <w:pPr>
+        <w:jc w:val="center"/>
+        <w:rPr>
+          <w:b/>
+          <w:sz w:val="28"/>
+          <w:lang w:val="es-AR"/>
+        </w:rPr>
+      </w:pPr>
+    </w:p>
+    <w:p>
+      <w:pPr>
+        <w:jc w:val="center"/>
+        <w:rPr>
+          <w:b/>
+          <w:sz w:val="28"/>
+          <w:lang w:val="es-AR"/>
+        </w:rPr>
+      </w:pPr>
+    </w:p>
+    <w:p>
+      <w:pPr>
+        <w:jc w:val="center"/>
+        <w:rPr>
+          <w:b/>
+          <w:sz w:val="28"/>
+          <w:lang w:val="es-AR"/>
+        </w:rPr>
+      </w:pPr>
+    </w:p>
+    <w:p>
+      <w:pPr>
+        <w:jc w:val="center"/>
+        <w:rPr>
+          <w:b/>
+          <w:sz w:val="28"/>
+          <w:lang w:val="es-AR"/>
+        </w:rPr>
+      </w:pPr>
+      <w:r>
+        <w:rPr>
+          <w:b/>
+          <w:sz w:val="28"/>
+          <w:lang w:val="es-AR"/>
+        </w:rPr>
+        <w:t>Características del sistema de combate</w:t>
+      </w:r>
+    </w:p>
+    <w:p>
+      <w:pPr>
+        <w:rPr>
+          <w:b/>
+          <w:sz w:val="24"/>
+          <w:lang w:val="es-AR"/>
+        </w:rPr>
+      </w:pPr>
+      <w:r>
+        <w:rPr>
+          <w:b/>
+          <w:sz w:val="24"/>
+          <w:lang w:val="es-AR"/>
+        </w:rPr>
+        <w:t>Especificar que tanto impacto tendrá cada característica</w:t>
+      </w:r>
+      <w:r>
+        <w:rPr>
+          <w:b/>
+          <w:sz w:val="24"/>
+          <w:lang w:val="es-AR"/>
+        </w:rPr>
+        <w:t xml:space="preserve"> (</w:t>
+      </w:r>
+      <w:r>
+        <w:rPr>
+          <w:b/>
+          <w:color w:val="00B050"/>
+          <w:sz w:val="24"/>
+          <w:lang w:val="es-AR"/>
+        </w:rPr>
+        <w:t>POC</w:t>
+      </w:r>
+      <w:r>
+        <w:rPr>
+          <w:b/>
+          <w:color w:val="00B050"/>
+          <w:sz w:val="24"/>
+          <w:lang w:val="es-AR"/>
+        </w:rPr>
+        <w:t>O</w:t>
+      </w:r>
+      <w:r>
+        <w:rPr>
+          <w:b/>
+          <w:sz w:val="24"/>
+          <w:lang w:val="es-AR"/>
+        </w:rPr>
+        <w:t xml:space="preserve">, </w:t>
+      </w:r>
+      <w:r>
+        <w:rPr>
+          <w:b/>
+          <w:color w:val="2E74B5" w:themeColor="accent1" w:themeShade="BF"/>
+          <w:sz w:val="24"/>
+          <w:lang w:val="es-AR"/>
+        </w:rPr>
+        <w:t>MEDI</w:t>
+      </w:r>
+      <w:r>
+        <w:rPr>
+          <w:b/>
+          <w:color w:val="2E74B5" w:themeColor="accent1" w:themeShade="BF"/>
+          <w:sz w:val="24"/>
+          <w:lang w:val="es-AR"/>
+        </w:rPr>
+        <w:t>O</w:t>
+      </w:r>
+      <w:r>
+        <w:rPr>
+          <w:b/>
+          <w:sz w:val="24"/>
+          <w:lang w:val="es-AR"/>
+        </w:rPr>
+        <w:t xml:space="preserve">, </w:t>
+      </w:r>
+      <w:r>
+        <w:rPr>
+          <w:b/>
+          <w:color w:val="C00000"/>
+          <w:sz w:val="24"/>
+          <w:lang w:val="es-AR"/>
+        </w:rPr>
+        <w:t>MUCH</w:t>
+      </w:r>
+      <w:r>
+        <w:rPr>
+          <w:b/>
+          <w:color w:val="C00000"/>
+          <w:sz w:val="24"/>
+          <w:lang w:val="es-AR"/>
+        </w:rPr>
+        <w:t>O</w:t>
+      </w:r>
+      <w:r>
+        <w:rPr>
+          <w:b/>
+          <w:sz w:val="24"/>
+          <w:lang w:val="es-AR"/>
+        </w:rPr>
+        <w:t>)</w:t>
+      </w:r>
+    </w:p>
+    <w:p>
+      <w:pPr>
+        <w:rPr>
+          <w:b/>
+          <w:sz w:val="24"/>
+          <w:lang w:val="es-AR"/>
+        </w:rPr>
+      </w:pPr>
+      <w:r>
+        <w:rPr>
+          <w:b/>
+          <w:sz w:val="24"/>
+          <w:lang w:val="es-AR"/>
+        </w:rPr>
+        <w:t>Si creemos que alguna estará bien sin importar cómo termine siendo poner (</w:t>
+      </w:r>
+      <w:r>
+        <w:rPr>
+          <w:b/>
+          <w:color w:val="7030A0"/>
+          <w:sz w:val="24"/>
+          <w:lang w:val="es-AR"/>
+        </w:rPr>
+        <w:t>NONE</w:t>
+      </w:r>
+      <w:r>
+        <w:rPr>
+          <w:b/>
+          <w:sz w:val="24"/>
+          <w:lang w:val="es-AR"/>
+        </w:rPr>
+        <w:t>).</w:t>
+      </w:r>
+    </w:p>
+    <w:p>
+      <w:pPr>
+        <w:rPr>
+          <w:sz w:val="24"/>
+          <w:lang w:val="es-AR"/>
+        </w:rPr>
+      </w:pPr>
+      <w:r>
+        <w:rPr>
+          <w:sz w:val="24"/>
+          <w:lang w:val="es-AR"/>
+        </w:rPr>
+        <w:t>(Pueden agregarse más ítems, si esto ocurre la otra persona debe votar ese ítem)</w:t>
+      </w:r>
+    </w:p>
+    <w:p>
+      <w:pPr>
+        <w:rPr>
+          <w:sz w:val="24"/>
+          <w:lang w:val="es-AR"/>
+        </w:rPr>
+      </w:pPr>
     </w:p>
     <w:tbl>
       <w:tblPr>
@@ -2527,7 +2399,7 @@
 </file>
 
 <file path=word/numbering.xml><?xml version="1.0" encoding="utf-8"?>
-<w:numbering xmlns:wpc="http://schemas.microsoft.com/office/word/2010/wordprocessingCanvas" xmlns:cx="http://schemas.microsoft.com/office/drawing/2014/chartex" xmlns:mc="http://schemas.openxmlformats.org/markup-compatibility/2006" xmlns:o="urn:schemas-microsoft-com:office:office" xmlns:r="http://schemas.openxmlformats.org/officeDocument/2006/relationships" xmlns:m="http://schemas.openxmlformats.org/officeDocument/2006/math" xmlns:v="urn:schemas-microsoft-com:vml" xmlns:wp14="http://schemas.microsoft.com/office/word/2010/wordprocessingDrawing" xmlns:wp="http://schemas.openxmlformats.org/drawingml/2006/wordprocessingDrawing" xmlns:w10="urn:schemas-microsoft-com:office:word" xmlns:w="http://schemas.openxmlformats.org/wordprocessingml/2006/main" xmlns:w14="http://schemas.microsoft.com/office/word/2010/wordml" xmlns:w15="http://schemas.microsoft.com/office/word/2012/wordml" xmlns:w16se="http://schemas.microsoft.com/office/word/2015/wordml/symex" xmlns:wpg="http://schemas.microsoft.com/office/word/2010/wordprocessingGroup" xmlns:wpi="http://schemas.microsoft.com/office/word/2010/wordprocessingInk" xmlns:wne="http://schemas.microsoft.com/office/word/2006/wordml" xmlns:wps="http://schemas.microsoft.com/office/word/2010/wordprocessingShape" mc:Ignorable="w14 w15 w16se wp14">
+<w:numbering xmlns:wpc="http://schemas.microsoft.com/office/word/2010/wordprocessingCanvas" xmlns:cx="http://schemas.microsoft.com/office/drawing/2014/chartex" xmlns:cx1="http://schemas.microsoft.com/office/drawing/2015/9/8/chartex" xmlns:cx2="http://schemas.microsoft.com/office/drawing/2015/10/21/chartex" xmlns:cx3="http://schemas.microsoft.com/office/drawing/2016/5/9/chartex" xmlns:cx4="http://schemas.microsoft.com/office/drawing/2016/5/10/chartex" xmlns:cx5="http://schemas.microsoft.com/office/drawing/2016/5/11/chartex" xmlns:cx6="http://schemas.microsoft.com/office/drawing/2016/5/12/chartex" xmlns:cx7="http://schemas.microsoft.com/office/drawing/2016/5/13/chartex" xmlns:cx8="http://schemas.microsoft.com/office/drawing/2016/5/14/chartex" xmlns:mc="http://schemas.openxmlformats.org/markup-compatibility/2006" xmlns:aink="http://schemas.microsoft.com/office/drawing/2016/ink" xmlns:am3d="http://schemas.microsoft.com/office/drawing/2017/model3d" xmlns:o="urn:schemas-microsoft-com:office:office" xmlns:r="http://schemas.openxmlformats.org/officeDocument/2006/relationships" xmlns:m="http://schemas.openxmlformats.org/officeDocument/2006/math" xmlns:v="urn:schemas-microsoft-com:vml" xmlns:wp14="http://schemas.microsoft.com/office/word/2010/wordprocessingDrawing" xmlns:wp="http://schemas.openxmlformats.org/drawingml/2006/wordprocessingDrawing" xmlns:w10="urn:schemas-microsoft-com:office:word" xmlns:w="http://schemas.openxmlformats.org/wordprocessingml/2006/main" xmlns:w14="http://schemas.microsoft.com/office/word/2010/wordml" xmlns:w15="http://schemas.microsoft.com/office/word/2012/wordml" xmlns:w16cid="http://schemas.microsoft.com/office/word/2016/wordml/cid" xmlns:w16se="http://schemas.microsoft.com/office/word/2015/wordml/symex" xmlns:wpg="http://schemas.microsoft.com/office/word/2010/wordprocessingGroup" xmlns:wpi="http://schemas.microsoft.com/office/word/2010/wordprocessingInk" xmlns:wne="http://schemas.microsoft.com/office/word/2006/wordml" xmlns:wps="http://schemas.microsoft.com/office/word/2010/wordprocessingShape" mc:Ignorable="w14 w15 w16se w16cid wp14">
   <w:abstractNum w:abstractNumId="0" w15:restartNumberingAfterBreak="0">
     <w:nsid w:val="690D541B"/>
     <w:multiLevelType w:val="hybridMultilevel"/>
@@ -2624,7 +2496,7 @@
 </file>
 
 <file path=word/styles.xml><?xml version="1.0" encoding="utf-8"?>
-<w:styles xmlns:mc="http://schemas.openxmlformats.org/markup-compatibility/2006" xmlns:r="http://schemas.openxmlformats.org/officeDocument/2006/relationships" xmlns:w="http://schemas.openxmlformats.org/wordprocessingml/2006/main" xmlns:w14="http://schemas.microsoft.com/office/word/2010/wordml" xmlns:w15="http://schemas.microsoft.com/office/word/2012/wordml" xmlns:w16se="http://schemas.microsoft.com/office/word/2015/wordml/symex" mc:Ignorable="w14 w15 w16se">
+<w:styles xmlns:mc="http://schemas.openxmlformats.org/markup-compatibility/2006" xmlns:r="http://schemas.openxmlformats.org/officeDocument/2006/relationships" xmlns:w="http://schemas.openxmlformats.org/wordprocessingml/2006/main" xmlns:w14="http://schemas.microsoft.com/office/word/2010/wordml" xmlns:w15="http://schemas.microsoft.com/office/word/2012/wordml" xmlns:w16cid="http://schemas.microsoft.com/office/word/2016/wordml/cid" xmlns:w16se="http://schemas.microsoft.com/office/word/2015/wordml/symex" mc:Ignorable="w14 w15 w16se w16cid">
   <w:docDefaults>
     <w:rPrDefault>
       <w:rPr>
@@ -2640,7 +2512,7 @@
       </w:pPr>
     </w:pPrDefault>
   </w:docDefaults>
-  <w:latentStyles w:defLockedState="0" w:defUIPriority="99" w:defSemiHidden="0" w:defUnhideWhenUsed="0" w:defQFormat="0" w:count="371">
+  <w:latentStyles w:defLockedState="0" w:defUIPriority="99" w:defSemiHidden="0" w:defUnhideWhenUsed="0" w:defQFormat="0" w:count="376">
     <w:lsdException w:name="Normal" w:uiPriority="0" w:qFormat="1"/>
     <w:lsdException w:name="heading 1" w:uiPriority="9" w:qFormat="1"/>
     <w:lsdException w:name="heading 2" w:semiHidden="1" w:uiPriority="9" w:unhideWhenUsed="1" w:qFormat="1"/>
@@ -2746,7 +2618,6 @@
     <w:lsdException w:name="HTML Sample" w:semiHidden="1" w:unhideWhenUsed="1"/>
     <w:lsdException w:name="HTML Typewriter" w:semiHidden="1" w:unhideWhenUsed="1"/>
     <w:lsdException w:name="HTML Variable" w:semiHidden="1" w:unhideWhenUsed="1"/>
-    <w:lsdException w:name="Normal Table" w:semiHidden="1" w:unhideWhenUsed="1"/>
     <w:lsdException w:name="annotation subject" w:semiHidden="1" w:unhideWhenUsed="1"/>
     <w:lsdException w:name="No List" w:semiHidden="1" w:unhideWhenUsed="1"/>
     <w:lsdException w:name="Outline List 1" w:semiHidden="1" w:unhideWhenUsed="1"/>
@@ -2789,11 +2660,8 @@
     <w:lsdException w:name="Table Contemporary" w:semiHidden="1" w:unhideWhenUsed="1"/>
     <w:lsdException w:name="Table Elegant" w:semiHidden="1" w:unhideWhenUsed="1"/>
     <w:lsdException w:name="Table Professional" w:semiHidden="1" w:unhideWhenUsed="1"/>
-    <w:lsdException w:name="Table Subtle 1" w:semiHidden="1" w:unhideWhenUsed="1"/>
     <w:lsdException w:name="Table Subtle 2" w:semiHidden="1" w:unhideWhenUsed="1"/>
     <w:lsdException w:name="Table Web 1" w:semiHidden="1" w:unhideWhenUsed="1"/>
-    <w:lsdException w:name="Table Web 2" w:semiHidden="1" w:unhideWhenUsed="1"/>
-    <w:lsdException w:name="Table Web 3" w:semiHidden="1" w:unhideWhenUsed="1"/>
     <w:lsdException w:name="Balloon Text" w:semiHidden="1" w:unhideWhenUsed="1"/>
     <w:lsdException w:name="Table Grid" w:uiPriority="39"/>
     <w:lsdException w:name="Table Theme" w:semiHidden="1" w:unhideWhenUsed="1"/>
@@ -3012,6 +2880,11 @@
     <w:lsdException w:name="List Table 5 Dark Accent 6" w:uiPriority="50"/>
     <w:lsdException w:name="List Table 6 Colorful Accent 6" w:uiPriority="51"/>
     <w:lsdException w:name="List Table 7 Colorful Accent 6" w:uiPriority="52"/>
+    <w:lsdException w:name="Mention" w:semiHidden="1" w:unhideWhenUsed="1"/>
+    <w:lsdException w:name="Smart Hyperlink" w:semiHidden="1" w:unhideWhenUsed="1"/>
+    <w:lsdException w:name="Hashtag" w:semiHidden="1" w:unhideWhenUsed="1"/>
+    <w:lsdException w:name="Unresolved Mention" w:semiHidden="1" w:unhideWhenUsed="1"/>
+    <w:lsdException w:name="Smart Link" w:semiHidden="1" w:unhideWhenUsed="1"/>
   </w:latentStyles>
   <w:style w:type="paragraph" w:default="1" w:styleId="Normal">
     <w:name w:val="Normal"/>

</xml_diff>

<commit_message>
MEDIA MUCHA MEDIA MEDIA MEDIA POCA MUCHA MEDIA
Mucha lucha
</commit_message>
<xml_diff>
--- a/Game Design/Topics RPG/2. Sistema de combate (bases).docx
+++ b/Game Design/Topics RPG/2. Sistema de combate (bases).docx
@@ -243,7 +243,27 @@
           <w:sz w:val="24"/>
           <w:lang w:val="es-AR"/>
         </w:rPr>
-        <w:t>-Este gameplay deberá ser divertido por sí mismo y no ser solo una sala de espera para las peleas.</w:t>
+        <w:t xml:space="preserve">-Este </w:t>
+      </w:r>
+      <w:proofErr w:type="spellStart"/>
+      <w:r>
+        <w:rPr>
+          <w:b/>
+          <w:color w:val="002060"/>
+          <w:sz w:val="24"/>
+          <w:lang w:val="es-AR"/>
+        </w:rPr>
+        <w:t>gameplay</w:t>
+      </w:r>
+      <w:proofErr w:type="spellEnd"/>
+      <w:r>
+        <w:rPr>
+          <w:b/>
+          <w:color w:val="002060"/>
+          <w:sz w:val="24"/>
+          <w:lang w:val="es-AR"/>
+        </w:rPr>
+        <w:t xml:space="preserve"> deberá ser divertido por sí mismo y no ser solo una sala de espera para las peleas.</w:t>
       </w:r>
     </w:p>
     <w:p>
@@ -265,7 +285,27 @@
           <w:sz w:val="24"/>
           <w:lang w:val="es-AR"/>
         </w:rPr>
-        <w:t>-Los combates no serán 100% random, estos se podrán evitar o mitigar.</w:t>
+        <w:t xml:space="preserve">-Los combates no serán 100% </w:t>
+      </w:r>
+      <w:proofErr w:type="spellStart"/>
+      <w:r>
+        <w:rPr>
+          <w:b/>
+          <w:color w:val="002060"/>
+          <w:sz w:val="24"/>
+          <w:lang w:val="es-AR"/>
+        </w:rPr>
+        <w:t>random</w:t>
+      </w:r>
+      <w:proofErr w:type="spellEnd"/>
+      <w:r>
+        <w:rPr>
+          <w:b/>
+          <w:color w:val="002060"/>
+          <w:sz w:val="24"/>
+          <w:lang w:val="es-AR"/>
+        </w:rPr>
+        <w:t>, estos se podrán evitar o mitigar.</w:t>
       </w:r>
     </w:p>
     <w:p>
@@ -366,45 +406,105 @@
           <w:sz w:val="24"/>
           <w:lang w:val="es-AR"/>
         </w:rPr>
-        <w:t>- Si es posible esta será contada principalmente a través de secretos que nos muestren lo que ocurrió y más sobre el setting.</w:t>
-      </w:r>
-    </w:p>
-    <w:p>
-      <w:pPr>
-        <w:rPr>
-          <w:b/>
-          <w:color w:val="002060"/>
-          <w:sz w:val="24"/>
-          <w:lang w:val="es-AR"/>
-        </w:rPr>
-      </w:pPr>
-      <w:r>
-        <w:rPr>
-          <w:b/>
-          <w:color w:val="002060"/>
-          <w:sz w:val="24"/>
-          <w:lang w:val="es-AR"/>
-        </w:rPr>
-        <w:t>- La historia no será intrusiva y estará dedicada más que nada a aquellos amantes del lore.</w:t>
-      </w:r>
-    </w:p>
-    <w:p>
-      <w:pPr>
-        <w:rPr>
-          <w:b/>
-          <w:color w:val="002060"/>
-          <w:sz w:val="24"/>
-          <w:lang w:val="es-AR"/>
-        </w:rPr>
-      </w:pPr>
-      <w:r>
-        <w:rPr>
-          <w:b/>
-          <w:color w:val="002060"/>
-          <w:sz w:val="24"/>
-          <w:lang w:val="es-AR"/>
-        </w:rPr>
-        <w:t>-Debido a la falta de historia el Gameplay/Arte deberá llevarse todo el spotlight.</w:t>
+        <w:t xml:space="preserve">- Si es posible esta será contada principalmente a través de secretos que nos muestren lo que ocurrió y más sobre el </w:t>
+      </w:r>
+      <w:proofErr w:type="spellStart"/>
+      <w:r>
+        <w:rPr>
+          <w:b/>
+          <w:color w:val="002060"/>
+          <w:sz w:val="24"/>
+          <w:lang w:val="es-AR"/>
+        </w:rPr>
+        <w:t>setting</w:t>
+      </w:r>
+      <w:proofErr w:type="spellEnd"/>
+      <w:r>
+        <w:rPr>
+          <w:b/>
+          <w:color w:val="002060"/>
+          <w:sz w:val="24"/>
+          <w:lang w:val="es-AR"/>
+        </w:rPr>
+        <w:t>.</w:t>
+      </w:r>
+    </w:p>
+    <w:p>
+      <w:pPr>
+        <w:rPr>
+          <w:b/>
+          <w:color w:val="002060"/>
+          <w:sz w:val="24"/>
+          <w:lang w:val="es-AR"/>
+        </w:rPr>
+      </w:pPr>
+      <w:r>
+        <w:rPr>
+          <w:b/>
+          <w:color w:val="002060"/>
+          <w:sz w:val="24"/>
+          <w:lang w:val="es-AR"/>
+        </w:rPr>
+        <w:t xml:space="preserve">- La historia no será intrusiva y estará dedicada más que nada a aquellos amantes del </w:t>
+      </w:r>
+      <w:proofErr w:type="spellStart"/>
+      <w:r>
+        <w:rPr>
+          <w:b/>
+          <w:color w:val="002060"/>
+          <w:sz w:val="24"/>
+          <w:lang w:val="es-AR"/>
+        </w:rPr>
+        <w:t>lore</w:t>
+      </w:r>
+      <w:proofErr w:type="spellEnd"/>
+      <w:r>
+        <w:rPr>
+          <w:b/>
+          <w:color w:val="002060"/>
+          <w:sz w:val="24"/>
+          <w:lang w:val="es-AR"/>
+        </w:rPr>
+        <w:t>.</w:t>
+      </w:r>
+    </w:p>
+    <w:p>
+      <w:pPr>
+        <w:rPr>
+          <w:b/>
+          <w:color w:val="002060"/>
+          <w:sz w:val="24"/>
+          <w:lang w:val="es-AR"/>
+        </w:rPr>
+      </w:pPr>
+      <w:r>
+        <w:rPr>
+          <w:b/>
+          <w:color w:val="002060"/>
+          <w:sz w:val="24"/>
+          <w:lang w:val="es-AR"/>
+        </w:rPr>
+        <w:t xml:space="preserve">-Debido a la falta de historia el Gameplay/Arte deberá llevarse todo el </w:t>
+      </w:r>
+      <w:proofErr w:type="spellStart"/>
+      <w:r>
+        <w:rPr>
+          <w:b/>
+          <w:color w:val="002060"/>
+          <w:sz w:val="24"/>
+          <w:lang w:val="es-AR"/>
+        </w:rPr>
+        <w:t>spotlight</w:t>
+      </w:r>
+      <w:proofErr w:type="spellEnd"/>
+      <w:r>
+        <w:rPr>
+          <w:b/>
+          <w:color w:val="002060"/>
+          <w:sz w:val="24"/>
+          <w:lang w:val="es-AR"/>
+        </w:rPr>
+        <w:t>.</w:t>
       </w:r>
     </w:p>
     <w:p>
@@ -479,7 +579,23 @@
           <w:sz w:val="24"/>
           <w:lang w:val="es-AR"/>
         </w:rPr>
-        <w:t>Se realizará un brainstorming para crear distintos sistemas de combate de los cuales se elegirá el más adecuado para lo que buscamos en el juego.</w:t>
+        <w:t xml:space="preserve">Se realizará un </w:t>
+      </w:r>
+      <w:proofErr w:type="spellStart"/>
+      <w:r>
+        <w:rPr>
+          <w:sz w:val="24"/>
+          <w:lang w:val="es-AR"/>
+        </w:rPr>
+        <w:t>brainstorming</w:t>
+      </w:r>
+      <w:proofErr w:type="spellEnd"/>
+      <w:r>
+        <w:rPr>
+          <w:sz w:val="24"/>
+          <w:lang w:val="es-AR"/>
+        </w:rPr>
+        <w:t xml:space="preserve"> para crear distintos sistemas de combate de los cuales se elegirá el más adecuado para lo que buscamos en el juego.</w:t>
       </w:r>
     </w:p>
     <w:p>
@@ -523,7 +639,23 @@
           <w:sz w:val="24"/>
           <w:lang w:val="es-AR"/>
         </w:rPr>
-        <w:t>Luego de finalizar y comenzar el brainstorming el sistema debería apuntar a desarrollar aquellos aspectos con mayor importancia, aunque no es obligatorio la lógica apuntaría a que cuanto más aporte a estos aspectos mejor será el sistema.</w:t>
+        <w:t xml:space="preserve">Luego de finalizar y comenzar el </w:t>
+      </w:r>
+      <w:proofErr w:type="spellStart"/>
+      <w:r>
+        <w:rPr>
+          <w:sz w:val="24"/>
+          <w:lang w:val="es-AR"/>
+        </w:rPr>
+        <w:t>brainstorming</w:t>
+      </w:r>
+      <w:proofErr w:type="spellEnd"/>
+      <w:r>
+        <w:rPr>
+          <w:sz w:val="24"/>
+          <w:lang w:val="es-AR"/>
+        </w:rPr>
+        <w:t xml:space="preserve"> el sistema debería apuntar a desarrollar aquellos aspectos con mayor importancia, aunque no es obligatorio la lógica apuntaría a que cuanto más aporte a estos aspectos mejor será el sistema.</w:t>
       </w:r>
     </w:p>
     <w:p>
@@ -682,9 +814,9 @@
         <w:tblLook w:val="04A0" w:firstRow="1" w:lastRow="0" w:firstColumn="1" w:lastColumn="0" w:noHBand="0" w:noVBand="1"/>
       </w:tblPr>
       <w:tblGrid>
-        <w:gridCol w:w="8222"/>
+        <w:gridCol w:w="8208"/>
+        <w:gridCol w:w="1007"/>
         <w:gridCol w:w="992"/>
-        <w:gridCol w:w="993"/>
       </w:tblGrid>
       <w:tr>
         <w:tc>
@@ -795,19 +927,19 @@
               <w:jc w:val="center"/>
               <w:rPr>
                 <w:b/>
-                <w:color w:val="002060"/>
-                <w:sz w:val="24"/>
-                <w:lang w:val="es-AR"/>
-              </w:rPr>
-            </w:pPr>
-            <w:r>
-              <w:rPr>
-                <w:b/>
-                <w:color w:val="002060"/>
-                <w:sz w:val="24"/>
-                <w:lang w:val="es-AR"/>
-              </w:rPr>
-              <w:t>Si</w:t>
+                <w:color w:val="FF0000"/>
+                <w:sz w:val="24"/>
+                <w:lang w:val="es-AR"/>
+              </w:rPr>
+            </w:pPr>
+            <w:r>
+              <w:rPr>
+                <w:b/>
+                <w:color w:val="FF0000"/>
+                <w:sz w:val="24"/>
+                <w:lang w:val="es-AR"/>
+              </w:rPr>
+              <w:t>MUCHA</w:t>
             </w:r>
           </w:p>
         </w:tc>
@@ -867,19 +999,19 @@
               <w:jc w:val="center"/>
               <w:rPr>
                 <w:b/>
-                <w:color w:val="002060"/>
-                <w:sz w:val="24"/>
-                <w:lang w:val="es-AR"/>
-              </w:rPr>
-            </w:pPr>
-            <w:r>
-              <w:rPr>
-                <w:b/>
-                <w:color w:val="002060"/>
-                <w:sz w:val="24"/>
-                <w:lang w:val="es-AR"/>
-              </w:rPr>
-              <w:t>Si</w:t>
+                <w:color w:val="FF0000"/>
+                <w:sz w:val="24"/>
+                <w:lang w:val="es-AR"/>
+              </w:rPr>
+            </w:pPr>
+            <w:r>
+              <w:rPr>
+                <w:b/>
+                <w:color w:val="FF0000"/>
+                <w:sz w:val="24"/>
+                <w:lang w:val="es-AR"/>
+              </w:rPr>
+              <w:t>MUCHA</w:t>
             </w:r>
           </w:p>
         </w:tc>
@@ -939,19 +1071,19 @@
               <w:jc w:val="center"/>
               <w:rPr>
                 <w:b/>
-                <w:color w:val="002060"/>
-                <w:sz w:val="24"/>
-                <w:lang w:val="es-AR"/>
-              </w:rPr>
-            </w:pPr>
-            <w:r>
-              <w:rPr>
-                <w:b/>
-                <w:color w:val="002060"/>
-                <w:sz w:val="24"/>
-                <w:lang w:val="es-AR"/>
-              </w:rPr>
-              <w:t>Si</w:t>
+                <w:color w:val="00B050"/>
+                <w:sz w:val="24"/>
+                <w:lang w:val="es-AR"/>
+              </w:rPr>
+            </w:pPr>
+            <w:r>
+              <w:rPr>
+                <w:b/>
+                <w:color w:val="00B050"/>
+                <w:sz w:val="24"/>
+                <w:lang w:val="es-AR"/>
+              </w:rPr>
+              <w:t>POCA</w:t>
             </w:r>
           </w:p>
         </w:tc>
@@ -1011,19 +1143,19 @@
               <w:jc w:val="center"/>
               <w:rPr>
                 <w:b/>
-                <w:color w:val="002060"/>
-                <w:sz w:val="24"/>
-                <w:lang w:val="es-AR"/>
-              </w:rPr>
-            </w:pPr>
-            <w:r>
-              <w:rPr>
-                <w:b/>
-                <w:color w:val="002060"/>
-                <w:sz w:val="24"/>
-                <w:lang w:val="es-AR"/>
-              </w:rPr>
-              <w:t>Si</w:t>
+                <w:color w:val="0070C0"/>
+                <w:sz w:val="24"/>
+                <w:lang w:val="es-AR"/>
+              </w:rPr>
+            </w:pPr>
+            <w:r>
+              <w:rPr>
+                <w:b/>
+                <w:color w:val="0070C0"/>
+                <w:sz w:val="24"/>
+                <w:lang w:val="es-AR"/>
+              </w:rPr>
+              <w:t>MEDIA</w:t>
             </w:r>
           </w:p>
         </w:tc>
@@ -1083,19 +1215,19 @@
               <w:jc w:val="center"/>
               <w:rPr>
                 <w:b/>
-                <w:color w:val="002060"/>
-                <w:sz w:val="24"/>
-                <w:lang w:val="es-AR"/>
-              </w:rPr>
-            </w:pPr>
-            <w:r>
-              <w:rPr>
-                <w:b/>
-                <w:color w:val="002060"/>
-                <w:sz w:val="24"/>
-                <w:lang w:val="es-AR"/>
-              </w:rPr>
-              <w:t>Si</w:t>
+                <w:color w:val="0070C0"/>
+                <w:sz w:val="24"/>
+                <w:lang w:val="es-AR"/>
+              </w:rPr>
+            </w:pPr>
+            <w:r>
+              <w:rPr>
+                <w:b/>
+                <w:color w:val="0070C0"/>
+                <w:sz w:val="24"/>
+                <w:lang w:val="es-AR"/>
+              </w:rPr>
+              <w:t>MEDIA</w:t>
             </w:r>
           </w:p>
         </w:tc>
@@ -1151,6 +1283,7 @@
               </w:rPr>
               <w:t>“</w:t>
             </w:r>
+            <w:proofErr w:type="spellStart"/>
             <w:r>
               <w:rPr>
                 <w:sz w:val="24"/>
@@ -1158,6 +1291,7 @@
               </w:rPr>
               <w:t>checkmate</w:t>
             </w:r>
+            <w:proofErr w:type="spellEnd"/>
             <w:r>
               <w:rPr>
                 <w:sz w:val="24"/>
@@ -1170,8 +1304,17 @@
                 <w:sz w:val="24"/>
                 <w:lang w:val="es-AR"/>
               </w:rPr>
-              <w:t xml:space="preserve"> que promuevan comebacks</w:t>
-            </w:r>
+              <w:t xml:space="preserve"> que promuevan </w:t>
+            </w:r>
+            <w:proofErr w:type="spellStart"/>
+            <w:r>
+              <w:rPr>
+                <w:sz w:val="24"/>
+                <w:lang w:val="es-AR"/>
+              </w:rPr>
+              <w:t>comebacks</w:t>
+            </w:r>
+            <w:proofErr w:type="spellEnd"/>
           </w:p>
         </w:tc>
         <w:tc>
@@ -1183,19 +1326,19 @@
               <w:jc w:val="center"/>
               <w:rPr>
                 <w:b/>
-                <w:color w:val="002060"/>
-                <w:sz w:val="24"/>
-                <w:lang w:val="es-AR"/>
-              </w:rPr>
-            </w:pPr>
-            <w:r>
-              <w:rPr>
-                <w:b/>
-                <w:color w:val="002060"/>
-                <w:sz w:val="24"/>
-                <w:lang w:val="es-AR"/>
-              </w:rPr>
-              <w:t>Si</w:t>
+                <w:color w:val="00B050"/>
+                <w:sz w:val="24"/>
+                <w:lang w:val="es-AR"/>
+              </w:rPr>
+            </w:pPr>
+            <w:r>
+              <w:rPr>
+                <w:b/>
+                <w:color w:val="00B050"/>
+                <w:sz w:val="24"/>
+                <w:lang w:val="es-AR"/>
+              </w:rPr>
+              <w:t>POCA</w:t>
             </w:r>
           </w:p>
         </w:tc>
@@ -1255,19 +1398,19 @@
               <w:jc w:val="center"/>
               <w:rPr>
                 <w:b/>
-                <w:color w:val="002060"/>
-                <w:sz w:val="24"/>
-                <w:lang w:val="es-AR"/>
-              </w:rPr>
-            </w:pPr>
-            <w:r>
-              <w:rPr>
-                <w:b/>
-                <w:color w:val="002060"/>
-                <w:sz w:val="24"/>
-                <w:lang w:val="es-AR"/>
-              </w:rPr>
-              <w:t>Si</w:t>
+                <w:color w:val="0070C0"/>
+                <w:sz w:val="24"/>
+                <w:lang w:val="es-AR"/>
+              </w:rPr>
+            </w:pPr>
+            <w:r>
+              <w:rPr>
+                <w:b/>
+                <w:color w:val="0070C0"/>
+                <w:sz w:val="24"/>
+                <w:lang w:val="es-AR"/>
+              </w:rPr>
+              <w:t>MEDIA</w:t>
             </w:r>
           </w:p>
         </w:tc>
@@ -1327,19 +1470,19 @@
               <w:jc w:val="center"/>
               <w:rPr>
                 <w:b/>
-                <w:color w:val="002060"/>
-                <w:sz w:val="24"/>
-                <w:lang w:val="es-AR"/>
-              </w:rPr>
-            </w:pPr>
-            <w:r>
-              <w:rPr>
-                <w:b/>
-                <w:color w:val="002060"/>
-                <w:sz w:val="24"/>
-                <w:lang w:val="es-AR"/>
-              </w:rPr>
-              <w:t>Si</w:t>
+                <w:color w:val="FF0000"/>
+                <w:sz w:val="24"/>
+                <w:lang w:val="es-AR"/>
+              </w:rPr>
+            </w:pPr>
+            <w:r>
+              <w:rPr>
+                <w:b/>
+                <w:color w:val="FF0000"/>
+                <w:sz w:val="24"/>
+                <w:lang w:val="es-AR"/>
+              </w:rPr>
+              <w:t>MUCHA</w:t>
             </w:r>
           </w:p>
         </w:tc>
@@ -1399,19 +1542,19 @@
               <w:jc w:val="center"/>
               <w:rPr>
                 <w:b/>
-                <w:color w:val="002060"/>
-                <w:sz w:val="24"/>
-                <w:lang w:val="es-AR"/>
-              </w:rPr>
-            </w:pPr>
-            <w:r>
-              <w:rPr>
-                <w:b/>
-                <w:color w:val="002060"/>
-                <w:sz w:val="24"/>
-                <w:lang w:val="es-AR"/>
-              </w:rPr>
-              <w:t>No</w:t>
+                <w:color w:val="FF0000"/>
+                <w:sz w:val="24"/>
+                <w:lang w:val="es-AR"/>
+              </w:rPr>
+            </w:pPr>
+            <w:r>
+              <w:rPr>
+                <w:b/>
+                <w:color w:val="FF0000"/>
+                <w:sz w:val="24"/>
+                <w:lang w:val="es-AR"/>
+              </w:rPr>
+              <w:t>MUCHA</w:t>
             </w:r>
           </w:p>
         </w:tc>
@@ -1471,19 +1614,19 @@
               <w:jc w:val="center"/>
               <w:rPr>
                 <w:b/>
-                <w:color w:val="002060"/>
-                <w:sz w:val="24"/>
-                <w:lang w:val="es-AR"/>
-              </w:rPr>
-            </w:pPr>
-            <w:r>
-              <w:rPr>
-                <w:b/>
-                <w:color w:val="002060"/>
-                <w:sz w:val="24"/>
-                <w:lang w:val="es-AR"/>
-              </w:rPr>
-              <w:t>Si</w:t>
+                <w:color w:val="0070C0"/>
+                <w:sz w:val="24"/>
+                <w:lang w:val="es-AR"/>
+              </w:rPr>
+            </w:pPr>
+            <w:r>
+              <w:rPr>
+                <w:b/>
+                <w:color w:val="0070C0"/>
+                <w:sz w:val="24"/>
+                <w:lang w:val="es-AR"/>
+              </w:rPr>
+              <w:t>MEDIA</w:t>
             </w:r>
           </w:p>
         </w:tc>
@@ -1542,40 +1685,833 @@
           <w:szCs w:val="24"/>
           <w:lang w:val="es-AR"/>
         </w:rPr>
-        <w:t xml:space="preserve">FF: Voto que no en la importancia de fortalezas y debilidades, solo porque dice “Piedra, papel y tijera”. Si quiero que tenga fortalezas y debilidades pero que no sea una triada, sino algo más como Octopath Traveler que cada enemigo tiene x debilidades y las tenes que ir </w:t>
-      </w:r>
-      <w:bookmarkStart w:id="0" w:name="_GoBack"/>
-      <w:bookmarkEnd w:id="0"/>
-      <w:r>
-        <w:rPr>
-          <w:b/>
-          <w:color w:val="002060"/>
-          <w:sz w:val="24"/>
-          <w:szCs w:val="24"/>
-          <w:lang w:val="es-AR"/>
-        </w:rPr>
-        <w:t>descubriendo, pero no necesariamente fuego le gana a aire si no que el enemigo debe ser débil al aire para hacerle más daño.</w:t>
-      </w:r>
-    </w:p>
-    <w:p>
-      <w:pPr>
-        <w:rPr>
-          <w:b/>
-          <w:color w:val="002060"/>
-          <w:sz w:val="24"/>
-          <w:szCs w:val="24"/>
-          <w:lang w:val="es-AR"/>
-        </w:rPr>
-      </w:pPr>
-      <w:r>
-        <w:rPr>
-          <w:b/>
-          <w:color w:val="002060"/>
-          <w:sz w:val="24"/>
-          <w:szCs w:val="24"/>
-          <w:lang w:val="es-AR"/>
-        </w:rPr>
-        <w:t>Igualmente dejo abierta la posibilidad para intentar una triada ya que es mas fácil de diseñar y no disponemos de mucho tiempo.</w:t>
+        <w:t>FF:</w:t>
+      </w:r>
+      <w:r>
+        <w:rPr>
+          <w:b/>
+          <w:color w:val="002060"/>
+          <w:sz w:val="24"/>
+          <w:szCs w:val="24"/>
+          <w:lang w:val="es-AR"/>
+        </w:rPr>
+        <w:t xml:space="preserve"> </w:t>
+      </w:r>
+    </w:p>
+    <w:p>
+      <w:pPr>
+        <w:rPr>
+          <w:b/>
+          <w:color w:val="002060"/>
+          <w:sz w:val="24"/>
+          <w:szCs w:val="24"/>
+          <w:lang w:val="es-AR"/>
+        </w:rPr>
+      </w:pPr>
+      <w:r>
+        <w:rPr>
+          <w:b/>
+          <w:color w:val="002060"/>
+          <w:sz w:val="24"/>
+          <w:szCs w:val="24"/>
+          <w:lang w:val="es-AR"/>
+        </w:rPr>
+        <w:t xml:space="preserve">1_ Es la mecánica principal del juego, si queremos que sea lo mas </w:t>
+      </w:r>
+      <w:proofErr w:type="spellStart"/>
+      <w:r>
+        <w:rPr>
+          <w:b/>
+          <w:color w:val="002060"/>
+          <w:sz w:val="24"/>
+          <w:szCs w:val="24"/>
+          <w:lang w:val="es-AR"/>
+        </w:rPr>
+        <w:t>vistozo</w:t>
+      </w:r>
+      <w:proofErr w:type="spellEnd"/>
+      <w:r>
+        <w:rPr>
+          <w:b/>
+          <w:color w:val="002060"/>
+          <w:sz w:val="24"/>
+          <w:szCs w:val="24"/>
+          <w:lang w:val="es-AR"/>
+        </w:rPr>
+        <w:t xml:space="preserve"> hay que hacerla cuan elegante y </w:t>
+      </w:r>
+      <w:proofErr w:type="spellStart"/>
+      <w:r>
+        <w:rPr>
+          <w:b/>
+          <w:color w:val="002060"/>
+          <w:sz w:val="24"/>
+          <w:szCs w:val="24"/>
+          <w:lang w:val="es-AR"/>
+        </w:rPr>
+        <w:t>shiny</w:t>
+      </w:r>
+      <w:proofErr w:type="spellEnd"/>
+      <w:r>
+        <w:rPr>
+          <w:b/>
+          <w:color w:val="002060"/>
+          <w:sz w:val="24"/>
+          <w:szCs w:val="24"/>
+          <w:lang w:val="es-AR"/>
+        </w:rPr>
+        <w:t xml:space="preserve"> posible, se debe sentir bien hacer esto, por lo </w:t>
+      </w:r>
+      <w:proofErr w:type="gramStart"/>
+      <w:r>
+        <w:rPr>
+          <w:b/>
+          <w:color w:val="002060"/>
+          <w:sz w:val="24"/>
+          <w:szCs w:val="24"/>
+          <w:lang w:val="es-AR"/>
+        </w:rPr>
+        <w:t>tanto</w:t>
+      </w:r>
+      <w:proofErr w:type="gramEnd"/>
+      <w:r>
+        <w:rPr>
+          <w:b/>
+          <w:color w:val="002060"/>
+          <w:sz w:val="24"/>
+          <w:szCs w:val="24"/>
+          <w:lang w:val="es-AR"/>
+        </w:rPr>
+        <w:t xml:space="preserve"> debería ser algo que se promueva, igualmente, tiene un punto en contra que es que si esto esta super explotado se vuelve aburrido, como en Persona hacer Once More todo el tiempo. Entonces esto también podría ser </w:t>
+      </w:r>
+      <w:r>
+        <w:rPr>
+          <w:b/>
+          <w:color w:val="0070C0"/>
+          <w:sz w:val="24"/>
+          <w:szCs w:val="24"/>
+          <w:lang w:val="es-AR"/>
+        </w:rPr>
+        <w:t>MEDIA</w:t>
+      </w:r>
+      <w:r>
+        <w:rPr>
+          <w:b/>
+          <w:color w:val="002060"/>
+          <w:sz w:val="24"/>
+          <w:szCs w:val="24"/>
+          <w:lang w:val="es-AR"/>
+        </w:rPr>
+        <w:t xml:space="preserve">. </w:t>
+      </w:r>
+      <w:proofErr w:type="spellStart"/>
+      <w:r>
+        <w:rPr>
+          <w:b/>
+          <w:color w:val="002060"/>
+          <w:sz w:val="24"/>
+          <w:szCs w:val="24"/>
+          <w:lang w:val="es-AR"/>
+        </w:rPr>
+        <w:t>Conlcuyo</w:t>
+      </w:r>
+      <w:proofErr w:type="spellEnd"/>
+      <w:r>
+        <w:rPr>
+          <w:b/>
+          <w:color w:val="002060"/>
+          <w:sz w:val="24"/>
+          <w:szCs w:val="24"/>
+          <w:lang w:val="es-AR"/>
+        </w:rPr>
+        <w:t xml:space="preserve"> en que debería tener una importancia </w:t>
+      </w:r>
+      <w:r>
+        <w:rPr>
+          <w:b/>
+          <w:color w:val="0070C0"/>
+          <w:sz w:val="24"/>
+          <w:szCs w:val="24"/>
+          <w:lang w:val="es-AR"/>
+        </w:rPr>
+        <w:t>MEDIA</w:t>
+      </w:r>
+      <w:r>
+        <w:rPr>
+          <w:b/>
+          <w:color w:val="002060"/>
+          <w:sz w:val="24"/>
+          <w:szCs w:val="24"/>
+          <w:lang w:val="es-AR"/>
+        </w:rPr>
+        <w:t>-</w:t>
+      </w:r>
+      <w:r>
+        <w:rPr>
+          <w:b/>
+          <w:color w:val="FF0000"/>
+          <w:sz w:val="24"/>
+          <w:szCs w:val="24"/>
+          <w:lang w:val="es-AR"/>
+        </w:rPr>
+        <w:t>MUCHA</w:t>
+      </w:r>
+      <w:r>
+        <w:rPr>
+          <w:b/>
+          <w:color w:val="002060"/>
+          <w:sz w:val="24"/>
+          <w:szCs w:val="24"/>
+          <w:lang w:val="es-AR"/>
+        </w:rPr>
+        <w:t>.</w:t>
+      </w:r>
+    </w:p>
+    <w:p>
+      <w:pPr>
+        <w:rPr>
+          <w:b/>
+          <w:color w:val="002060"/>
+          <w:sz w:val="24"/>
+          <w:szCs w:val="24"/>
+          <w:lang w:val="es-AR"/>
+        </w:rPr>
+      </w:pPr>
+      <w:r>
+        <w:rPr>
+          <w:b/>
+          <w:color w:val="002060"/>
+          <w:sz w:val="24"/>
+          <w:szCs w:val="24"/>
+          <w:lang w:val="es-AR"/>
+        </w:rPr>
+        <w:t xml:space="preserve">2_ Siento que es lo mismo de arriba, solicito a back office una descripción de esto para una aclaración </w:t>
+      </w:r>
+      <w:proofErr w:type="spellStart"/>
+      <w:r>
+        <w:rPr>
+          <w:b/>
+          <w:color w:val="002060"/>
+          <w:sz w:val="24"/>
+          <w:szCs w:val="24"/>
+          <w:lang w:val="es-AR"/>
+        </w:rPr>
+        <w:t>mas</w:t>
+      </w:r>
+      <w:proofErr w:type="spellEnd"/>
+      <w:r>
+        <w:rPr>
+          <w:b/>
+          <w:color w:val="002060"/>
+          <w:sz w:val="24"/>
+          <w:szCs w:val="24"/>
+          <w:lang w:val="es-AR"/>
+        </w:rPr>
+        <w:t xml:space="preserve"> detallada, por favor.</w:t>
+      </w:r>
+    </w:p>
+    <w:p>
+      <w:pPr>
+        <w:rPr>
+          <w:b/>
+          <w:color w:val="0070C0"/>
+          <w:sz w:val="24"/>
+          <w:szCs w:val="24"/>
+          <w:lang w:val="es-AR"/>
+        </w:rPr>
+      </w:pPr>
+      <w:r>
+        <w:rPr>
+          <w:b/>
+          <w:color w:val="002060"/>
+          <w:sz w:val="24"/>
+          <w:szCs w:val="24"/>
+          <w:lang w:val="es-AR"/>
+        </w:rPr>
+        <w:t xml:space="preserve">3_ Siento que el contraste es algo mas de narrativa que del </w:t>
+      </w:r>
+      <w:proofErr w:type="gramStart"/>
+      <w:r>
+        <w:rPr>
+          <w:b/>
+          <w:color w:val="002060"/>
+          <w:sz w:val="24"/>
+          <w:szCs w:val="24"/>
+          <w:lang w:val="es-AR"/>
+        </w:rPr>
+        <w:t>Gameplay</w:t>
+      </w:r>
+      <w:proofErr w:type="gramEnd"/>
+      <w:r>
+        <w:rPr>
+          <w:b/>
+          <w:color w:val="002060"/>
+          <w:sz w:val="24"/>
+          <w:szCs w:val="24"/>
+          <w:lang w:val="es-AR"/>
+        </w:rPr>
+        <w:t xml:space="preserve"> pero si lo agregamos en mecánicas del mundo, entonces seria </w:t>
+      </w:r>
+      <w:r>
+        <w:rPr>
+          <w:b/>
+          <w:color w:val="0070C0"/>
+          <w:sz w:val="24"/>
+          <w:szCs w:val="24"/>
+          <w:lang w:val="es-AR"/>
+        </w:rPr>
+        <w:t>MEDIA</w:t>
+      </w:r>
+    </w:p>
+    <w:p>
+      <w:pPr>
+        <w:rPr>
+          <w:b/>
+          <w:color w:val="002060"/>
+          <w:sz w:val="24"/>
+          <w:szCs w:val="24"/>
+          <w:lang w:val="es-AR"/>
+        </w:rPr>
+      </w:pPr>
+      <w:r>
+        <w:rPr>
+          <w:b/>
+          <w:color w:val="002060"/>
+          <w:sz w:val="24"/>
+          <w:szCs w:val="24"/>
+          <w:lang w:val="es-AR"/>
+        </w:rPr>
+        <w:lastRenderedPageBreak/>
+        <w:t xml:space="preserve">4_ Lo mejor seria limitar de cierta forma al jugador para que no explote absolutamente todo el tiempo sus combos mas fuertes (a menos que tenga los recursos para hacerlo todo el tiempo), en ese caso con MP o con usos de habilidades se genera un dinamismo que hace que el jugador explote sus combos mas fuertes pero con un poco mas de cabeza, no quiere que quedarse sin MP o lo que sea cuando necesite tirar su bomba nuclear llena de fuegos artificiales, </w:t>
+      </w:r>
+      <w:proofErr w:type="spellStart"/>
+      <w:r>
+        <w:rPr>
+          <w:b/>
+          <w:color w:val="002060"/>
+          <w:sz w:val="24"/>
+          <w:szCs w:val="24"/>
+          <w:lang w:val="es-AR"/>
+        </w:rPr>
+        <w:t>asi</w:t>
+      </w:r>
+      <w:proofErr w:type="spellEnd"/>
+      <w:r>
+        <w:rPr>
+          <w:b/>
+          <w:color w:val="002060"/>
+          <w:sz w:val="24"/>
+          <w:szCs w:val="24"/>
+          <w:lang w:val="es-AR"/>
+        </w:rPr>
+        <w:t xml:space="preserve"> que administrara sus recursos para hacer esto. La importancia de esto es media ya que </w:t>
+      </w:r>
+      <w:r>
+        <w:rPr>
+          <w:b/>
+          <w:color w:val="002060"/>
+          <w:sz w:val="24"/>
+          <w:szCs w:val="24"/>
+          <w:lang w:val="es-AR"/>
+        </w:rPr>
+        <w:t xml:space="preserve">no todo el tiempo queremos parar al jugador para usar items, excepto en peleas muy importantes (o de “alto </w:t>
+      </w:r>
+      <w:proofErr w:type="spellStart"/>
+      <w:r>
+        <w:rPr>
+          <w:b/>
+          <w:color w:val="002060"/>
+          <w:sz w:val="24"/>
+          <w:szCs w:val="24"/>
+          <w:lang w:val="es-AR"/>
+        </w:rPr>
+        <w:t>lvl</w:t>
+      </w:r>
+      <w:proofErr w:type="spellEnd"/>
+      <w:r>
+        <w:rPr>
+          <w:b/>
+          <w:color w:val="002060"/>
+          <w:sz w:val="24"/>
+          <w:szCs w:val="24"/>
+          <w:lang w:val="es-AR"/>
+        </w:rPr>
+        <w:t xml:space="preserve">”) que te exijan estar bien preparados porque serán prolongadas o lo que sea. Me refiero a que en peleas seleccionadas seria idóneo prestarle atención a esto, fuera de peleas importantes pueden ser cosas como MP, veneno, </w:t>
+      </w:r>
+      <w:proofErr w:type="spellStart"/>
+      <w:r>
+        <w:rPr>
+          <w:b/>
+          <w:color w:val="002060"/>
+          <w:sz w:val="24"/>
+          <w:szCs w:val="24"/>
+          <w:lang w:val="es-AR"/>
+        </w:rPr>
+        <w:t>freeze</w:t>
+      </w:r>
+      <w:proofErr w:type="spellEnd"/>
+      <w:r>
+        <w:rPr>
+          <w:b/>
+          <w:color w:val="002060"/>
+          <w:sz w:val="24"/>
+          <w:szCs w:val="24"/>
+          <w:lang w:val="es-AR"/>
+        </w:rPr>
+        <w:t>, etc. Pero que no te exijan estar 100% preparado</w:t>
+      </w:r>
+    </w:p>
+    <w:p>
+      <w:pPr>
+        <w:rPr>
+          <w:b/>
+          <w:color w:val="002060"/>
+          <w:sz w:val="24"/>
+          <w:szCs w:val="24"/>
+          <w:lang w:val="es-AR"/>
+        </w:rPr>
+      </w:pPr>
+      <w:r>
+        <w:rPr>
+          <w:b/>
+          <w:color w:val="002060"/>
+          <w:sz w:val="24"/>
+          <w:szCs w:val="24"/>
+          <w:lang w:val="es-AR"/>
+        </w:rPr>
+        <w:t xml:space="preserve">5_ Esto va un poco con lo ultimo del 4. Las situaciones inesperadas son divertidas y si el jugador puede abordarlas de la forma indicada son aun mas recompensantes, como que un enemigo bloquee su </w:t>
+      </w:r>
+      <w:proofErr w:type="spellStart"/>
+      <w:r>
+        <w:rPr>
+          <w:b/>
+          <w:color w:val="002060"/>
+          <w:sz w:val="24"/>
+          <w:szCs w:val="24"/>
+          <w:lang w:val="es-AR"/>
+        </w:rPr>
+        <w:t>deblidad</w:t>
+      </w:r>
+      <w:proofErr w:type="spellEnd"/>
+      <w:r>
+        <w:rPr>
+          <w:b/>
+          <w:color w:val="002060"/>
+          <w:sz w:val="24"/>
+          <w:szCs w:val="24"/>
+          <w:lang w:val="es-AR"/>
+        </w:rPr>
+        <w:t xml:space="preserve"> de la nada o que te </w:t>
+      </w:r>
+      <w:proofErr w:type="spellStart"/>
+      <w:r>
+        <w:rPr>
+          <w:b/>
+          <w:color w:val="002060"/>
+          <w:sz w:val="24"/>
+          <w:szCs w:val="24"/>
+          <w:lang w:val="es-AR"/>
+        </w:rPr>
+        <w:t>stunee</w:t>
+      </w:r>
+      <w:proofErr w:type="spellEnd"/>
+      <w:r>
+        <w:rPr>
+          <w:b/>
+          <w:color w:val="002060"/>
+          <w:sz w:val="24"/>
+          <w:szCs w:val="24"/>
+          <w:lang w:val="es-AR"/>
+        </w:rPr>
+        <w:t xml:space="preserve"> a tu pj mas fuerte, si el jugador esta preparado y puede librarse o logra </w:t>
+      </w:r>
+      <w:proofErr w:type="spellStart"/>
+      <w:r>
+        <w:rPr>
+          <w:b/>
+          <w:color w:val="002060"/>
+          <w:sz w:val="24"/>
+          <w:szCs w:val="24"/>
+          <w:lang w:val="es-AR"/>
+        </w:rPr>
+        <w:t>adpatarse</w:t>
+      </w:r>
+      <w:proofErr w:type="spellEnd"/>
+      <w:r>
+        <w:rPr>
+          <w:b/>
+          <w:color w:val="002060"/>
+          <w:sz w:val="24"/>
+          <w:szCs w:val="24"/>
+          <w:lang w:val="es-AR"/>
+        </w:rPr>
+        <w:t xml:space="preserve"> con los recursos a su mano esta bueno. La importancia es media ya que esta </w:t>
+      </w:r>
+      <w:proofErr w:type="gramStart"/>
+      <w:r>
+        <w:rPr>
+          <w:b/>
+          <w:color w:val="002060"/>
+          <w:sz w:val="24"/>
+          <w:szCs w:val="24"/>
+          <w:lang w:val="es-AR"/>
+        </w:rPr>
+        <w:t>bueno</w:t>
+      </w:r>
+      <w:proofErr w:type="gramEnd"/>
+      <w:r>
+        <w:rPr>
+          <w:b/>
+          <w:color w:val="002060"/>
+          <w:sz w:val="24"/>
+          <w:szCs w:val="24"/>
+          <w:lang w:val="es-AR"/>
+        </w:rPr>
+        <w:t xml:space="preserve"> pero no es lo principal en lo que debemos enfocarnos, pero si hay que pensarlas bien al momento de pensarlas.</w:t>
+      </w:r>
+    </w:p>
+    <w:p>
+      <w:pPr>
+        <w:rPr>
+          <w:b/>
+          <w:color w:val="00B0F0"/>
+          <w:sz w:val="24"/>
+          <w:szCs w:val="24"/>
+          <w:lang w:val="es-AR"/>
+        </w:rPr>
+      </w:pPr>
+      <w:r>
+        <w:rPr>
+          <w:b/>
+          <w:color w:val="002060"/>
+          <w:sz w:val="24"/>
+          <w:szCs w:val="24"/>
+          <w:lang w:val="es-AR"/>
+        </w:rPr>
+        <w:t xml:space="preserve">6_ Como dije al final del 5, esta muy buenas esas situaciones si el jugador se adapta, pero en el momento no es lo importante, una vez lleguemos a esto supongo que la importancia será </w:t>
+      </w:r>
+      <w:r>
+        <w:rPr>
+          <w:b/>
+          <w:color w:val="00B0F0"/>
+          <w:sz w:val="24"/>
+          <w:szCs w:val="24"/>
+          <w:lang w:val="es-AR"/>
+        </w:rPr>
+        <w:t>MEDIA</w:t>
+      </w:r>
+    </w:p>
+    <w:p>
+      <w:pPr>
+        <w:rPr>
+          <w:b/>
+          <w:color w:val="002060"/>
+          <w:sz w:val="24"/>
+          <w:szCs w:val="24"/>
+          <w:lang w:val="es-AR"/>
+        </w:rPr>
+      </w:pPr>
+      <w:r>
+        <w:rPr>
+          <w:b/>
+          <w:color w:val="002060"/>
+          <w:sz w:val="24"/>
+          <w:szCs w:val="24"/>
+          <w:lang w:val="es-AR"/>
+        </w:rPr>
+        <w:t xml:space="preserve">7_ Esta bueno la estrategia </w:t>
+      </w:r>
+      <w:proofErr w:type="gramStart"/>
+      <w:r>
+        <w:rPr>
+          <w:b/>
+          <w:color w:val="002060"/>
+          <w:sz w:val="24"/>
+          <w:szCs w:val="24"/>
+          <w:lang w:val="es-AR"/>
+        </w:rPr>
+        <w:t>dominante</w:t>
+      </w:r>
+      <w:proofErr w:type="gramEnd"/>
+      <w:r>
+        <w:rPr>
+          <w:b/>
+          <w:color w:val="002060"/>
+          <w:sz w:val="24"/>
+          <w:szCs w:val="24"/>
+          <w:lang w:val="es-AR"/>
+        </w:rPr>
+        <w:t xml:space="preserve"> pero si el jugador la </w:t>
+      </w:r>
+      <w:proofErr w:type="spellStart"/>
+      <w:r>
+        <w:rPr>
+          <w:b/>
+          <w:color w:val="002060"/>
+          <w:sz w:val="24"/>
+          <w:szCs w:val="24"/>
+          <w:lang w:val="es-AR"/>
+        </w:rPr>
+        <w:t>spamea</w:t>
+      </w:r>
+      <w:proofErr w:type="spellEnd"/>
+      <w:r>
+        <w:rPr>
+          <w:b/>
+          <w:color w:val="002060"/>
+          <w:sz w:val="24"/>
+          <w:szCs w:val="24"/>
+          <w:lang w:val="es-AR"/>
+        </w:rPr>
+        <w:t xml:space="preserve"> se puede aburrir, por eso estaría bueno recompensarlo por un tiempo pero poner obstáculos para que el jugador se adapte.</w:t>
+      </w:r>
+    </w:p>
+    <w:p>
+      <w:pPr>
+        <w:rPr>
+          <w:b/>
+          <w:color w:val="002060"/>
+          <w:sz w:val="24"/>
+          <w:szCs w:val="24"/>
+          <w:lang w:val="es-AR"/>
+        </w:rPr>
+      </w:pPr>
+      <w:r>
+        <w:rPr>
+          <w:b/>
+          <w:color w:val="002060"/>
+          <w:sz w:val="24"/>
+          <w:szCs w:val="24"/>
+          <w:lang w:val="es-AR"/>
+        </w:rPr>
+        <w:t>8_ Al jugador le gusta descubrir las debilidades de sus enemigos y explotarlas, entonces puede ser que los enemigos tengan varias debilidades y que te hagan creer que puede ser débil a x, pero no realmente. Como es algo divertido y que puede llevar al jugador a pensar algo como “debo encontrar todas las debilidades” estaría bueno poder diseñar bien esto junto con la triada/</w:t>
+      </w:r>
+      <w:proofErr w:type="spellStart"/>
+      <w:r>
+        <w:rPr>
+          <w:b/>
+          <w:color w:val="002060"/>
+          <w:sz w:val="24"/>
+          <w:szCs w:val="24"/>
+          <w:lang w:val="es-AR"/>
+        </w:rPr>
+        <w:t>sist</w:t>
+      </w:r>
+      <w:proofErr w:type="spellEnd"/>
+      <w:r>
+        <w:rPr>
+          <w:b/>
+          <w:color w:val="002060"/>
+          <w:sz w:val="24"/>
+          <w:szCs w:val="24"/>
+          <w:lang w:val="es-AR"/>
+        </w:rPr>
+        <w:t>. De debilidades.</w:t>
+      </w:r>
+    </w:p>
+    <w:p>
+      <w:pPr>
+        <w:rPr>
+          <w:b/>
+          <w:color w:val="002060"/>
+          <w:sz w:val="24"/>
+          <w:szCs w:val="24"/>
+          <w:lang w:val="es-AR"/>
+        </w:rPr>
+      </w:pPr>
+      <w:r>
+        <w:rPr>
+          <w:b/>
+          <w:color w:val="002060"/>
+          <w:sz w:val="24"/>
+          <w:szCs w:val="24"/>
+          <w:lang w:val="es-AR"/>
+        </w:rPr>
+        <w:t xml:space="preserve">9_ Como dije antes, sea triada o solo debilidades diferentes por enemigos. Es algo que </w:t>
+      </w:r>
+      <w:proofErr w:type="spellStart"/>
+      <w:r>
+        <w:rPr>
+          <w:b/>
+          <w:color w:val="002060"/>
+          <w:sz w:val="24"/>
+          <w:szCs w:val="24"/>
+          <w:lang w:val="es-AR"/>
+        </w:rPr>
+        <w:t>esta</w:t>
+      </w:r>
+      <w:proofErr w:type="spellEnd"/>
+      <w:r>
+        <w:rPr>
+          <w:b/>
+          <w:color w:val="002060"/>
+          <w:sz w:val="24"/>
+          <w:szCs w:val="24"/>
+          <w:lang w:val="es-AR"/>
+        </w:rPr>
+        <w:t xml:space="preserve"> en muchos </w:t>
+      </w:r>
+      <w:proofErr w:type="spellStart"/>
+      <w:r>
+        <w:rPr>
+          <w:b/>
+          <w:color w:val="002060"/>
+          <w:sz w:val="24"/>
+          <w:szCs w:val="24"/>
+          <w:lang w:val="es-AR"/>
+        </w:rPr>
+        <w:t>RGP’s</w:t>
+      </w:r>
+      <w:proofErr w:type="spellEnd"/>
+      <w:r>
+        <w:rPr>
+          <w:b/>
+          <w:color w:val="002060"/>
+          <w:sz w:val="24"/>
+          <w:szCs w:val="24"/>
+          <w:lang w:val="es-AR"/>
+        </w:rPr>
+        <w:t xml:space="preserve"> y que gusta bastante explotar, es uno de los sistemas que debería estar bien y </w:t>
+      </w:r>
+      <w:proofErr w:type="gramStart"/>
+      <w:r>
+        <w:rPr>
+          <w:b/>
+          <w:color w:val="002060"/>
+          <w:sz w:val="24"/>
+          <w:szCs w:val="24"/>
+          <w:lang w:val="es-AR"/>
+        </w:rPr>
+        <w:t>sentirse  coherente</w:t>
+      </w:r>
+      <w:proofErr w:type="gramEnd"/>
+      <w:r>
+        <w:rPr>
+          <w:b/>
+          <w:color w:val="002060"/>
+          <w:sz w:val="24"/>
+          <w:szCs w:val="24"/>
+          <w:lang w:val="es-AR"/>
+        </w:rPr>
+        <w:t xml:space="preserve"> de cierta forma ya que junto con debilidades vienen cosas mas gratificantes como combos dominantes, uso de items, etc.</w:t>
+      </w:r>
+    </w:p>
+    <w:p>
+      <w:pPr>
+        <w:rPr>
+          <w:b/>
+          <w:color w:val="FF0000"/>
+          <w:sz w:val="24"/>
+          <w:szCs w:val="24"/>
+          <w:lang w:val="es-AR"/>
+        </w:rPr>
+      </w:pPr>
+      <w:r>
+        <w:rPr>
+          <w:b/>
+          <w:color w:val="002060"/>
+          <w:sz w:val="24"/>
+          <w:szCs w:val="24"/>
+          <w:lang w:val="es-AR"/>
+        </w:rPr>
+        <w:t>10_</w:t>
+      </w:r>
+      <w:r>
+        <w:rPr>
+          <w:b/>
+          <w:color w:val="002060"/>
+          <w:sz w:val="24"/>
+          <w:szCs w:val="24"/>
+          <w:lang w:val="es-AR"/>
+        </w:rPr>
+        <w:t xml:space="preserve"> Esta buena la idea, que el jugador pelee contra x enemigos durante el </w:t>
+      </w:r>
+      <w:proofErr w:type="spellStart"/>
+      <w:r>
+        <w:rPr>
+          <w:b/>
+          <w:color w:val="002060"/>
+          <w:sz w:val="24"/>
+          <w:szCs w:val="24"/>
+          <w:lang w:val="es-AR"/>
+        </w:rPr>
+        <w:t>dia</w:t>
+      </w:r>
+      <w:proofErr w:type="spellEnd"/>
+      <w:r>
+        <w:rPr>
+          <w:b/>
+          <w:color w:val="002060"/>
+          <w:sz w:val="24"/>
+          <w:szCs w:val="24"/>
+          <w:lang w:val="es-AR"/>
+        </w:rPr>
+        <w:t xml:space="preserve"> y durante la noche contra otros o contra aun </w:t>
+      </w:r>
+      <w:proofErr w:type="spellStart"/>
+      <w:r>
+        <w:rPr>
+          <w:b/>
+          <w:color w:val="002060"/>
+          <w:sz w:val="24"/>
+          <w:szCs w:val="24"/>
+          <w:lang w:val="es-AR"/>
+        </w:rPr>
+        <w:t>mas</w:t>
+      </w:r>
+      <w:proofErr w:type="spellEnd"/>
+      <w:r>
+        <w:rPr>
+          <w:b/>
+          <w:color w:val="002060"/>
+          <w:sz w:val="24"/>
+          <w:szCs w:val="24"/>
+          <w:lang w:val="es-AR"/>
+        </w:rPr>
+        <w:t xml:space="preserve">. La importancia de este flaquea, puede llegar a ser </w:t>
+      </w:r>
+      <w:r>
+        <w:rPr>
+          <w:b/>
+          <w:color w:val="FF0000"/>
+          <w:sz w:val="24"/>
+          <w:szCs w:val="24"/>
+          <w:lang w:val="es-AR"/>
+        </w:rPr>
+        <w:t>MUCHA</w:t>
+      </w:r>
+    </w:p>
+    <w:p>
+      <w:pPr>
+        <w:rPr>
+          <w:b/>
+          <w:color w:val="002060"/>
+          <w:sz w:val="24"/>
+          <w:szCs w:val="24"/>
+          <w:lang w:val="es-AR"/>
+        </w:rPr>
+      </w:pPr>
+      <w:proofErr w:type="gramStart"/>
+      <w:r>
+        <w:rPr>
+          <w:b/>
+          <w:color w:val="002060"/>
+          <w:sz w:val="24"/>
+          <w:szCs w:val="24"/>
+          <w:lang w:val="es-AR"/>
+        </w:rPr>
+        <w:t>Nota del editor (?</w:t>
+      </w:r>
+      <w:proofErr w:type="gramEnd"/>
+      <w:r>
+        <w:rPr>
+          <w:b/>
+          <w:color w:val="002060"/>
+          <w:sz w:val="24"/>
+          <w:szCs w:val="24"/>
+          <w:lang w:val="es-AR"/>
+        </w:rPr>
+        <w:t>: Se que no me explique bien en 4. Cualquier cosa pregunta porque no se me explicar en el momento</w:t>
       </w:r>
     </w:p>
     <w:p>
@@ -1834,9 +2770,9 @@
         <w:tblLook w:val="04A0" w:firstRow="1" w:lastRow="0" w:firstColumn="1" w:lastColumn="0" w:noHBand="0" w:noVBand="1"/>
       </w:tblPr>
       <w:tblGrid>
-        <w:gridCol w:w="8222"/>
-        <w:gridCol w:w="992"/>
-        <w:gridCol w:w="993"/>
+        <w:gridCol w:w="8192"/>
+        <w:gridCol w:w="1024"/>
+        <w:gridCol w:w="991"/>
       </w:tblGrid>
       <w:tr>
         <w:tc>
@@ -1947,19 +2883,19 @@
               <w:jc w:val="center"/>
               <w:rPr>
                 <w:b/>
-                <w:color w:val="002060"/>
-                <w:sz w:val="24"/>
-                <w:lang w:val="es-AR"/>
-              </w:rPr>
-            </w:pPr>
-            <w:r>
-              <w:rPr>
-                <w:b/>
-                <w:color w:val="002060"/>
-                <w:sz w:val="24"/>
-                <w:lang w:val="es-AR"/>
-              </w:rPr>
-              <w:t>-</w:t>
+                <w:color w:val="0070C0"/>
+                <w:sz w:val="24"/>
+                <w:lang w:val="es-AR"/>
+              </w:rPr>
+            </w:pPr>
+            <w:r>
+              <w:rPr>
+                <w:b/>
+                <w:color w:val="0070C0"/>
+                <w:sz w:val="24"/>
+                <w:lang w:val="es-AR"/>
+              </w:rPr>
+              <w:t>MEDIO</w:t>
             </w:r>
           </w:p>
         </w:tc>
@@ -2019,19 +2955,19 @@
               <w:jc w:val="center"/>
               <w:rPr>
                 <w:b/>
-                <w:color w:val="002060"/>
-                <w:sz w:val="24"/>
-                <w:lang w:val="es-AR"/>
-              </w:rPr>
-            </w:pPr>
-            <w:r>
-              <w:rPr>
-                <w:b/>
-                <w:color w:val="002060"/>
-                <w:sz w:val="24"/>
-                <w:lang w:val="es-AR"/>
-              </w:rPr>
-              <w:t>-</w:t>
+                <w:color w:val="0070C0"/>
+                <w:sz w:val="24"/>
+                <w:lang w:val="es-AR"/>
+              </w:rPr>
+            </w:pPr>
+            <w:r>
+              <w:rPr>
+                <w:b/>
+                <w:color w:val="0070C0"/>
+                <w:sz w:val="24"/>
+                <w:lang w:val="es-AR"/>
+              </w:rPr>
+              <w:t>MEDIO</w:t>
             </w:r>
           </w:p>
         </w:tc>
@@ -2091,19 +3027,19 @@
               <w:jc w:val="center"/>
               <w:rPr>
                 <w:b/>
-                <w:color w:val="002060"/>
-                <w:sz w:val="24"/>
-                <w:lang w:val="es-AR"/>
-              </w:rPr>
-            </w:pPr>
-            <w:r>
-              <w:rPr>
-                <w:b/>
-                <w:color w:val="002060"/>
-                <w:sz w:val="24"/>
-                <w:lang w:val="es-AR"/>
-              </w:rPr>
-              <w:t>-</w:t>
+                <w:color w:val="0070C0"/>
+                <w:sz w:val="24"/>
+                <w:lang w:val="es-AR"/>
+              </w:rPr>
+            </w:pPr>
+            <w:r>
+              <w:rPr>
+                <w:b/>
+                <w:color w:val="0070C0"/>
+                <w:sz w:val="24"/>
+                <w:lang w:val="es-AR"/>
+              </w:rPr>
+              <w:t>MEDIO</w:t>
             </w:r>
           </w:p>
         </w:tc>
@@ -2163,19 +3099,19 @@
               <w:jc w:val="center"/>
               <w:rPr>
                 <w:b/>
-                <w:color w:val="002060"/>
-                <w:sz w:val="24"/>
-                <w:lang w:val="es-AR"/>
-              </w:rPr>
-            </w:pPr>
-            <w:r>
-              <w:rPr>
-                <w:b/>
-                <w:color w:val="002060"/>
-                <w:sz w:val="24"/>
-                <w:lang w:val="es-AR"/>
-              </w:rPr>
-              <w:t>-</w:t>
+                <w:color w:val="FF0000"/>
+                <w:sz w:val="24"/>
+                <w:lang w:val="es-AR"/>
+              </w:rPr>
+            </w:pPr>
+            <w:r>
+              <w:rPr>
+                <w:b/>
+                <w:color w:val="FF0000"/>
+                <w:sz w:val="24"/>
+                <w:lang w:val="es-AR"/>
+              </w:rPr>
+              <w:t>MUCHO</w:t>
             </w:r>
           </w:p>
         </w:tc>
@@ -2235,19 +3171,19 @@
               <w:jc w:val="center"/>
               <w:rPr>
                 <w:b/>
-                <w:color w:val="002060"/>
-                <w:sz w:val="24"/>
-                <w:lang w:val="es-AR"/>
-              </w:rPr>
-            </w:pPr>
-            <w:r>
-              <w:rPr>
-                <w:b/>
-                <w:color w:val="002060"/>
-                <w:sz w:val="24"/>
-                <w:lang w:val="es-AR"/>
-              </w:rPr>
-              <w:t>-</w:t>
+                <w:color w:val="0070C0"/>
+                <w:sz w:val="24"/>
+                <w:lang w:val="es-AR"/>
+              </w:rPr>
+            </w:pPr>
+            <w:r>
+              <w:rPr>
+                <w:b/>
+                <w:color w:val="0070C0"/>
+                <w:sz w:val="24"/>
+                <w:lang w:val="es-AR"/>
+              </w:rPr>
+              <w:t>MEDIO</w:t>
             </w:r>
           </w:p>
         </w:tc>
@@ -2335,19 +3271,19 @@
               <w:jc w:val="center"/>
               <w:rPr>
                 <w:b/>
-                <w:color w:val="002060"/>
-                <w:sz w:val="24"/>
-                <w:lang w:val="es-AR"/>
-              </w:rPr>
-            </w:pPr>
-            <w:r>
-              <w:rPr>
-                <w:b/>
-                <w:color w:val="002060"/>
-                <w:sz w:val="24"/>
-                <w:lang w:val="es-AR"/>
-              </w:rPr>
-              <w:t>-</w:t>
+                <w:color w:val="92D050"/>
+                <w:sz w:val="24"/>
+                <w:lang w:val="es-AR"/>
+              </w:rPr>
+            </w:pPr>
+            <w:r>
+              <w:rPr>
+                <w:b/>
+                <w:color w:val="92D050"/>
+                <w:sz w:val="24"/>
+                <w:lang w:val="es-AR"/>
+              </w:rPr>
+              <w:t>POCO</w:t>
             </w:r>
           </w:p>
         </w:tc>
@@ -2387,6 +3323,537 @@
           <w:lang w:val="es-AR"/>
         </w:rPr>
       </w:pPr>
+    </w:p>
+    <w:p>
+      <w:pPr>
+        <w:rPr>
+          <w:b/>
+          <w:color w:val="002060"/>
+          <w:sz w:val="24"/>
+          <w:lang w:val="es-AR"/>
+        </w:rPr>
+      </w:pPr>
+      <w:r>
+        <w:rPr>
+          <w:b/>
+          <w:color w:val="002060"/>
+          <w:sz w:val="24"/>
+          <w:lang w:val="es-AR"/>
+        </w:rPr>
+        <w:t>FF:</w:t>
+      </w:r>
+    </w:p>
+    <w:p>
+      <w:pPr>
+        <w:rPr>
+          <w:b/>
+          <w:color w:val="002060"/>
+          <w:sz w:val="24"/>
+          <w:lang w:val="es-AR"/>
+        </w:rPr>
+      </w:pPr>
+      <w:r>
+        <w:rPr>
+          <w:b/>
+          <w:color w:val="002060"/>
+          <w:sz w:val="24"/>
+          <w:lang w:val="es-AR"/>
+        </w:rPr>
+        <w:t xml:space="preserve">1_ </w:t>
+      </w:r>
+      <w:proofErr w:type="spellStart"/>
+      <w:r>
+        <w:rPr>
+          <w:b/>
+          <w:color w:val="002060"/>
+          <w:sz w:val="24"/>
+          <w:lang w:val="es-AR"/>
+        </w:rPr>
+        <w:t>Deberia</w:t>
+      </w:r>
+      <w:proofErr w:type="spellEnd"/>
+      <w:r>
+        <w:rPr>
+          <w:b/>
+          <w:color w:val="002060"/>
+          <w:sz w:val="24"/>
+          <w:lang w:val="es-AR"/>
+        </w:rPr>
+        <w:t xml:space="preserve"> ser abordable para cualquiera que lo </w:t>
+      </w:r>
+      <w:proofErr w:type="gramStart"/>
+      <w:r>
+        <w:rPr>
+          <w:b/>
+          <w:color w:val="002060"/>
+          <w:sz w:val="24"/>
+          <w:lang w:val="es-AR"/>
+        </w:rPr>
+        <w:t>juegue</w:t>
+      </w:r>
+      <w:proofErr w:type="gramEnd"/>
+      <w:r>
+        <w:rPr>
+          <w:b/>
+          <w:color w:val="002060"/>
+          <w:sz w:val="24"/>
+          <w:lang w:val="es-AR"/>
+        </w:rPr>
+        <w:t xml:space="preserve"> pero no extremadamente fácil para que un niño de 5 lo juegue y tampoco complicado al punto de que solo lo </w:t>
+      </w:r>
+      <w:proofErr w:type="spellStart"/>
+      <w:r>
+        <w:rPr>
+          <w:b/>
+          <w:color w:val="002060"/>
+          <w:sz w:val="24"/>
+          <w:lang w:val="es-AR"/>
+        </w:rPr>
+        <w:t>juguen</w:t>
+      </w:r>
+      <w:proofErr w:type="spellEnd"/>
+      <w:r>
+        <w:rPr>
+          <w:b/>
+          <w:color w:val="002060"/>
+          <w:sz w:val="24"/>
+          <w:lang w:val="es-AR"/>
+        </w:rPr>
+        <w:t xml:space="preserve"> hardcore RPG fans. </w:t>
+      </w:r>
+    </w:p>
+    <w:p>
+      <w:pPr>
+        <w:rPr>
+          <w:b/>
+          <w:color w:val="002060"/>
+          <w:sz w:val="24"/>
+          <w:lang w:val="es-AR"/>
+        </w:rPr>
+      </w:pPr>
+      <w:r>
+        <w:rPr>
+          <w:b/>
+          <w:color w:val="002060"/>
+          <w:sz w:val="24"/>
+          <w:lang w:val="es-AR"/>
+        </w:rPr>
+        <w:t xml:space="preserve">2_ Esto podría ser también </w:t>
+      </w:r>
+      <w:r>
+        <w:rPr>
+          <w:b/>
+          <w:color w:val="FF0000"/>
+          <w:sz w:val="24"/>
+          <w:lang w:val="es-AR"/>
+        </w:rPr>
+        <w:t xml:space="preserve">MUCHA </w:t>
+      </w:r>
+      <w:r>
+        <w:rPr>
+          <w:b/>
+          <w:color w:val="002060"/>
+          <w:sz w:val="24"/>
+          <w:lang w:val="es-AR"/>
+        </w:rPr>
+        <w:t>ya que es la característica principal que queremos que se luzca.</w:t>
+      </w:r>
+    </w:p>
+    <w:p>
+      <w:pPr>
+        <w:rPr>
+          <w:b/>
+          <w:color w:val="002060"/>
+          <w:sz w:val="24"/>
+          <w:lang w:val="es-AR"/>
+        </w:rPr>
+      </w:pPr>
+      <w:r>
+        <w:rPr>
+          <w:b/>
+          <w:color w:val="002060"/>
+          <w:sz w:val="24"/>
+          <w:lang w:val="es-AR"/>
+        </w:rPr>
+        <w:t xml:space="preserve">3_ Como dije en el 1. No debe ser hiper complicado para poder ganar, ni super fácil, con un nivel intermedio y que haya batallas </w:t>
+      </w:r>
+      <w:proofErr w:type="spellStart"/>
+      <w:r>
+        <w:rPr>
+          <w:b/>
+          <w:color w:val="002060"/>
+          <w:sz w:val="24"/>
+          <w:lang w:val="es-AR"/>
+        </w:rPr>
+        <w:t>mas</w:t>
+      </w:r>
+      <w:proofErr w:type="spellEnd"/>
+      <w:r>
+        <w:rPr>
+          <w:b/>
+          <w:color w:val="002060"/>
+          <w:sz w:val="24"/>
+          <w:lang w:val="es-AR"/>
+        </w:rPr>
+        <w:t xml:space="preserve"> difíciles mientras vas a avanzando estaría bien. Se puede ver por combates importantes, que cantidad de estrategia se puede necesitar.</w:t>
+      </w:r>
+    </w:p>
+    <w:p>
+      <w:pPr>
+        <w:rPr>
+          <w:b/>
+          <w:color w:val="FF0000"/>
+          <w:sz w:val="24"/>
+          <w:lang w:val="es-AR"/>
+        </w:rPr>
+      </w:pPr>
+      <w:r>
+        <w:rPr>
+          <w:b/>
+          <w:color w:val="002060"/>
+          <w:sz w:val="24"/>
+          <w:lang w:val="es-AR"/>
+        </w:rPr>
+        <w:t xml:space="preserve">4_ Esto </w:t>
+      </w:r>
+      <w:proofErr w:type="spellStart"/>
+      <w:r>
+        <w:rPr>
+          <w:b/>
+          <w:color w:val="002060"/>
+          <w:sz w:val="24"/>
+          <w:lang w:val="es-AR"/>
+        </w:rPr>
+        <w:t>tambien</w:t>
+      </w:r>
+      <w:proofErr w:type="spellEnd"/>
+      <w:r>
+        <w:rPr>
+          <w:b/>
+          <w:color w:val="002060"/>
+          <w:sz w:val="24"/>
+          <w:lang w:val="es-AR"/>
+        </w:rPr>
+        <w:t xml:space="preserve"> puede ser </w:t>
+      </w:r>
+      <w:r>
+        <w:rPr>
+          <w:b/>
+          <w:color w:val="0070C0"/>
+          <w:sz w:val="24"/>
+          <w:lang w:val="es-AR"/>
+        </w:rPr>
+        <w:t xml:space="preserve">MEDIO </w:t>
+      </w:r>
+      <w:r>
+        <w:rPr>
+          <w:b/>
+          <w:color w:val="002060"/>
+          <w:sz w:val="24"/>
+          <w:lang w:val="es-AR"/>
+        </w:rPr>
+        <w:t xml:space="preserve">porque, como dije ya varias veces, es el aspecto que queremos que se luzca, nuestra diva, la estrella del escenario. Pero pienso que si lo exigimos al punto de no dejar al jugador hacer nada mas que no sean combos este se puede </w:t>
+      </w:r>
+      <w:proofErr w:type="spellStart"/>
+      <w:r>
+        <w:rPr>
+          <w:b/>
+          <w:color w:val="002060"/>
+          <w:sz w:val="24"/>
+          <w:lang w:val="es-AR"/>
+        </w:rPr>
+        <w:t>artar</w:t>
+      </w:r>
+      <w:proofErr w:type="spellEnd"/>
+      <w:r>
+        <w:rPr>
+          <w:b/>
+          <w:color w:val="002060"/>
+          <w:sz w:val="24"/>
+          <w:lang w:val="es-AR"/>
+        </w:rPr>
+        <w:t xml:space="preserve"> de la mecánica, en ese caso debería haber situaciones en las que el jugador pueda pasar sin usar combos, como pelear contra bichos </w:t>
+      </w:r>
+      <w:proofErr w:type="spellStart"/>
+      <w:r>
+        <w:rPr>
+          <w:b/>
+          <w:color w:val="002060"/>
+          <w:sz w:val="24"/>
+          <w:lang w:val="es-AR"/>
+        </w:rPr>
+        <w:t>low</w:t>
+      </w:r>
+      <w:proofErr w:type="spellEnd"/>
+      <w:r>
+        <w:rPr>
+          <w:b/>
+          <w:color w:val="002060"/>
+          <w:sz w:val="24"/>
+          <w:lang w:val="es-AR"/>
+        </w:rPr>
+        <w:t xml:space="preserve"> </w:t>
+      </w:r>
+      <w:proofErr w:type="spellStart"/>
+      <w:r>
+        <w:rPr>
+          <w:b/>
+          <w:color w:val="002060"/>
+          <w:sz w:val="24"/>
+          <w:lang w:val="es-AR"/>
+        </w:rPr>
+        <w:t>level</w:t>
+      </w:r>
+      <w:proofErr w:type="spellEnd"/>
+      <w:r>
+        <w:rPr>
+          <w:b/>
+          <w:color w:val="002060"/>
+          <w:sz w:val="24"/>
+          <w:lang w:val="es-AR"/>
+        </w:rPr>
+        <w:t xml:space="preserve"> o cosas </w:t>
+      </w:r>
+      <w:proofErr w:type="spellStart"/>
+      <w:r>
+        <w:rPr>
+          <w:b/>
+          <w:color w:val="002060"/>
+          <w:sz w:val="24"/>
+          <w:lang w:val="es-AR"/>
+        </w:rPr>
+        <w:t>asi</w:t>
+      </w:r>
+      <w:proofErr w:type="spellEnd"/>
+      <w:r>
+        <w:rPr>
+          <w:b/>
+          <w:color w:val="002060"/>
+          <w:sz w:val="24"/>
+          <w:lang w:val="es-AR"/>
+        </w:rPr>
+        <w:t xml:space="preserve">. La importancia real seria </w:t>
+      </w:r>
+      <w:r>
+        <w:rPr>
+          <w:b/>
+          <w:color w:val="0070C0"/>
+          <w:sz w:val="24"/>
+          <w:lang w:val="es-AR"/>
+        </w:rPr>
+        <w:t>MEDIA</w:t>
+      </w:r>
+      <w:r>
+        <w:rPr>
+          <w:b/>
+          <w:color w:val="002060"/>
+          <w:sz w:val="24"/>
+          <w:lang w:val="es-AR"/>
+        </w:rPr>
+        <w:t>-</w:t>
+      </w:r>
+      <w:r>
+        <w:rPr>
+          <w:b/>
+          <w:color w:val="FF0000"/>
+          <w:sz w:val="24"/>
+          <w:lang w:val="es-AR"/>
+        </w:rPr>
+        <w:t>MUCHA</w:t>
+      </w:r>
+    </w:p>
+    <w:p>
+      <w:pPr>
+        <w:rPr>
+          <w:b/>
+          <w:color w:val="002060"/>
+          <w:sz w:val="24"/>
+          <w:lang w:val="es-AR"/>
+        </w:rPr>
+      </w:pPr>
+      <w:r>
+        <w:rPr>
+          <w:b/>
+          <w:color w:val="002060"/>
+          <w:sz w:val="24"/>
+          <w:lang w:val="es-AR"/>
+        </w:rPr>
+        <w:t xml:space="preserve">5_ Si fuera poco el jugador podría </w:t>
+      </w:r>
+      <w:r>
+        <w:rPr>
+          <w:b/>
+          <w:color w:val="002060"/>
+          <w:sz w:val="24"/>
+          <w:lang w:val="es-AR"/>
+        </w:rPr>
+        <w:t>aburrirse</w:t>
+      </w:r>
+      <w:r>
+        <w:rPr>
+          <w:b/>
+          <w:color w:val="002060"/>
+          <w:sz w:val="24"/>
+          <w:lang w:val="es-AR"/>
+        </w:rPr>
+        <w:t xml:space="preserve"> de mucho de lo mismo y si fuera mucha el jugador se va a </w:t>
+      </w:r>
+      <w:r>
+        <w:rPr>
+          <w:b/>
+          <w:color w:val="002060"/>
+          <w:sz w:val="24"/>
+          <w:lang w:val="es-AR"/>
+        </w:rPr>
+        <w:t>hartar</w:t>
+      </w:r>
+      <w:r>
+        <w:rPr>
+          <w:b/>
+          <w:color w:val="002060"/>
+          <w:sz w:val="24"/>
+          <w:lang w:val="es-AR"/>
+        </w:rPr>
+        <w:t xml:space="preserve"> de no poder hacer lo que quiere, por eso, opino que un impacto medio </w:t>
+      </w:r>
+      <w:r>
+        <w:rPr>
+          <w:b/>
+          <w:color w:val="002060"/>
+          <w:sz w:val="24"/>
+          <w:lang w:val="es-AR"/>
+        </w:rPr>
+        <w:t>está</w:t>
+      </w:r>
+      <w:r>
+        <w:rPr>
+          <w:b/>
+          <w:color w:val="002060"/>
+          <w:sz w:val="24"/>
+          <w:lang w:val="es-AR"/>
+        </w:rPr>
+        <w:t xml:space="preserve"> bien pa</w:t>
+      </w:r>
+      <w:r>
+        <w:rPr>
+          <w:b/>
+          <w:color w:val="002060"/>
+          <w:sz w:val="24"/>
+          <w:lang w:val="es-AR"/>
+        </w:rPr>
+        <w:t xml:space="preserve">ra </w:t>
+      </w:r>
+      <w:proofErr w:type="spellStart"/>
+      <w:r>
+        <w:rPr>
+          <w:b/>
+          <w:color w:val="002060"/>
+          <w:sz w:val="24"/>
+          <w:lang w:val="es-AR"/>
+        </w:rPr>
+        <w:t>dejarcontento</w:t>
+      </w:r>
+      <w:proofErr w:type="spellEnd"/>
+      <w:r>
+        <w:rPr>
+          <w:b/>
+          <w:color w:val="002060"/>
+          <w:sz w:val="24"/>
+          <w:lang w:val="es-AR"/>
+        </w:rPr>
+        <w:t xml:space="preserve"> o enganchado al jugador.</w:t>
+      </w:r>
+    </w:p>
+    <w:p>
+      <w:pPr>
+        <w:rPr>
+          <w:b/>
+          <w:color w:val="002060"/>
+          <w:sz w:val="24"/>
+          <w:lang w:val="es-AR"/>
+        </w:rPr>
+      </w:pPr>
+      <w:r>
+        <w:rPr>
+          <w:b/>
+          <w:color w:val="002060"/>
+          <w:sz w:val="24"/>
+          <w:lang w:val="es-AR"/>
+        </w:rPr>
+        <w:t xml:space="preserve">6_ Los combates fuera de jefes o bichos de altos </w:t>
+      </w:r>
+      <w:proofErr w:type="spellStart"/>
+      <w:r>
+        <w:rPr>
+          <w:b/>
+          <w:color w:val="002060"/>
+          <w:sz w:val="24"/>
+          <w:lang w:val="es-AR"/>
+        </w:rPr>
+        <w:t>lvl</w:t>
+      </w:r>
+      <w:proofErr w:type="spellEnd"/>
+      <w:r>
+        <w:rPr>
+          <w:b/>
+          <w:color w:val="002060"/>
+          <w:sz w:val="24"/>
+          <w:lang w:val="es-AR"/>
+        </w:rPr>
+        <w:t xml:space="preserve"> o eventos, deberían tener una duración corta ya que el jugador puede pensar cosas como “no valen mi tiempo” o “</w:t>
+      </w:r>
+      <w:proofErr w:type="spellStart"/>
+      <w:r>
+        <w:rPr>
+          <w:b/>
+          <w:color w:val="002060"/>
+          <w:sz w:val="24"/>
+          <w:lang w:val="es-AR"/>
+        </w:rPr>
+        <w:t>lpm</w:t>
+      </w:r>
+      <w:proofErr w:type="spellEnd"/>
+      <w:r>
+        <w:rPr>
+          <w:b/>
+          <w:color w:val="002060"/>
+          <w:sz w:val="24"/>
+          <w:lang w:val="es-AR"/>
+        </w:rPr>
+        <w:t xml:space="preserve"> </w:t>
+      </w:r>
+      <w:r>
+        <w:rPr>
+          <w:b/>
+          <w:color w:val="002060"/>
+          <w:sz w:val="24"/>
+          <w:lang w:val="es-AR"/>
+        </w:rPr>
+        <w:lastRenderedPageBreak/>
+        <w:t xml:space="preserve">otra vez me choque contra este bobo” entonces deben ser lo suficientemente dinámicas para que el jugador las despache sin mucho pensar, conforme el juego avanza estaría bueno subir la duración, yo propondría que en el momento digamos un máximo que puede llegar a durar el combate contra un </w:t>
+      </w:r>
+      <w:proofErr w:type="spellStart"/>
+      <w:r>
+        <w:rPr>
+          <w:b/>
+          <w:color w:val="002060"/>
+          <w:sz w:val="24"/>
+          <w:lang w:val="es-AR"/>
+        </w:rPr>
+        <w:t>weakling</w:t>
+      </w:r>
+      <w:proofErr w:type="spellEnd"/>
+      <w:r>
+        <w:rPr>
+          <w:b/>
+          <w:color w:val="002060"/>
+          <w:sz w:val="24"/>
+          <w:lang w:val="es-AR"/>
+        </w:rPr>
+        <w:t>.</w:t>
+      </w:r>
+      <w:bookmarkStart w:id="0" w:name="_GoBack"/>
+      <w:bookmarkEnd w:id="0"/>
     </w:p>
     <w:sectPr>
       <w:pgSz w:w="12240" w:h="15840"/>
@@ -2618,6 +4085,7 @@
     <w:lsdException w:name="HTML Sample" w:semiHidden="1" w:unhideWhenUsed="1"/>
     <w:lsdException w:name="HTML Typewriter" w:semiHidden="1" w:unhideWhenUsed="1"/>
     <w:lsdException w:name="HTML Variable" w:semiHidden="1" w:unhideWhenUsed="1"/>
+    <w:lsdException w:name="Normal Table" w:semiHidden="1" w:unhideWhenUsed="1"/>
     <w:lsdException w:name="annotation subject" w:semiHidden="1" w:unhideWhenUsed="1"/>
     <w:lsdException w:name="No List" w:semiHidden="1" w:unhideWhenUsed="1"/>
     <w:lsdException w:name="Outline List 1" w:semiHidden="1" w:unhideWhenUsed="1"/>
@@ -2660,8 +4128,11 @@
     <w:lsdException w:name="Table Contemporary" w:semiHidden="1" w:unhideWhenUsed="1"/>
     <w:lsdException w:name="Table Elegant" w:semiHidden="1" w:unhideWhenUsed="1"/>
     <w:lsdException w:name="Table Professional" w:semiHidden="1" w:unhideWhenUsed="1"/>
+    <w:lsdException w:name="Table Subtle 1" w:semiHidden="1" w:unhideWhenUsed="1"/>
     <w:lsdException w:name="Table Subtle 2" w:semiHidden="1" w:unhideWhenUsed="1"/>
     <w:lsdException w:name="Table Web 1" w:semiHidden="1" w:unhideWhenUsed="1"/>
+    <w:lsdException w:name="Table Web 2" w:semiHidden="1" w:unhideWhenUsed="1"/>
+    <w:lsdException w:name="Table Web 3" w:semiHidden="1" w:unhideWhenUsed="1"/>
     <w:lsdException w:name="Balloon Text" w:semiHidden="1" w:unhideWhenUsed="1"/>
     <w:lsdException w:name="Table Grid" w:uiPriority="39"/>
     <w:lsdException w:name="Table Theme" w:semiHidden="1" w:unhideWhenUsed="1"/>

</xml_diff>

<commit_message>
Definición del RPG #3
Ida y vuelta de aspectos más importantes del sistema de combate con FF
</commit_message>
<xml_diff>
--- a/Game Design/Topics RPG/2. Sistema de combate (bases).docx
+++ b/Game Design/Topics RPG/2. Sistema de combate (bases).docx
@@ -1,6 +1,6 @@
 
 <file path=word/document.xml><?xml version="1.0" encoding="utf-8"?>
-<w:document xmlns:wpc="http://schemas.microsoft.com/office/word/2010/wordprocessingCanvas" xmlns:cx="http://schemas.microsoft.com/office/drawing/2014/chartex" xmlns:cx1="http://schemas.microsoft.com/office/drawing/2015/9/8/chartex" xmlns:cx2="http://schemas.microsoft.com/office/drawing/2015/10/21/chartex" xmlns:cx3="http://schemas.microsoft.com/office/drawing/2016/5/9/chartex" xmlns:cx4="http://schemas.microsoft.com/office/drawing/2016/5/10/chartex" xmlns:cx5="http://schemas.microsoft.com/office/drawing/2016/5/11/chartex" xmlns:cx6="http://schemas.microsoft.com/office/drawing/2016/5/12/chartex" xmlns:cx7="http://schemas.microsoft.com/office/drawing/2016/5/13/chartex" xmlns:cx8="http://schemas.microsoft.com/office/drawing/2016/5/14/chartex" xmlns:mc="http://schemas.openxmlformats.org/markup-compatibility/2006" xmlns:aink="http://schemas.microsoft.com/office/drawing/2016/ink" xmlns:am3d="http://schemas.microsoft.com/office/drawing/2017/model3d" xmlns:o="urn:schemas-microsoft-com:office:office" xmlns:r="http://schemas.openxmlformats.org/officeDocument/2006/relationships" xmlns:m="http://schemas.openxmlformats.org/officeDocument/2006/math" xmlns:v="urn:schemas-microsoft-com:vml" xmlns:wp14="http://schemas.microsoft.com/office/word/2010/wordprocessingDrawing" xmlns:wp="http://schemas.openxmlformats.org/drawingml/2006/wordprocessingDrawing" xmlns:w10="urn:schemas-microsoft-com:office:word" xmlns:w="http://schemas.openxmlformats.org/wordprocessingml/2006/main" xmlns:w14="http://schemas.microsoft.com/office/word/2010/wordml" xmlns:w15="http://schemas.microsoft.com/office/word/2012/wordml" xmlns:w16cid="http://schemas.microsoft.com/office/word/2016/wordml/cid" xmlns:w16se="http://schemas.microsoft.com/office/word/2015/wordml/symex" xmlns:wpg="http://schemas.microsoft.com/office/word/2010/wordprocessingGroup" xmlns:wpi="http://schemas.microsoft.com/office/word/2010/wordprocessingInk" xmlns:wne="http://schemas.microsoft.com/office/word/2006/wordml" xmlns:wps="http://schemas.microsoft.com/office/word/2010/wordprocessingShape" mc:Ignorable="w14 w15 w16se w16cid wp14">
+<w:document xmlns:wpc="http://schemas.microsoft.com/office/word/2010/wordprocessingCanvas" xmlns:cx="http://schemas.microsoft.com/office/drawing/2014/chartex" xmlns:mc="http://schemas.openxmlformats.org/markup-compatibility/2006" xmlns:o="urn:schemas-microsoft-com:office:office" xmlns:r="http://schemas.openxmlformats.org/officeDocument/2006/relationships" xmlns:m="http://schemas.openxmlformats.org/officeDocument/2006/math" xmlns:v="urn:schemas-microsoft-com:vml" xmlns:wp14="http://schemas.microsoft.com/office/word/2010/wordprocessingDrawing" xmlns:wp="http://schemas.openxmlformats.org/drawingml/2006/wordprocessingDrawing" xmlns:w10="urn:schemas-microsoft-com:office:word" xmlns:w="http://schemas.openxmlformats.org/wordprocessingml/2006/main" xmlns:w14="http://schemas.microsoft.com/office/word/2010/wordml" xmlns:w15="http://schemas.microsoft.com/office/word/2012/wordml" xmlns:w16se="http://schemas.microsoft.com/office/word/2015/wordml/symex" xmlns:wpg="http://schemas.microsoft.com/office/word/2010/wordprocessingGroup" xmlns:wpi="http://schemas.microsoft.com/office/word/2010/wordprocessingInk" xmlns:wne="http://schemas.microsoft.com/office/word/2006/wordml" xmlns:wps="http://schemas.microsoft.com/office/word/2010/wordprocessingShape" mc:Ignorable="w14 w15 w16se wp14">
   <w:body>
     <w:p>
       <w:pPr>
@@ -814,9 +814,9 @@
         <w:tblLook w:val="04A0" w:firstRow="1" w:lastRow="0" w:firstColumn="1" w:lastColumn="0" w:noHBand="0" w:noVBand="1"/>
       </w:tblPr>
       <w:tblGrid>
-        <w:gridCol w:w="8208"/>
+        <w:gridCol w:w="8193"/>
         <w:gridCol w:w="1007"/>
-        <w:gridCol w:w="992"/>
+        <w:gridCol w:w="1007"/>
       </w:tblGrid>
       <w:tr>
         <w:tc>
@@ -960,11 +960,11 @@
             <w:r>
               <w:rPr>
                 <w:b/>
-                <w:color w:val="002060"/>
-                <w:sz w:val="24"/>
-                <w:lang w:val="es-AR"/>
-              </w:rPr>
-              <w:t>-</w:t>
+                <w:color w:val="FF0000"/>
+                <w:sz w:val="24"/>
+                <w:lang w:val="es-AR"/>
+              </w:rPr>
+              <w:t>MUCHA</w:t>
             </w:r>
           </w:p>
         </w:tc>
@@ -1032,11 +1032,11 @@
             <w:r>
               <w:rPr>
                 <w:b/>
-                <w:color w:val="002060"/>
-                <w:sz w:val="24"/>
-                <w:lang w:val="es-AR"/>
-              </w:rPr>
-              <w:t>-</w:t>
+                <w:color w:val="FF0000"/>
+                <w:sz w:val="24"/>
+                <w:lang w:val="es-AR"/>
+              </w:rPr>
+              <w:t>MUCHA</w:t>
             </w:r>
           </w:p>
         </w:tc>
@@ -1104,11 +1104,11 @@
             <w:r>
               <w:rPr>
                 <w:b/>
-                <w:color w:val="002060"/>
-                <w:sz w:val="24"/>
-                <w:lang w:val="es-AR"/>
-              </w:rPr>
-              <w:t>-</w:t>
+                <w:color w:val="00B050"/>
+                <w:sz w:val="24"/>
+                <w:lang w:val="es-AR"/>
+              </w:rPr>
+              <w:t>POCA</w:t>
             </w:r>
           </w:p>
         </w:tc>
@@ -1176,11 +1176,11 @@
             <w:r>
               <w:rPr>
                 <w:b/>
-                <w:color w:val="002060"/>
-                <w:sz w:val="24"/>
-                <w:lang w:val="es-AR"/>
-              </w:rPr>
-              <w:t>-</w:t>
+                <w:color w:val="0070C0"/>
+                <w:sz w:val="24"/>
+                <w:lang w:val="es-AR"/>
+              </w:rPr>
+              <w:t>MEDIA</w:t>
             </w:r>
           </w:p>
         </w:tc>
@@ -1248,11 +1248,11 @@
             <w:r>
               <w:rPr>
                 <w:b/>
-                <w:color w:val="002060"/>
-                <w:sz w:val="24"/>
-                <w:lang w:val="es-AR"/>
-              </w:rPr>
-              <w:t>-</w:t>
+                <w:color w:val="0070C0"/>
+                <w:sz w:val="24"/>
+                <w:lang w:val="es-AR"/>
+              </w:rPr>
+              <w:t>MEDIA</w:t>
             </w:r>
           </w:p>
         </w:tc>
@@ -1359,11 +1359,11 @@
             <w:r>
               <w:rPr>
                 <w:b/>
-                <w:color w:val="002060"/>
-                <w:sz w:val="24"/>
-                <w:lang w:val="es-AR"/>
-              </w:rPr>
-              <w:t>-</w:t>
+                <w:color w:val="0070C0"/>
+                <w:sz w:val="24"/>
+                <w:lang w:val="es-AR"/>
+              </w:rPr>
+              <w:t>MEDIA</w:t>
             </w:r>
           </w:p>
         </w:tc>
@@ -1431,11 +1431,11 @@
             <w:r>
               <w:rPr>
                 <w:b/>
-                <w:color w:val="002060"/>
-                <w:sz w:val="24"/>
-                <w:lang w:val="es-AR"/>
-              </w:rPr>
-              <w:t>-</w:t>
+                <w:color w:val="00B050"/>
+                <w:sz w:val="24"/>
+                <w:lang w:val="es-AR"/>
+              </w:rPr>
+              <w:t>POCA</w:t>
             </w:r>
           </w:p>
         </w:tc>
@@ -1503,11 +1503,11 @@
             <w:r>
               <w:rPr>
                 <w:b/>
-                <w:color w:val="002060"/>
-                <w:sz w:val="24"/>
-                <w:lang w:val="es-AR"/>
-              </w:rPr>
-              <w:t>-</w:t>
+                <w:color w:val="00B050"/>
+                <w:sz w:val="24"/>
+                <w:lang w:val="es-AR"/>
+              </w:rPr>
+              <w:t>POCA</w:t>
             </w:r>
           </w:p>
         </w:tc>
@@ -1575,11 +1575,11 @@
             <w:r>
               <w:rPr>
                 <w:b/>
-                <w:color w:val="002060"/>
-                <w:sz w:val="24"/>
-                <w:lang w:val="es-AR"/>
-              </w:rPr>
-              <w:t>-</w:t>
+                <w:color w:val="FF0000"/>
+                <w:sz w:val="24"/>
+                <w:lang w:val="es-AR"/>
+              </w:rPr>
+              <w:t>MUCHA</w:t>
             </w:r>
           </w:p>
         </w:tc>
@@ -1647,11 +1647,11 @@
             <w:r>
               <w:rPr>
                 <w:b/>
-                <w:color w:val="002060"/>
-                <w:sz w:val="24"/>
-                <w:lang w:val="es-AR"/>
-              </w:rPr>
-              <w:t>-</w:t>
+                <w:color w:val="00B050"/>
+                <w:sz w:val="24"/>
+                <w:lang w:val="es-AR"/>
+              </w:rPr>
+              <w:t>POCA</w:t>
             </w:r>
           </w:p>
         </w:tc>
@@ -1716,7 +1716,47 @@
           <w:szCs w:val="24"/>
           <w:lang w:val="es-AR"/>
         </w:rPr>
-        <w:t xml:space="preserve">1_ Es la mecánica principal del juego, si queremos que sea lo mas </w:t>
+        <w:t xml:space="preserve">1_ Es la mecánica principal del juego, si queremos que sea lo </w:t>
+      </w:r>
+      <w:r>
+        <w:rPr>
+          <w:b/>
+          <w:color w:val="002060"/>
+          <w:sz w:val="24"/>
+          <w:szCs w:val="24"/>
+          <w:lang w:val="es-AR"/>
+        </w:rPr>
+        <w:t>más</w:t>
+      </w:r>
+      <w:r>
+        <w:rPr>
+          <w:b/>
+          <w:color w:val="002060"/>
+          <w:sz w:val="24"/>
+          <w:szCs w:val="24"/>
+          <w:lang w:val="es-AR"/>
+        </w:rPr>
+        <w:t xml:space="preserve"> </w:t>
+      </w:r>
+      <w:r>
+        <w:rPr>
+          <w:b/>
+          <w:color w:val="002060"/>
+          <w:sz w:val="24"/>
+          <w:szCs w:val="24"/>
+          <w:lang w:val="es-AR"/>
+        </w:rPr>
+        <w:t>vistoso</w:t>
+      </w:r>
+      <w:r>
+        <w:rPr>
+          <w:b/>
+          <w:color w:val="002060"/>
+          <w:sz w:val="24"/>
+          <w:szCs w:val="24"/>
+          <w:lang w:val="es-AR"/>
+        </w:rPr>
+        <w:t xml:space="preserve"> hay que hacerla cuan elegante y </w:t>
       </w:r>
       <w:proofErr w:type="spellStart"/>
       <w:r>
@@ -1727,7 +1767,7 @@
           <w:szCs w:val="24"/>
           <w:lang w:val="es-AR"/>
         </w:rPr>
-        <w:t>vistozo</w:t>
+        <w:t>shiny</w:t>
       </w:r>
       <w:proofErr w:type="spellEnd"/>
       <w:r>
@@ -1738,29 +1778,417 @@
           <w:szCs w:val="24"/>
           <w:lang w:val="es-AR"/>
         </w:rPr>
-        <w:t xml:space="preserve"> hay que hacerla cuan elegante y </w:t>
+        <w:t xml:space="preserve"> posible, se debe sentir bien hacer esto, por lo </w:t>
+      </w:r>
+      <w:proofErr w:type="gramStart"/>
+      <w:r>
+        <w:rPr>
+          <w:b/>
+          <w:color w:val="002060"/>
+          <w:sz w:val="24"/>
+          <w:szCs w:val="24"/>
+          <w:lang w:val="es-AR"/>
+        </w:rPr>
+        <w:t>tanto</w:t>
+      </w:r>
+      <w:proofErr w:type="gramEnd"/>
+      <w:r>
+        <w:rPr>
+          <w:b/>
+          <w:color w:val="002060"/>
+          <w:sz w:val="24"/>
+          <w:szCs w:val="24"/>
+          <w:lang w:val="es-AR"/>
+        </w:rPr>
+        <w:t xml:space="preserve"> debería ser algo que se promueva, igualmente, tiene un punto en contra que es que si esto esta super explotado se vuelve aburrido, como en Persona hacer Once More todo el tiempo. Entonces esto también podría ser </w:t>
+      </w:r>
+      <w:r>
+        <w:rPr>
+          <w:b/>
+          <w:color w:val="0070C0"/>
+          <w:sz w:val="24"/>
+          <w:szCs w:val="24"/>
+          <w:lang w:val="es-AR"/>
+        </w:rPr>
+        <w:t>MEDIA</w:t>
+      </w:r>
+      <w:r>
+        <w:rPr>
+          <w:b/>
+          <w:color w:val="002060"/>
+          <w:sz w:val="24"/>
+          <w:szCs w:val="24"/>
+          <w:lang w:val="es-AR"/>
+        </w:rPr>
+        <w:t xml:space="preserve">. </w:t>
+      </w:r>
+      <w:r>
+        <w:rPr>
+          <w:b/>
+          <w:color w:val="002060"/>
+          <w:sz w:val="24"/>
+          <w:szCs w:val="24"/>
+          <w:lang w:val="es-AR"/>
+        </w:rPr>
+        <w:t>Concluyo</w:t>
+      </w:r>
+      <w:r>
+        <w:rPr>
+          <w:b/>
+          <w:color w:val="002060"/>
+          <w:sz w:val="24"/>
+          <w:szCs w:val="24"/>
+          <w:lang w:val="es-AR"/>
+        </w:rPr>
+        <w:t xml:space="preserve"> en que debería tener una importancia </w:t>
+      </w:r>
+      <w:r>
+        <w:rPr>
+          <w:b/>
+          <w:color w:val="0070C0"/>
+          <w:sz w:val="24"/>
+          <w:szCs w:val="24"/>
+          <w:lang w:val="es-AR"/>
+        </w:rPr>
+        <w:t>MEDIA</w:t>
+      </w:r>
+      <w:r>
+        <w:rPr>
+          <w:b/>
+          <w:color w:val="002060"/>
+          <w:sz w:val="24"/>
+          <w:szCs w:val="24"/>
+          <w:lang w:val="es-AR"/>
+        </w:rPr>
+        <w:t>-</w:t>
+      </w:r>
+      <w:r>
+        <w:rPr>
+          <w:b/>
+          <w:color w:val="FF0000"/>
+          <w:sz w:val="24"/>
+          <w:szCs w:val="24"/>
+          <w:lang w:val="es-AR"/>
+        </w:rPr>
+        <w:t>MUCHA</w:t>
+      </w:r>
+      <w:r>
+        <w:rPr>
+          <w:b/>
+          <w:color w:val="002060"/>
+          <w:sz w:val="24"/>
+          <w:szCs w:val="24"/>
+          <w:lang w:val="es-AR"/>
+        </w:rPr>
+        <w:t>.</w:t>
+      </w:r>
+    </w:p>
+    <w:p>
+      <w:pPr>
+        <w:rPr>
+          <w:b/>
+          <w:color w:val="002060"/>
+          <w:sz w:val="24"/>
+          <w:szCs w:val="24"/>
+          <w:lang w:val="es-AR"/>
+        </w:rPr>
+      </w:pPr>
+      <w:r>
+        <w:rPr>
+          <w:b/>
+          <w:color w:val="002060"/>
+          <w:sz w:val="24"/>
+          <w:szCs w:val="24"/>
+          <w:lang w:val="es-AR"/>
+        </w:rPr>
+        <w:t xml:space="preserve">2_ Siento que es lo mismo de arriba, solicito a back office una descripción de esto para una aclaración </w:t>
+      </w:r>
+      <w:r>
+        <w:rPr>
+          <w:b/>
+          <w:color w:val="002060"/>
+          <w:sz w:val="24"/>
+          <w:szCs w:val="24"/>
+          <w:lang w:val="es-AR"/>
+        </w:rPr>
+        <w:t>más</w:t>
+      </w:r>
+      <w:r>
+        <w:rPr>
+          <w:b/>
+          <w:color w:val="002060"/>
+          <w:sz w:val="24"/>
+          <w:szCs w:val="24"/>
+          <w:lang w:val="es-AR"/>
+        </w:rPr>
+        <w:t xml:space="preserve"> detallada, por favor.</w:t>
+      </w:r>
+    </w:p>
+    <w:p>
+      <w:pPr>
+        <w:rPr>
+          <w:b/>
+          <w:color w:val="7030A0"/>
+          <w:sz w:val="24"/>
+          <w:szCs w:val="24"/>
+          <w:lang w:val="es-AR"/>
+        </w:rPr>
+      </w:pPr>
+      <w:proofErr w:type="gramStart"/>
+      <w:r>
+        <w:rPr>
+          <w:b/>
+          <w:color w:val="7030A0"/>
+          <w:sz w:val="24"/>
+          <w:szCs w:val="24"/>
+          <w:lang w:val="es-AR"/>
+        </w:rPr>
+        <w:t>CA::</w:t>
+      </w:r>
+      <w:proofErr w:type="gramEnd"/>
+      <w:r>
+        <w:rPr>
+          <w:b/>
+          <w:color w:val="7030A0"/>
+          <w:sz w:val="24"/>
+          <w:szCs w:val="24"/>
+          <w:lang w:val="es-AR"/>
+        </w:rPr>
+        <w:t xml:space="preserve"> </w:t>
+      </w:r>
+      <w:r>
+        <w:rPr>
+          <w:b/>
+          <w:color w:val="7030A0"/>
+          <w:sz w:val="24"/>
+          <w:szCs w:val="24"/>
+          <w:lang w:val="es-AR"/>
+        </w:rPr>
+        <w:t xml:space="preserve">Aunque estén separadas van muy de la mano, </w:t>
+      </w:r>
+      <w:r>
+        <w:rPr>
+          <w:b/>
+          <w:color w:val="7030A0"/>
+          <w:sz w:val="24"/>
+          <w:szCs w:val="24"/>
+          <w:lang w:val="es-AR"/>
+        </w:rPr>
+        <w:t>después de dar mi punto de vista dejo</w:t>
+      </w:r>
+      <w:r>
+        <w:rPr>
+          <w:b/>
+          <w:color w:val="7030A0"/>
+          <w:sz w:val="24"/>
+          <w:szCs w:val="24"/>
+          <w:lang w:val="es-AR"/>
+        </w:rPr>
+        <w:t xml:space="preserve"> </w:t>
+      </w:r>
+      <w:r>
+        <w:rPr>
+          <w:b/>
+          <w:color w:val="7030A0"/>
+          <w:sz w:val="24"/>
+          <w:szCs w:val="24"/>
+          <w:lang w:val="es-AR"/>
+        </w:rPr>
+        <w:t xml:space="preserve">aquí </w:t>
+      </w:r>
+      <w:r>
+        <w:rPr>
+          <w:b/>
+          <w:color w:val="7030A0"/>
+          <w:sz w:val="24"/>
+          <w:szCs w:val="24"/>
+          <w:lang w:val="es-AR"/>
+        </w:rPr>
+        <w:t>debajo la diferencia entre ambas.</w:t>
+      </w:r>
+    </w:p>
+    <w:p>
+      <w:pPr>
+        <w:rPr>
+          <w:b/>
+          <w:color w:val="7030A0"/>
+          <w:sz w:val="24"/>
+          <w:szCs w:val="24"/>
+          <w:lang w:val="es-AR"/>
+        </w:rPr>
+      </w:pPr>
+      <w:r>
+        <w:rPr>
+          <w:b/>
+          <w:color w:val="7030A0"/>
+          <w:sz w:val="24"/>
+          <w:szCs w:val="24"/>
+          <w:lang w:val="es-AR"/>
+        </w:rPr>
+        <w:lastRenderedPageBreak/>
+        <w:t>Debido a que ambas son necesarias para que el pilar principal de nuestro juego tenga efecto para mí son los 2 factores determinantes más importantes que nuestro sistema de combate debe contemplar. Si no lo contempla el sistema no será lo mismo y no funcionará para el juego que queremos lograr.</w:t>
+      </w:r>
+    </w:p>
+    <w:p>
+      <w:pPr>
+        <w:rPr>
+          <w:b/>
+          <w:color w:val="7030A0"/>
+          <w:sz w:val="24"/>
+          <w:szCs w:val="24"/>
+          <w:lang w:val="es-AR"/>
+        </w:rPr>
+      </w:pPr>
+      <w:proofErr w:type="gramStart"/>
+      <w:r>
+        <w:rPr>
+          <w:b/>
+          <w:color w:val="7030A0"/>
+          <w:sz w:val="24"/>
+          <w:szCs w:val="24"/>
+          <w:lang w:val="es-AR"/>
+        </w:rPr>
+        <w:t>CA::</w:t>
+      </w:r>
+      <w:proofErr w:type="gramEnd"/>
+      <w:r>
+        <w:rPr>
+          <w:b/>
+          <w:color w:val="7030A0"/>
+          <w:sz w:val="24"/>
+          <w:szCs w:val="24"/>
+          <w:lang w:val="es-AR"/>
+        </w:rPr>
+        <w:t xml:space="preserve"> La diferencia es la siguiente, la realización de combos constaría en el uso de habilidades o acciones en cierto orden que </w:t>
+      </w:r>
+      <w:r>
+        <w:rPr>
+          <w:b/>
+          <w:color w:val="7030A0"/>
+          <w:sz w:val="24"/>
+          <w:szCs w:val="24"/>
+          <w:lang w:val="es-AR"/>
+        </w:rPr>
+        <w:t xml:space="preserve">creen una </w:t>
       </w:r>
       <w:proofErr w:type="spellStart"/>
       <w:r>
         <w:rPr>
           <w:b/>
-          <w:color w:val="002060"/>
-          <w:sz w:val="24"/>
-          <w:szCs w:val="24"/>
-          <w:lang w:val="es-AR"/>
-        </w:rPr>
-        <w:t>shiny</w:t>
+          <w:color w:val="7030A0"/>
+          <w:sz w:val="24"/>
+          <w:szCs w:val="24"/>
+          <w:lang w:val="es-AR"/>
+        </w:rPr>
+        <w:t>outcome</w:t>
       </w:r>
       <w:proofErr w:type="spellEnd"/>
       <w:r>
         <w:rPr>
           <w:b/>
-          <w:color w:val="002060"/>
-          <w:sz w:val="24"/>
-          <w:szCs w:val="24"/>
-          <w:lang w:val="es-AR"/>
-        </w:rPr>
-        <w:t xml:space="preserve"> posible, se debe sentir bien hacer esto, por lo </w:t>
+          <w:color w:val="7030A0"/>
+          <w:sz w:val="24"/>
+          <w:szCs w:val="24"/>
+          <w:lang w:val="es-AR"/>
+        </w:rPr>
+        <w:t xml:space="preserve"> especial, cómo por ejemplo </w:t>
+      </w:r>
+      <w:proofErr w:type="spellStart"/>
+      <w:r>
+        <w:rPr>
+          <w:b/>
+          <w:color w:val="7030A0"/>
+          <w:sz w:val="24"/>
+          <w:szCs w:val="24"/>
+          <w:lang w:val="es-AR"/>
+        </w:rPr>
+        <w:t>buffear</w:t>
+      </w:r>
+      <w:proofErr w:type="spellEnd"/>
+      <w:r>
+        <w:rPr>
+          <w:b/>
+          <w:color w:val="7030A0"/>
+          <w:sz w:val="24"/>
+          <w:szCs w:val="24"/>
+          <w:lang w:val="es-AR"/>
+        </w:rPr>
+        <w:t xml:space="preserve"> con todos los personajes a un mago para que destruya de un ataque a todos. (hablando de otros </w:t>
+      </w:r>
+      <w:proofErr w:type="spellStart"/>
+      <w:r>
+        <w:rPr>
+          <w:b/>
+          <w:color w:val="7030A0"/>
+          <w:sz w:val="24"/>
+          <w:szCs w:val="24"/>
+          <w:lang w:val="es-AR"/>
+        </w:rPr>
+        <w:t>rpgs</w:t>
+      </w:r>
+      <w:proofErr w:type="spellEnd"/>
+      <w:r>
+        <w:rPr>
+          <w:b/>
+          <w:color w:val="7030A0"/>
+          <w:sz w:val="24"/>
+          <w:szCs w:val="24"/>
+          <w:lang w:val="es-AR"/>
+        </w:rPr>
+        <w:t>)</w:t>
+      </w:r>
+      <w:r>
+        <w:rPr>
+          <w:b/>
+          <w:color w:val="7030A0"/>
+          <w:sz w:val="24"/>
+          <w:szCs w:val="24"/>
+          <w:lang w:val="es-AR"/>
+        </w:rPr>
+        <w:br/>
+        <w:t>En cambio el punto 2 se centra en la combinación y mezcla de habilidades, para cambiar su función, o expresado de otra forma, cambiar el uso de las habilidades de los personajes (si la luz es roja la habilidad prende fuego, si es amarilla cura, etc.)</w:t>
+      </w:r>
+    </w:p>
+    <w:p>
+      <w:pPr>
+        <w:rPr>
+          <w:b/>
+          <w:color w:val="7030A0"/>
+          <w:sz w:val="24"/>
+          <w:szCs w:val="24"/>
+          <w:lang w:val="es-AR"/>
+        </w:rPr>
+      </w:pPr>
+      <w:r>
+        <w:rPr>
+          <w:b/>
+          <w:color w:val="7030A0"/>
+          <w:sz w:val="24"/>
+          <w:szCs w:val="24"/>
+          <w:lang w:val="es-AR"/>
+        </w:rPr>
+        <w:t>Tal vez debería ponerle “personalización de habilidades” pero tampoco me gusta.</w:t>
+      </w:r>
+    </w:p>
+    <w:p>
+      <w:pPr>
+        <w:rPr>
+          <w:b/>
+          <w:color w:val="0070C0"/>
+          <w:sz w:val="24"/>
+          <w:szCs w:val="24"/>
+          <w:lang w:val="es-AR"/>
+        </w:rPr>
+      </w:pPr>
+      <w:r>
+        <w:rPr>
+          <w:b/>
+          <w:color w:val="002060"/>
+          <w:sz w:val="24"/>
+          <w:szCs w:val="24"/>
+          <w:lang w:val="es-AR"/>
+        </w:rPr>
+        <w:t xml:space="preserve">3_ Siento que el contraste es algo mas de narrativa que del </w:t>
       </w:r>
       <w:proofErr w:type="gramStart"/>
       <w:r>
@@ -1771,7 +2199,7 @@
           <w:szCs w:val="24"/>
           <w:lang w:val="es-AR"/>
         </w:rPr>
-        <w:t>tanto</w:t>
+        <w:t>Gameplay</w:t>
       </w:r>
       <w:proofErr w:type="gramEnd"/>
       <w:r>
@@ -1782,7 +2210,7 @@
           <w:szCs w:val="24"/>
           <w:lang w:val="es-AR"/>
         </w:rPr>
-        <w:t xml:space="preserve"> debería ser algo que se promueva, igualmente, tiene un punto en contra que es que si esto esta super explotado se vuelve aburrido, como en Persona hacer Once More todo el tiempo. Entonces esto también podría ser </w:t>
+        <w:t xml:space="preserve"> pero si lo agregamos en mecánicas del mundo, entonces seria </w:t>
       </w:r>
       <w:r>
         <w:rPr>
@@ -1794,59 +2222,1248 @@
         </w:rPr>
         <w:t>MEDIA</w:t>
       </w:r>
-      <w:r>
-        <w:rPr>
-          <w:b/>
-          <w:color w:val="002060"/>
-          <w:sz w:val="24"/>
-          <w:szCs w:val="24"/>
-          <w:lang w:val="es-AR"/>
-        </w:rPr>
-        <w:t xml:space="preserve">. </w:t>
+    </w:p>
+    <w:p>
+      <w:pPr>
+        <w:rPr>
+          <w:b/>
+          <w:color w:val="7030A0"/>
+          <w:sz w:val="24"/>
+          <w:szCs w:val="24"/>
+          <w:lang w:val="es-AR"/>
+        </w:rPr>
+      </w:pPr>
+      <w:proofErr w:type="gramStart"/>
+      <w:r>
+        <w:rPr>
+          <w:b/>
+          <w:color w:val="7030A0"/>
+          <w:sz w:val="24"/>
+          <w:szCs w:val="24"/>
+          <w:lang w:val="es-AR"/>
+        </w:rPr>
+        <w:t>CA::</w:t>
+      </w:r>
+      <w:proofErr w:type="gramEnd"/>
+      <w:r>
+        <w:rPr>
+          <w:b/>
+          <w:color w:val="7030A0"/>
+          <w:sz w:val="24"/>
+          <w:szCs w:val="24"/>
+          <w:lang w:val="es-AR"/>
+        </w:rPr>
+        <w:t xml:space="preserve"> </w:t>
+      </w:r>
+      <w:r>
+        <w:rPr>
+          <w:b/>
+          <w:color w:val="7030A0"/>
+          <w:sz w:val="24"/>
+          <w:szCs w:val="24"/>
+          <w:lang w:val="es-AR"/>
+        </w:rPr>
+        <w:t xml:space="preserve">Aunque es uno de los “pilares” que tenemos, no creo que sea necesario que este contemplado en las mecánicas del sistema. Incluso si no es contemplado seguramente va a estar reflejado con el contraste entre nuestros </w:t>
       </w:r>
       <w:proofErr w:type="spellStart"/>
       <w:r>
         <w:rPr>
           <w:b/>
-          <w:color w:val="002060"/>
-          <w:sz w:val="24"/>
-          <w:szCs w:val="24"/>
-          <w:lang w:val="es-AR"/>
-        </w:rPr>
-        <w:t>Conlcuyo</w:t>
+          <w:color w:val="7030A0"/>
+          <w:sz w:val="24"/>
+          <w:szCs w:val="24"/>
+          <w:lang w:val="es-AR"/>
+        </w:rPr>
+        <w:t>PJs</w:t>
       </w:r>
       <w:proofErr w:type="spellEnd"/>
       <w:r>
         <w:rPr>
           <w:b/>
-          <w:color w:val="002060"/>
-          <w:sz w:val="24"/>
-          <w:szCs w:val="24"/>
-          <w:lang w:val="es-AR"/>
-        </w:rPr>
-        <w:t xml:space="preserve"> en que debería tener una importancia </w:t>
-      </w:r>
-      <w:r>
-        <w:rPr>
-          <w:b/>
-          <w:color w:val="0070C0"/>
+          <w:color w:val="7030A0"/>
+          <w:sz w:val="24"/>
+          <w:szCs w:val="24"/>
+          <w:lang w:val="es-AR"/>
+        </w:rPr>
+        <w:t xml:space="preserve"> y los enemigos. </w:t>
+      </w:r>
+    </w:p>
+    <w:p>
+      <w:pPr>
+        <w:rPr>
+          <w:b/>
+          <w:color w:val="7030A0"/>
+          <w:sz w:val="24"/>
+          <w:szCs w:val="24"/>
+          <w:lang w:val="es-AR"/>
+        </w:rPr>
+      </w:pPr>
+      <w:r>
+        <w:rPr>
+          <w:b/>
+          <w:color w:val="7030A0"/>
+          <w:sz w:val="24"/>
+          <w:szCs w:val="24"/>
+          <w:lang w:val="es-AR"/>
+        </w:rPr>
+        <w:t>Aunque también pueden crearse sistemas que jueguen con este concepto cómo hacer que los enemigos te apaguen las luces.</w:t>
+      </w:r>
+    </w:p>
+    <w:p>
+      <w:pPr>
+        <w:rPr>
+          <w:b/>
+          <w:color w:val="002060"/>
+          <w:sz w:val="24"/>
+          <w:szCs w:val="24"/>
+          <w:lang w:val="es-AR"/>
+        </w:rPr>
+      </w:pPr>
+      <w:r>
+        <w:rPr>
+          <w:b/>
+          <w:color w:val="002060"/>
+          <w:sz w:val="24"/>
+          <w:szCs w:val="24"/>
+          <w:lang w:val="es-AR"/>
+        </w:rPr>
+        <w:t xml:space="preserve">4_ Lo mejor seria limitar de cierta forma al jugador para que no explote absolutamente todo el tiempo sus combos mas fuertes (a menos que tenga los recursos para hacerlo todo el tiempo), en ese caso con MP o con usos de habilidades se genera un dinamismo que hace que el jugador explote sus combos mas </w:t>
+      </w:r>
+      <w:proofErr w:type="gramStart"/>
+      <w:r>
+        <w:rPr>
+          <w:b/>
+          <w:color w:val="002060"/>
+          <w:sz w:val="24"/>
+          <w:szCs w:val="24"/>
+          <w:lang w:val="es-AR"/>
+        </w:rPr>
+        <w:t>fuertes</w:t>
+      </w:r>
+      <w:proofErr w:type="gramEnd"/>
+      <w:r>
+        <w:rPr>
+          <w:b/>
+          <w:color w:val="002060"/>
+          <w:sz w:val="24"/>
+          <w:szCs w:val="24"/>
+          <w:lang w:val="es-AR"/>
+        </w:rPr>
+        <w:t xml:space="preserve"> pero con un poco mas de cabeza, no quiere que quedarse sin MP o lo que sea cuando necesite tirar su bomba nuclear llena de fuegos artificiales, </w:t>
+      </w:r>
+      <w:proofErr w:type="spellStart"/>
+      <w:r>
+        <w:rPr>
+          <w:b/>
+          <w:color w:val="002060"/>
+          <w:sz w:val="24"/>
+          <w:szCs w:val="24"/>
+          <w:lang w:val="es-AR"/>
+        </w:rPr>
+        <w:t>asi</w:t>
+      </w:r>
+      <w:proofErr w:type="spellEnd"/>
+      <w:r>
+        <w:rPr>
+          <w:b/>
+          <w:color w:val="002060"/>
+          <w:sz w:val="24"/>
+          <w:szCs w:val="24"/>
+          <w:lang w:val="es-AR"/>
+        </w:rPr>
+        <w:t xml:space="preserve"> que administrara sus recursos para hacer esto. La importancia de esto es media ya que </w:t>
+      </w:r>
+      <w:r>
+        <w:rPr>
+          <w:b/>
+          <w:color w:val="002060"/>
+          <w:sz w:val="24"/>
+          <w:szCs w:val="24"/>
+          <w:lang w:val="es-AR"/>
+        </w:rPr>
+        <w:t xml:space="preserve">no todo el tiempo queremos parar al jugador para usar items, excepto en peleas muy importantes (o de “alto </w:t>
+      </w:r>
+      <w:proofErr w:type="spellStart"/>
+      <w:r>
+        <w:rPr>
+          <w:b/>
+          <w:color w:val="002060"/>
+          <w:sz w:val="24"/>
+          <w:szCs w:val="24"/>
+          <w:lang w:val="es-AR"/>
+        </w:rPr>
+        <w:t>lvl</w:t>
+      </w:r>
+      <w:proofErr w:type="spellEnd"/>
+      <w:r>
+        <w:rPr>
+          <w:b/>
+          <w:color w:val="002060"/>
+          <w:sz w:val="24"/>
+          <w:szCs w:val="24"/>
+          <w:lang w:val="es-AR"/>
+        </w:rPr>
+        <w:t xml:space="preserve">”) que te exijan estar bien preparados porque serán prolongadas o lo que sea. Me refiero a que en peleas seleccionadas seria idóneo prestarle atención a esto, fuera de peleas importantes pueden ser cosas como MP, veneno, </w:t>
+      </w:r>
+      <w:proofErr w:type="spellStart"/>
+      <w:r>
+        <w:rPr>
+          <w:b/>
+          <w:color w:val="002060"/>
+          <w:sz w:val="24"/>
+          <w:szCs w:val="24"/>
+          <w:lang w:val="es-AR"/>
+        </w:rPr>
+        <w:t>freeze</w:t>
+      </w:r>
+      <w:proofErr w:type="spellEnd"/>
+      <w:r>
+        <w:rPr>
+          <w:b/>
+          <w:color w:val="002060"/>
+          <w:sz w:val="24"/>
+          <w:szCs w:val="24"/>
+          <w:lang w:val="es-AR"/>
+        </w:rPr>
+        <w:t>, etc. Pero que no te exijan estar 100% preparado</w:t>
+      </w:r>
+      <w:r>
+        <w:rPr>
+          <w:b/>
+          <w:color w:val="002060"/>
+          <w:sz w:val="24"/>
+          <w:szCs w:val="24"/>
+          <w:lang w:val="es-AR"/>
+        </w:rPr>
+        <w:t>.</w:t>
+      </w:r>
+    </w:p>
+    <w:p>
+      <w:pPr>
+        <w:rPr>
+          <w:b/>
+          <w:color w:val="7030A0"/>
+          <w:sz w:val="24"/>
+          <w:szCs w:val="24"/>
+          <w:lang w:val="es-AR"/>
+        </w:rPr>
+      </w:pPr>
+      <w:proofErr w:type="gramStart"/>
+      <w:r>
+        <w:rPr>
+          <w:b/>
+          <w:color w:val="7030A0"/>
+          <w:sz w:val="24"/>
+          <w:szCs w:val="24"/>
+          <w:lang w:val="es-AR"/>
+        </w:rPr>
+        <w:t>CA::</w:t>
+      </w:r>
+      <w:proofErr w:type="gramEnd"/>
+      <w:r>
+        <w:rPr>
+          <w:b/>
+          <w:color w:val="7030A0"/>
+          <w:sz w:val="24"/>
+          <w:szCs w:val="24"/>
+          <w:lang w:val="es-AR"/>
+        </w:rPr>
+        <w:t xml:space="preserve"> </w:t>
+      </w:r>
+      <w:r>
+        <w:rPr>
+          <w:b/>
+          <w:color w:val="7030A0"/>
+          <w:sz w:val="24"/>
+          <w:szCs w:val="24"/>
+          <w:lang w:val="es-AR"/>
+        </w:rPr>
+        <w:t xml:space="preserve">La importancia desde mi punto de vista es media ya que si no existe una administración de recursos el sistema debería evitar </w:t>
+      </w:r>
+      <w:proofErr w:type="spellStart"/>
+      <w:r>
+        <w:rPr>
+          <w:b/>
+          <w:color w:val="7030A0"/>
+          <w:sz w:val="24"/>
+          <w:szCs w:val="24"/>
+          <w:lang w:val="es-AR"/>
+        </w:rPr>
+        <w:t>exploits</w:t>
+      </w:r>
+      <w:proofErr w:type="spellEnd"/>
+      <w:r>
+        <w:rPr>
+          <w:b/>
+          <w:color w:val="7030A0"/>
+          <w:sz w:val="24"/>
+          <w:szCs w:val="24"/>
+          <w:lang w:val="es-AR"/>
+        </w:rPr>
+        <w:t xml:space="preserve"> y el uso de una misma habilidad de forma reiterada, pero tampoco es la base en la que debe centrarse el sistema.</w:t>
+      </w:r>
+    </w:p>
+    <w:p>
+      <w:pPr>
+        <w:rPr>
+          <w:b/>
+          <w:color w:val="002060"/>
+          <w:sz w:val="24"/>
+          <w:szCs w:val="24"/>
+          <w:lang w:val="es-AR"/>
+        </w:rPr>
+      </w:pPr>
+      <w:r>
+        <w:rPr>
+          <w:b/>
+          <w:color w:val="002060"/>
+          <w:sz w:val="24"/>
+          <w:szCs w:val="24"/>
+          <w:lang w:val="es-AR"/>
+        </w:rPr>
+        <w:t xml:space="preserve">5_ Esto va un poco con lo ultimo del 4. Las situaciones inesperadas son divertidas y si el jugador puede abordarlas de la forma indicada son aun mas recompensantes, como que un enemigo bloquee su </w:t>
+      </w:r>
+      <w:proofErr w:type="spellStart"/>
+      <w:r>
+        <w:rPr>
+          <w:b/>
+          <w:color w:val="002060"/>
+          <w:sz w:val="24"/>
+          <w:szCs w:val="24"/>
+          <w:lang w:val="es-AR"/>
+        </w:rPr>
+        <w:t>deblidad</w:t>
+      </w:r>
+      <w:proofErr w:type="spellEnd"/>
+      <w:r>
+        <w:rPr>
+          <w:b/>
+          <w:color w:val="002060"/>
+          <w:sz w:val="24"/>
+          <w:szCs w:val="24"/>
+          <w:lang w:val="es-AR"/>
+        </w:rPr>
+        <w:t xml:space="preserve"> de la nada o que te </w:t>
+      </w:r>
+      <w:proofErr w:type="spellStart"/>
+      <w:r>
+        <w:rPr>
+          <w:b/>
+          <w:color w:val="002060"/>
+          <w:sz w:val="24"/>
+          <w:szCs w:val="24"/>
+          <w:lang w:val="es-AR"/>
+        </w:rPr>
+        <w:t>stunee</w:t>
+      </w:r>
+      <w:proofErr w:type="spellEnd"/>
+      <w:r>
+        <w:rPr>
+          <w:b/>
+          <w:color w:val="002060"/>
+          <w:sz w:val="24"/>
+          <w:szCs w:val="24"/>
+          <w:lang w:val="es-AR"/>
+        </w:rPr>
+        <w:t xml:space="preserve"> a tu </w:t>
+      </w:r>
+      <w:proofErr w:type="spellStart"/>
+      <w:r>
+        <w:rPr>
+          <w:b/>
+          <w:color w:val="002060"/>
+          <w:sz w:val="24"/>
+          <w:szCs w:val="24"/>
+          <w:lang w:val="es-AR"/>
+        </w:rPr>
+        <w:t>pj</w:t>
+      </w:r>
+      <w:proofErr w:type="spellEnd"/>
+      <w:r>
+        <w:rPr>
+          <w:b/>
+          <w:color w:val="002060"/>
+          <w:sz w:val="24"/>
+          <w:szCs w:val="24"/>
+          <w:lang w:val="es-AR"/>
+        </w:rPr>
+        <w:t xml:space="preserve"> mas fuerte, si el jugador esta preparado y puede librarse o logra </w:t>
+      </w:r>
+      <w:proofErr w:type="spellStart"/>
+      <w:r>
+        <w:rPr>
+          <w:b/>
+          <w:color w:val="002060"/>
+          <w:sz w:val="24"/>
+          <w:szCs w:val="24"/>
+          <w:lang w:val="es-AR"/>
+        </w:rPr>
+        <w:t>adpatarse</w:t>
+      </w:r>
+      <w:proofErr w:type="spellEnd"/>
+      <w:r>
+        <w:rPr>
+          <w:b/>
+          <w:color w:val="002060"/>
+          <w:sz w:val="24"/>
+          <w:szCs w:val="24"/>
+          <w:lang w:val="es-AR"/>
+        </w:rPr>
+        <w:t xml:space="preserve"> con los recursos a su mano esta bueno. La importancia es media ya que esta </w:t>
+      </w:r>
+      <w:proofErr w:type="gramStart"/>
+      <w:r>
+        <w:rPr>
+          <w:b/>
+          <w:color w:val="002060"/>
+          <w:sz w:val="24"/>
+          <w:szCs w:val="24"/>
+          <w:lang w:val="es-AR"/>
+        </w:rPr>
+        <w:t>bueno</w:t>
+      </w:r>
+      <w:proofErr w:type="gramEnd"/>
+      <w:r>
+        <w:rPr>
+          <w:b/>
+          <w:color w:val="002060"/>
+          <w:sz w:val="24"/>
+          <w:szCs w:val="24"/>
+          <w:lang w:val="es-AR"/>
+        </w:rPr>
+        <w:t xml:space="preserve"> pero no es lo principal en lo que debemos enfocarnos, pero si hay que pensarlas bien al momento de pensarlas.</w:t>
+      </w:r>
+    </w:p>
+    <w:p>
+      <w:pPr>
+        <w:rPr>
+          <w:b/>
+          <w:color w:val="7030A0"/>
+          <w:sz w:val="24"/>
+          <w:szCs w:val="24"/>
+          <w:lang w:val="es-AR"/>
+        </w:rPr>
+      </w:pPr>
+      <w:proofErr w:type="gramStart"/>
+      <w:r>
+        <w:rPr>
+          <w:b/>
+          <w:color w:val="7030A0"/>
+          <w:sz w:val="24"/>
+          <w:szCs w:val="24"/>
+          <w:lang w:val="es-AR"/>
+        </w:rPr>
+        <w:lastRenderedPageBreak/>
+        <w:t>CA::</w:t>
+      </w:r>
+      <w:proofErr w:type="gramEnd"/>
+      <w:r>
+        <w:rPr>
+          <w:b/>
+          <w:color w:val="7030A0"/>
+          <w:sz w:val="24"/>
+          <w:szCs w:val="24"/>
+          <w:lang w:val="es-AR"/>
+        </w:rPr>
+        <w:t xml:space="preserve"> </w:t>
+      </w:r>
+      <w:r>
+        <w:rPr>
+          <w:b/>
+          <w:color w:val="7030A0"/>
+          <w:sz w:val="24"/>
+          <w:szCs w:val="24"/>
+          <w:lang w:val="es-AR"/>
+        </w:rPr>
+        <w:t xml:space="preserve">Mi razonamiento es el siguiente, si vamos a poder estar haciendo combos y mezclando habilidades entonces estaría muy bueno contemplar situaciones que te fuercen a realizar otros combos o cambiar tu estrategia de forma drástica. Estoy al borde de ponerle de importancia </w:t>
+      </w:r>
+      <w:r>
+        <w:rPr>
+          <w:b/>
+          <w:color w:val="FF0000"/>
+          <w:sz w:val="24"/>
+          <w:szCs w:val="24"/>
+          <w:lang w:val="es-AR"/>
+        </w:rPr>
+        <w:t>MUCHA</w:t>
+      </w:r>
+      <w:r>
+        <w:rPr>
+          <w:b/>
+          <w:color w:val="7030A0"/>
+          <w:sz w:val="24"/>
+          <w:szCs w:val="24"/>
+          <w:lang w:val="es-AR"/>
+        </w:rPr>
+        <w:t>. Pero tranquilamente podemos hacer un sistema que no contemple adaptabilidad y que sea muy bueno sin problema.</w:t>
+      </w:r>
+    </w:p>
+    <w:p>
+      <w:pPr>
+        <w:rPr>
+          <w:b/>
+          <w:color w:val="00B0F0"/>
+          <w:sz w:val="24"/>
+          <w:szCs w:val="24"/>
+          <w:lang w:val="es-AR"/>
+        </w:rPr>
+      </w:pPr>
+      <w:r>
+        <w:rPr>
+          <w:b/>
+          <w:color w:val="002060"/>
+          <w:sz w:val="24"/>
+          <w:szCs w:val="24"/>
+          <w:lang w:val="es-AR"/>
+        </w:rPr>
+        <w:t xml:space="preserve">6_ Como dije al final del 5, esta muy buenas esas situaciones si el jugador se adapta, pero en el momento no es lo importante, una vez lleguemos a esto supongo que la importancia será </w:t>
+      </w:r>
+      <w:r>
+        <w:rPr>
+          <w:b/>
+          <w:color w:val="00B0F0"/>
           <w:sz w:val="24"/>
           <w:szCs w:val="24"/>
           <w:lang w:val="es-AR"/>
         </w:rPr>
         <w:t>MEDIA</w:t>
       </w:r>
-      <w:r>
-        <w:rPr>
-          <w:b/>
-          <w:color w:val="002060"/>
-          <w:sz w:val="24"/>
-          <w:szCs w:val="24"/>
-          <w:lang w:val="es-AR"/>
-        </w:rPr>
-        <w:t>-</w:t>
-      </w:r>
-      <w:r>
+    </w:p>
+    <w:p>
+      <w:pPr>
+        <w:rPr>
+          <w:b/>
+          <w:color w:val="00B0F0"/>
+          <w:sz w:val="24"/>
+          <w:szCs w:val="24"/>
+          <w:lang w:val="es-AR"/>
+        </w:rPr>
+      </w:pPr>
+      <w:proofErr w:type="gramStart"/>
+      <w:r>
+        <w:rPr>
+          <w:b/>
+          <w:color w:val="7030A0"/>
+          <w:sz w:val="24"/>
+          <w:szCs w:val="24"/>
+          <w:lang w:val="es-AR"/>
+        </w:rPr>
+        <w:t>CA::</w:t>
+      </w:r>
+      <w:proofErr w:type="gramEnd"/>
+      <w:r>
+        <w:rPr>
+          <w:b/>
+          <w:color w:val="7030A0"/>
+          <w:sz w:val="24"/>
+          <w:szCs w:val="24"/>
+          <w:lang w:val="es-AR"/>
+        </w:rPr>
+        <w:t xml:space="preserve"> </w:t>
+      </w:r>
+      <w:r>
+        <w:rPr>
+          <w:b/>
+          <w:color w:val="7030A0"/>
+          <w:sz w:val="24"/>
+          <w:szCs w:val="24"/>
+          <w:lang w:val="es-AR"/>
+        </w:rPr>
+        <w:t xml:space="preserve">A diferencia de mis últimas 2 decisiones con importancia MEDIA esto es un poco distinto, este es un </w:t>
+      </w:r>
+      <w:proofErr w:type="spellStart"/>
+      <w:r>
+        <w:rPr>
+          <w:b/>
+          <w:color w:val="7030A0"/>
+          <w:sz w:val="24"/>
+          <w:szCs w:val="24"/>
+          <w:lang w:val="es-AR"/>
+        </w:rPr>
+        <w:t>topic</w:t>
+      </w:r>
+      <w:proofErr w:type="spellEnd"/>
+      <w:r>
+        <w:rPr>
+          <w:b/>
+          <w:color w:val="7030A0"/>
+          <w:sz w:val="24"/>
+          <w:szCs w:val="24"/>
+          <w:lang w:val="es-AR"/>
+        </w:rPr>
+        <w:t xml:space="preserve"> que tranquilamente podría no estar y crearse a partir de un buen </w:t>
+      </w:r>
+      <w:proofErr w:type="spellStart"/>
+      <w:r>
+        <w:rPr>
+          <w:b/>
+          <w:color w:val="7030A0"/>
+          <w:sz w:val="24"/>
+          <w:szCs w:val="24"/>
+          <w:lang w:val="es-AR"/>
+        </w:rPr>
+        <w:t>boss</w:t>
+      </w:r>
+      <w:proofErr w:type="spellEnd"/>
+      <w:r>
+        <w:rPr>
+          <w:b/>
+          <w:color w:val="7030A0"/>
+          <w:sz w:val="24"/>
+          <w:szCs w:val="24"/>
+          <w:lang w:val="es-AR"/>
+        </w:rPr>
+        <w:t xml:space="preserve"> y fin, pero este es el tema, si el sistema permite la constante creación de situaciones en las que estamos contra las cuerdas y podemos volver a entrar a la pelea se sentirá perfecto. </w:t>
+      </w:r>
+      <w:r>
+        <w:rPr>
+          <w:b/>
+          <w:color w:val="7030A0"/>
+          <w:sz w:val="24"/>
+          <w:szCs w:val="24"/>
+          <w:lang w:val="es-AR"/>
+        </w:rPr>
+        <w:t xml:space="preserve">(Este y el punto anterior se tratan de que tanto el sistema deberá ayudar a crear estas situaciones, y no que tanto los combates que hagamos harán estas experiencias, por ejemplo, si la única forma de hacer un </w:t>
+      </w:r>
+      <w:proofErr w:type="spellStart"/>
+      <w:r>
+        <w:rPr>
+          <w:b/>
+          <w:color w:val="7030A0"/>
+          <w:sz w:val="24"/>
+          <w:szCs w:val="24"/>
+          <w:lang w:val="es-AR"/>
+        </w:rPr>
+        <w:t>comeback</w:t>
+      </w:r>
+      <w:proofErr w:type="spellEnd"/>
+      <w:r>
+        <w:rPr>
+          <w:b/>
+          <w:color w:val="7030A0"/>
+          <w:sz w:val="24"/>
+          <w:szCs w:val="24"/>
+          <w:lang w:val="es-AR"/>
+        </w:rPr>
+        <w:t xml:space="preserve"> es que reviviste a tu personaje con más daño con una poción se siente cómo una decisión más, pero si lograste curar a todo tu equipo al último momento haciendo un combo re zarpado te vas a sentir re polenta y sinceramente, es algo que siento que muchos RPG no tienen en cuenta, en especial este </w:t>
+      </w:r>
+      <w:proofErr w:type="spellStart"/>
+      <w:r>
+        <w:rPr>
+          <w:b/>
+          <w:color w:val="7030A0"/>
+          <w:sz w:val="24"/>
+          <w:szCs w:val="24"/>
+          <w:lang w:val="es-AR"/>
+        </w:rPr>
+        <w:t>topic</w:t>
+      </w:r>
+      <w:proofErr w:type="spellEnd"/>
+      <w:r>
+        <w:rPr>
+          <w:b/>
+          <w:color w:val="7030A0"/>
+          <w:sz w:val="24"/>
+          <w:szCs w:val="24"/>
+          <w:lang w:val="es-AR"/>
+        </w:rPr>
+        <w:t>).</w:t>
+      </w:r>
+    </w:p>
+    <w:p>
+      <w:pPr>
+        <w:rPr>
+          <w:b/>
+          <w:color w:val="002060"/>
+          <w:sz w:val="24"/>
+          <w:szCs w:val="24"/>
+          <w:lang w:val="es-AR"/>
+        </w:rPr>
+      </w:pPr>
+      <w:r>
+        <w:rPr>
+          <w:b/>
+          <w:color w:val="002060"/>
+          <w:sz w:val="24"/>
+          <w:szCs w:val="24"/>
+          <w:lang w:val="es-AR"/>
+        </w:rPr>
+        <w:t xml:space="preserve">7_ Esta bueno la estrategia </w:t>
+      </w:r>
+      <w:r>
+        <w:rPr>
+          <w:b/>
+          <w:color w:val="002060"/>
+          <w:sz w:val="24"/>
+          <w:szCs w:val="24"/>
+          <w:lang w:val="es-AR"/>
+        </w:rPr>
+        <w:t>dominante,</w:t>
+      </w:r>
+      <w:r>
+        <w:rPr>
+          <w:b/>
+          <w:color w:val="002060"/>
+          <w:sz w:val="24"/>
+          <w:szCs w:val="24"/>
+          <w:lang w:val="es-AR"/>
+        </w:rPr>
+        <w:t xml:space="preserve"> pero si el jugador la </w:t>
+      </w:r>
+      <w:proofErr w:type="spellStart"/>
+      <w:r>
+        <w:rPr>
+          <w:b/>
+          <w:color w:val="002060"/>
+          <w:sz w:val="24"/>
+          <w:szCs w:val="24"/>
+          <w:lang w:val="es-AR"/>
+        </w:rPr>
+        <w:t>spamea</w:t>
+      </w:r>
+      <w:proofErr w:type="spellEnd"/>
+      <w:r>
+        <w:rPr>
+          <w:b/>
+          <w:color w:val="002060"/>
+          <w:sz w:val="24"/>
+          <w:szCs w:val="24"/>
+          <w:lang w:val="es-AR"/>
+        </w:rPr>
+        <w:t xml:space="preserve"> se puede aburrir, por eso estaría bueno recompensarlo por un </w:t>
+      </w:r>
+      <w:r>
+        <w:rPr>
+          <w:b/>
+          <w:color w:val="002060"/>
+          <w:sz w:val="24"/>
+          <w:szCs w:val="24"/>
+          <w:lang w:val="es-AR"/>
+        </w:rPr>
+        <w:t>tiempo,</w:t>
+      </w:r>
+      <w:r>
+        <w:rPr>
+          <w:b/>
+          <w:color w:val="002060"/>
+          <w:sz w:val="24"/>
+          <w:szCs w:val="24"/>
+          <w:lang w:val="es-AR"/>
+        </w:rPr>
+        <w:t xml:space="preserve"> pero poner obstáculos para que el jugador se adapte.</w:t>
+      </w:r>
+    </w:p>
+    <w:p>
+      <w:pPr>
+        <w:rPr>
+          <w:b/>
+          <w:color w:val="7030A0"/>
+          <w:sz w:val="24"/>
+          <w:szCs w:val="24"/>
+          <w:lang w:val="es-AR"/>
+        </w:rPr>
+      </w:pPr>
+      <w:proofErr w:type="gramStart"/>
+      <w:r>
+        <w:rPr>
+          <w:b/>
+          <w:color w:val="7030A0"/>
+          <w:sz w:val="24"/>
+          <w:szCs w:val="24"/>
+          <w:lang w:val="es-AR"/>
+        </w:rPr>
+        <w:t>CA::</w:t>
+      </w:r>
+      <w:proofErr w:type="gramEnd"/>
+      <w:r>
+        <w:rPr>
+          <w:b/>
+          <w:color w:val="7030A0"/>
+          <w:sz w:val="24"/>
+          <w:szCs w:val="24"/>
+          <w:lang w:val="es-AR"/>
+        </w:rPr>
+        <w:t xml:space="preserve"> </w:t>
+      </w:r>
+      <w:r>
+        <w:rPr>
+          <w:b/>
+          <w:color w:val="7030A0"/>
+          <w:sz w:val="24"/>
+          <w:szCs w:val="24"/>
+          <w:lang w:val="es-AR"/>
+        </w:rPr>
+        <w:t xml:space="preserve">La razón por la cual la importancia que le pongo es </w:t>
+      </w:r>
+      <w:r>
+        <w:rPr>
+          <w:b/>
+          <w:color w:val="00B050"/>
+          <w:sz w:val="24"/>
+          <w:szCs w:val="24"/>
+          <w:lang w:val="es-AR"/>
+        </w:rPr>
+        <w:t>POCA</w:t>
+      </w:r>
+      <w:r>
+        <w:rPr>
+          <w:b/>
+          <w:color w:val="00B050"/>
+          <w:sz w:val="24"/>
+          <w:szCs w:val="24"/>
+          <w:lang w:val="es-AR"/>
+        </w:rPr>
+        <w:t xml:space="preserve"> </w:t>
+      </w:r>
+      <w:r>
+        <w:rPr>
+          <w:b/>
+          <w:color w:val="7030A0"/>
+          <w:sz w:val="24"/>
+          <w:szCs w:val="24"/>
+          <w:lang w:val="es-AR"/>
+        </w:rPr>
+        <w:t>es</w:t>
+      </w:r>
+      <w:r>
+        <w:rPr>
+          <w:b/>
+          <w:color w:val="7030A0"/>
+          <w:sz w:val="24"/>
+          <w:szCs w:val="24"/>
+          <w:lang w:val="es-AR"/>
+        </w:rPr>
+        <w:t xml:space="preserve"> porque se puede hacer un sistema que refuerce el uso de estrategias dominantes que sea muy piola, cómo por ejemplo que haya una estrategia dominante pero que el problema sea cómo vas a llegar a realizarla. Así cómo también puede existir un sistema que no tenga una estrategia dominante y se centre en estar adaptándonos a cada momento. Cómo ambos son escenarios plausibles este </w:t>
+      </w:r>
+      <w:proofErr w:type="spellStart"/>
+      <w:r>
+        <w:rPr>
+          <w:b/>
+          <w:color w:val="7030A0"/>
+          <w:sz w:val="24"/>
+          <w:szCs w:val="24"/>
+          <w:lang w:val="es-AR"/>
+        </w:rPr>
+        <w:t>topic</w:t>
+      </w:r>
+      <w:proofErr w:type="spellEnd"/>
+      <w:r>
+        <w:rPr>
+          <w:b/>
+          <w:color w:val="7030A0"/>
+          <w:sz w:val="24"/>
+          <w:szCs w:val="24"/>
+          <w:lang w:val="es-AR"/>
+        </w:rPr>
+        <w:t xml:space="preserve"> no lo considero para nada determinante.</w:t>
+      </w:r>
+    </w:p>
+    <w:p>
+      <w:pPr>
+        <w:rPr>
+          <w:b/>
+          <w:color w:val="002060"/>
+          <w:sz w:val="24"/>
+          <w:szCs w:val="24"/>
+          <w:lang w:val="es-AR"/>
+        </w:rPr>
+      </w:pPr>
+      <w:r>
+        <w:rPr>
+          <w:b/>
+          <w:color w:val="002060"/>
+          <w:sz w:val="24"/>
+          <w:szCs w:val="24"/>
+          <w:lang w:val="es-AR"/>
+        </w:rPr>
+        <w:t>8_ Al jugador le gusta descubrir las debilidades de sus enemigos y explotarlas, entonces puede ser que los enemigos tengan varias debilidades y que te hagan creer que puede ser débil a x, pero no realmente. Como es algo divertido y que puede llevar al jugador a pensar algo como “debo encontrar todas las debilidades” estaría bueno poder diseñar bien esto junto con la triada/</w:t>
+      </w:r>
+      <w:proofErr w:type="spellStart"/>
+      <w:r>
+        <w:rPr>
+          <w:b/>
+          <w:color w:val="002060"/>
+          <w:sz w:val="24"/>
+          <w:szCs w:val="24"/>
+          <w:lang w:val="es-AR"/>
+        </w:rPr>
+        <w:t>sist</w:t>
+      </w:r>
+      <w:proofErr w:type="spellEnd"/>
+      <w:r>
+        <w:rPr>
+          <w:b/>
+          <w:color w:val="002060"/>
+          <w:sz w:val="24"/>
+          <w:szCs w:val="24"/>
+          <w:lang w:val="es-AR"/>
+        </w:rPr>
+        <w:t>. De debilidades.</w:t>
+      </w:r>
+    </w:p>
+    <w:p>
+      <w:pPr>
+        <w:rPr>
+          <w:b/>
+          <w:color w:val="7030A0"/>
+          <w:sz w:val="24"/>
+          <w:szCs w:val="24"/>
+          <w:lang w:val="es-AR"/>
+        </w:rPr>
+      </w:pPr>
+      <w:proofErr w:type="gramStart"/>
+      <w:r>
+        <w:rPr>
+          <w:b/>
+          <w:color w:val="7030A0"/>
+          <w:sz w:val="24"/>
+          <w:szCs w:val="24"/>
+          <w:lang w:val="es-AR"/>
+        </w:rPr>
+        <w:t>CA::</w:t>
+      </w:r>
+      <w:proofErr w:type="gramEnd"/>
+      <w:r>
+        <w:rPr>
+          <w:b/>
+          <w:color w:val="7030A0"/>
+          <w:sz w:val="24"/>
+          <w:szCs w:val="24"/>
+          <w:lang w:val="es-AR"/>
+        </w:rPr>
+        <w:t xml:space="preserve"> </w:t>
+      </w:r>
+      <w:r>
+        <w:rPr>
+          <w:b/>
+          <w:color w:val="7030A0"/>
+          <w:sz w:val="24"/>
+          <w:szCs w:val="24"/>
+          <w:lang w:val="es-AR"/>
+        </w:rPr>
+        <w:t xml:space="preserve">Desde mi punto de vista esto no es una importancia tan grande como para decir “si no jugas con la información este sistema va a ser una cagada” ni tampoco es un factor que aporte mucho a cualquier sistema, por ejemplo tal vez jugas con la falta de información y causas que el jugador no sepa que hacer el 95% del tiempo. Por esta razón creo que no es un factor determinante y va a depender del sistema que creemos, no al revés (Cómo el </w:t>
+      </w:r>
+      <w:proofErr w:type="spellStart"/>
+      <w:r>
+        <w:rPr>
+          <w:b/>
+          <w:color w:val="7030A0"/>
+          <w:sz w:val="24"/>
+          <w:szCs w:val="24"/>
+          <w:lang w:val="es-AR"/>
+        </w:rPr>
+        <w:t>topic</w:t>
+      </w:r>
+      <w:proofErr w:type="spellEnd"/>
+      <w:r>
+        <w:rPr>
+          <w:b/>
+          <w:color w:val="7030A0"/>
+          <w:sz w:val="24"/>
+          <w:szCs w:val="24"/>
+          <w:lang w:val="es-AR"/>
+        </w:rPr>
+        <w:t xml:space="preserve"> anterior).</w:t>
+      </w:r>
+    </w:p>
+    <w:p>
+      <w:pPr>
+        <w:rPr>
+          <w:b/>
+          <w:color w:val="002060"/>
+          <w:sz w:val="24"/>
+          <w:szCs w:val="24"/>
+          <w:lang w:val="es-AR"/>
+        </w:rPr>
+      </w:pPr>
+      <w:r>
+        <w:rPr>
+          <w:b/>
+          <w:color w:val="002060"/>
+          <w:sz w:val="24"/>
+          <w:szCs w:val="24"/>
+          <w:lang w:val="es-AR"/>
+        </w:rPr>
+        <w:t xml:space="preserve">9_ Como dije antes, sea triada o solo debilidades diferentes por enemigos. Es algo que </w:t>
+      </w:r>
+      <w:proofErr w:type="spellStart"/>
+      <w:r>
+        <w:rPr>
+          <w:b/>
+          <w:color w:val="002060"/>
+          <w:sz w:val="24"/>
+          <w:szCs w:val="24"/>
+          <w:lang w:val="es-AR"/>
+        </w:rPr>
+        <w:t>esta</w:t>
+      </w:r>
+      <w:proofErr w:type="spellEnd"/>
+      <w:r>
+        <w:rPr>
+          <w:b/>
+          <w:color w:val="002060"/>
+          <w:sz w:val="24"/>
+          <w:szCs w:val="24"/>
+          <w:lang w:val="es-AR"/>
+        </w:rPr>
+        <w:t xml:space="preserve"> en muchos </w:t>
+      </w:r>
+      <w:proofErr w:type="spellStart"/>
+      <w:r>
+        <w:rPr>
+          <w:b/>
+          <w:color w:val="002060"/>
+          <w:sz w:val="24"/>
+          <w:szCs w:val="24"/>
+          <w:lang w:val="es-AR"/>
+        </w:rPr>
+        <w:t>RGP’s</w:t>
+      </w:r>
+      <w:proofErr w:type="spellEnd"/>
+      <w:r>
+        <w:rPr>
+          <w:b/>
+          <w:color w:val="002060"/>
+          <w:sz w:val="24"/>
+          <w:szCs w:val="24"/>
+          <w:lang w:val="es-AR"/>
+        </w:rPr>
+        <w:t xml:space="preserve"> y que gusta bastante explotar, es uno de los sistemas que debería estar bien y </w:t>
+      </w:r>
+      <w:proofErr w:type="gramStart"/>
+      <w:r>
+        <w:rPr>
+          <w:b/>
+          <w:color w:val="002060"/>
+          <w:sz w:val="24"/>
+          <w:szCs w:val="24"/>
+          <w:lang w:val="es-AR"/>
+        </w:rPr>
+        <w:t>sentirse  coherente</w:t>
+      </w:r>
+      <w:proofErr w:type="gramEnd"/>
+      <w:r>
+        <w:rPr>
+          <w:b/>
+          <w:color w:val="002060"/>
+          <w:sz w:val="24"/>
+          <w:szCs w:val="24"/>
+          <w:lang w:val="es-AR"/>
+        </w:rPr>
+        <w:t xml:space="preserve"> de cierta forma ya que junto con debilidades vienen cosas mas gratificantes como combos dominantes, uso de </w:t>
+      </w:r>
+      <w:proofErr w:type="spellStart"/>
+      <w:r>
+        <w:rPr>
+          <w:b/>
+          <w:color w:val="002060"/>
+          <w:sz w:val="24"/>
+          <w:szCs w:val="24"/>
+          <w:lang w:val="es-AR"/>
+        </w:rPr>
+        <w:t>items</w:t>
+      </w:r>
+      <w:proofErr w:type="spellEnd"/>
+      <w:r>
+        <w:rPr>
+          <w:b/>
+          <w:color w:val="002060"/>
+          <w:sz w:val="24"/>
+          <w:szCs w:val="24"/>
+          <w:lang w:val="es-AR"/>
+        </w:rPr>
+        <w:t>, etc.</w:t>
+      </w:r>
+    </w:p>
+    <w:p>
+      <w:pPr>
+        <w:rPr>
+          <w:b/>
+          <w:color w:val="7030A0"/>
+          <w:sz w:val="24"/>
+          <w:szCs w:val="24"/>
+          <w:lang w:val="es-AR"/>
+        </w:rPr>
+      </w:pPr>
+      <w:proofErr w:type="gramStart"/>
+      <w:r>
+        <w:rPr>
+          <w:b/>
+          <w:color w:val="7030A0"/>
+          <w:sz w:val="24"/>
+          <w:szCs w:val="24"/>
+          <w:lang w:val="es-AR"/>
+        </w:rPr>
+        <w:lastRenderedPageBreak/>
+        <w:t>CA::</w:t>
+      </w:r>
+      <w:proofErr w:type="gramEnd"/>
+      <w:r>
+        <w:rPr>
+          <w:b/>
+          <w:color w:val="7030A0"/>
+          <w:sz w:val="24"/>
+          <w:szCs w:val="24"/>
+          <w:lang w:val="es-AR"/>
+        </w:rPr>
+        <w:t xml:space="preserve"> </w:t>
+      </w:r>
+      <w:r>
+        <w:rPr>
+          <w:b/>
+          <w:color w:val="7030A0"/>
+          <w:sz w:val="24"/>
+          <w:szCs w:val="24"/>
+          <w:lang w:val="es-AR"/>
+        </w:rPr>
+        <w:t xml:space="preserve">Aunque no concuerdo al 100% con tu fundamentación de la importancia </w:t>
+      </w:r>
+      <w:proofErr w:type="spellStart"/>
+      <w:r>
+        <w:rPr>
+          <w:b/>
+          <w:color w:val="7030A0"/>
+          <w:sz w:val="24"/>
+          <w:szCs w:val="24"/>
+          <w:lang w:val="es-AR"/>
+        </w:rPr>
+        <w:t>tambien</w:t>
+      </w:r>
+      <w:proofErr w:type="spellEnd"/>
+      <w:r>
+        <w:rPr>
+          <w:b/>
+          <w:color w:val="7030A0"/>
+          <w:sz w:val="24"/>
+          <w:szCs w:val="24"/>
+          <w:lang w:val="es-AR"/>
+        </w:rPr>
+        <w:t xml:space="preserve"> pienso que la importancia es MUCHA ya que cómo tenemos combos y mezcla de habilidades cómo </w:t>
+      </w:r>
+      <w:proofErr w:type="spellStart"/>
+      <w:r>
+        <w:rPr>
+          <w:b/>
+          <w:color w:val="7030A0"/>
+          <w:sz w:val="24"/>
+          <w:szCs w:val="24"/>
+          <w:lang w:val="es-AR"/>
+        </w:rPr>
+        <w:t>core</w:t>
+      </w:r>
+      <w:proofErr w:type="spellEnd"/>
+      <w:r>
+        <w:rPr>
+          <w:b/>
+          <w:color w:val="7030A0"/>
+          <w:sz w:val="24"/>
+          <w:szCs w:val="24"/>
+          <w:lang w:val="es-AR"/>
+        </w:rPr>
+        <w:t xml:space="preserve"> este es el </w:t>
+      </w:r>
+      <w:proofErr w:type="spellStart"/>
+      <w:r>
+        <w:rPr>
+          <w:b/>
+          <w:color w:val="7030A0"/>
+          <w:sz w:val="24"/>
+          <w:szCs w:val="24"/>
+          <w:lang w:val="es-AR"/>
+        </w:rPr>
+        <w:t>topic</w:t>
+      </w:r>
+      <w:proofErr w:type="spellEnd"/>
+      <w:r>
+        <w:rPr>
+          <w:b/>
+          <w:color w:val="7030A0"/>
+          <w:sz w:val="24"/>
+          <w:szCs w:val="24"/>
+          <w:lang w:val="es-AR"/>
+        </w:rPr>
+        <w:t xml:space="preserve"> que más potenciará a esas 2. Si no hay una </w:t>
+      </w:r>
+      <w:proofErr w:type="spellStart"/>
+      <w:r>
+        <w:rPr>
+          <w:b/>
+          <w:color w:val="7030A0"/>
+          <w:sz w:val="24"/>
+          <w:szCs w:val="24"/>
+          <w:lang w:val="es-AR"/>
+        </w:rPr>
+        <w:t>triangularidad</w:t>
+      </w:r>
+      <w:proofErr w:type="spellEnd"/>
+      <w:r>
+        <w:rPr>
+          <w:b/>
+          <w:color w:val="7030A0"/>
+          <w:sz w:val="24"/>
+          <w:szCs w:val="24"/>
+          <w:lang w:val="es-AR"/>
+        </w:rPr>
+        <w:t xml:space="preserve"> entonces los combos que hagamos se sentirán bastante iguales y no habrá mucha diferencia entre ellos.</w:t>
+      </w:r>
+      <w:r>
+        <w:rPr>
+          <w:b/>
+          <w:color w:val="7030A0"/>
+          <w:sz w:val="24"/>
+          <w:szCs w:val="24"/>
+          <w:lang w:val="es-AR"/>
+        </w:rPr>
+        <w:br/>
+        <w:t xml:space="preserve">La razón por la que no concuerdo con tu punto de vista es el siguiente, aunque es verdad que buscar debilidades es un placer en sí mismo también significa que la 2da parte del combate será usar una habilidad específica contra el enemigo, quitándonos las opciones que teníamos y dejándonos con una decisión obvia. Por ejemplo, atacar con SURF todo el tiempo en </w:t>
+      </w:r>
+      <w:proofErr w:type="spellStart"/>
+      <w:r>
+        <w:rPr>
+          <w:b/>
+          <w:color w:val="7030A0"/>
+          <w:sz w:val="24"/>
+          <w:szCs w:val="24"/>
+          <w:lang w:val="es-AR"/>
+        </w:rPr>
+        <w:t>pokemon</w:t>
+      </w:r>
+      <w:proofErr w:type="spellEnd"/>
+      <w:r>
+        <w:rPr>
+          <w:b/>
+          <w:color w:val="7030A0"/>
+          <w:sz w:val="24"/>
+          <w:szCs w:val="24"/>
+          <w:lang w:val="es-AR"/>
+        </w:rPr>
+        <w:t xml:space="preserve"> cuando te ponen un </w:t>
+      </w:r>
+      <w:proofErr w:type="spellStart"/>
+      <w:r>
+        <w:rPr>
+          <w:b/>
+          <w:color w:val="7030A0"/>
+          <w:sz w:val="24"/>
+          <w:szCs w:val="24"/>
+          <w:lang w:val="es-AR"/>
+        </w:rPr>
+        <w:t>pokemon</w:t>
+      </w:r>
+      <w:proofErr w:type="spellEnd"/>
+      <w:r>
+        <w:rPr>
+          <w:b/>
+          <w:color w:val="7030A0"/>
+          <w:sz w:val="24"/>
+          <w:szCs w:val="24"/>
+          <w:lang w:val="es-AR"/>
+        </w:rPr>
+        <w:t xml:space="preserve"> de fuego adelante. </w:t>
+      </w:r>
+    </w:p>
+    <w:p>
+      <w:pPr>
         <w:rPr>
           <w:b/>
           <w:color w:val="FF0000"/>
@@ -1854,299 +3471,157 @@
           <w:szCs w:val="24"/>
           <w:lang w:val="es-AR"/>
         </w:rPr>
+      </w:pPr>
+      <w:r>
+        <w:rPr>
+          <w:b/>
+          <w:color w:val="002060"/>
+          <w:sz w:val="24"/>
+          <w:szCs w:val="24"/>
+          <w:lang w:val="es-AR"/>
+        </w:rPr>
+        <w:t>10_</w:t>
+      </w:r>
+      <w:r>
+        <w:rPr>
+          <w:b/>
+          <w:color w:val="002060"/>
+          <w:sz w:val="24"/>
+          <w:szCs w:val="24"/>
+          <w:lang w:val="es-AR"/>
+        </w:rPr>
+        <w:t xml:space="preserve"> Esta buena la idea, que el jugador pelee contra x enemigos durante el </w:t>
+      </w:r>
+      <w:proofErr w:type="spellStart"/>
+      <w:r>
+        <w:rPr>
+          <w:b/>
+          <w:color w:val="002060"/>
+          <w:sz w:val="24"/>
+          <w:szCs w:val="24"/>
+          <w:lang w:val="es-AR"/>
+        </w:rPr>
+        <w:t>dia</w:t>
+      </w:r>
+      <w:proofErr w:type="spellEnd"/>
+      <w:r>
+        <w:rPr>
+          <w:b/>
+          <w:color w:val="002060"/>
+          <w:sz w:val="24"/>
+          <w:szCs w:val="24"/>
+          <w:lang w:val="es-AR"/>
+        </w:rPr>
+        <w:t xml:space="preserve"> y durante la noche contra otros o contra </w:t>
+      </w:r>
+      <w:proofErr w:type="spellStart"/>
+      <w:r>
+        <w:rPr>
+          <w:b/>
+          <w:color w:val="002060"/>
+          <w:sz w:val="24"/>
+          <w:szCs w:val="24"/>
+          <w:lang w:val="es-AR"/>
+        </w:rPr>
+        <w:t>aun</w:t>
+      </w:r>
+      <w:proofErr w:type="spellEnd"/>
+      <w:r>
+        <w:rPr>
+          <w:b/>
+          <w:color w:val="002060"/>
+          <w:sz w:val="24"/>
+          <w:szCs w:val="24"/>
+          <w:lang w:val="es-AR"/>
+        </w:rPr>
+        <w:t xml:space="preserve"> </w:t>
+      </w:r>
+      <w:proofErr w:type="spellStart"/>
+      <w:r>
+        <w:rPr>
+          <w:b/>
+          <w:color w:val="002060"/>
+          <w:sz w:val="24"/>
+          <w:szCs w:val="24"/>
+          <w:lang w:val="es-AR"/>
+        </w:rPr>
+        <w:t>mas</w:t>
+      </w:r>
+      <w:proofErr w:type="spellEnd"/>
+      <w:r>
+        <w:rPr>
+          <w:b/>
+          <w:color w:val="002060"/>
+          <w:sz w:val="24"/>
+          <w:szCs w:val="24"/>
+          <w:lang w:val="es-AR"/>
+        </w:rPr>
+        <w:t xml:space="preserve">. La importancia de este flaquea, puede llegar a ser </w:t>
+      </w:r>
+      <w:r>
+        <w:rPr>
+          <w:b/>
+          <w:color w:val="FF0000"/>
+          <w:sz w:val="24"/>
+          <w:szCs w:val="24"/>
+          <w:lang w:val="es-AR"/>
+        </w:rPr>
         <w:t>MUCHA</w:t>
       </w:r>
-      <w:r>
-        <w:rPr>
-          <w:b/>
-          <w:color w:val="002060"/>
-          <w:sz w:val="24"/>
-          <w:szCs w:val="24"/>
-          <w:lang w:val="es-AR"/>
-        </w:rPr>
-        <w:t>.</w:t>
-      </w:r>
-    </w:p>
-    <w:p>
-      <w:pPr>
-        <w:rPr>
-          <w:b/>
-          <w:color w:val="002060"/>
-          <w:sz w:val="24"/>
-          <w:szCs w:val="24"/>
-          <w:lang w:val="es-AR"/>
-        </w:rPr>
-      </w:pPr>
-      <w:r>
-        <w:rPr>
-          <w:b/>
-          <w:color w:val="002060"/>
-          <w:sz w:val="24"/>
-          <w:szCs w:val="24"/>
-          <w:lang w:val="es-AR"/>
-        </w:rPr>
-        <w:t xml:space="preserve">2_ Siento que es lo mismo de arriba, solicito a back office una descripción de esto para una aclaración </w:t>
-      </w:r>
-      <w:proofErr w:type="spellStart"/>
-      <w:r>
-        <w:rPr>
-          <w:b/>
-          <w:color w:val="002060"/>
-          <w:sz w:val="24"/>
-          <w:szCs w:val="24"/>
-          <w:lang w:val="es-AR"/>
-        </w:rPr>
-        <w:t>mas</w:t>
-      </w:r>
-      <w:proofErr w:type="spellEnd"/>
-      <w:r>
-        <w:rPr>
-          <w:b/>
-          <w:color w:val="002060"/>
-          <w:sz w:val="24"/>
-          <w:szCs w:val="24"/>
-          <w:lang w:val="es-AR"/>
-        </w:rPr>
-        <w:t xml:space="preserve"> detallada, por favor.</w:t>
-      </w:r>
-    </w:p>
-    <w:p>
-      <w:pPr>
-        <w:rPr>
-          <w:b/>
-          <w:color w:val="0070C0"/>
-          <w:sz w:val="24"/>
-          <w:szCs w:val="24"/>
-          <w:lang w:val="es-AR"/>
-        </w:rPr>
-      </w:pPr>
-      <w:r>
-        <w:rPr>
-          <w:b/>
-          <w:color w:val="002060"/>
-          <w:sz w:val="24"/>
-          <w:szCs w:val="24"/>
-          <w:lang w:val="es-AR"/>
-        </w:rPr>
-        <w:t xml:space="preserve">3_ Siento que el contraste es algo mas de narrativa que del </w:t>
-      </w:r>
+    </w:p>
+    <w:p>
+      <w:pPr>
+        <w:rPr>
+          <w:b/>
+          <w:color w:val="FF0000"/>
+          <w:sz w:val="24"/>
+          <w:szCs w:val="24"/>
+          <w:lang w:val="es-AR"/>
+        </w:rPr>
+      </w:pPr>
       <w:proofErr w:type="gramStart"/>
       <w:r>
         <w:rPr>
           <w:b/>
-          <w:color w:val="002060"/>
-          <w:sz w:val="24"/>
-          <w:szCs w:val="24"/>
-          <w:lang w:val="es-AR"/>
-        </w:rPr>
-        <w:t>Gameplay</w:t>
+          <w:color w:val="7030A0"/>
+          <w:sz w:val="24"/>
+          <w:szCs w:val="24"/>
+          <w:lang w:val="es-AR"/>
+        </w:rPr>
+        <w:t>CA::</w:t>
       </w:r>
       <w:proofErr w:type="gramEnd"/>
       <w:r>
         <w:rPr>
           <w:b/>
-          <w:color w:val="002060"/>
-          <w:sz w:val="24"/>
-          <w:szCs w:val="24"/>
-          <w:lang w:val="es-AR"/>
-        </w:rPr>
-        <w:t xml:space="preserve"> pero si lo agregamos en mecánicas del mundo, entonces seria </w:t>
-      </w:r>
-      <w:r>
-        <w:rPr>
-          <w:b/>
-          <w:color w:val="0070C0"/>
-          <w:sz w:val="24"/>
-          <w:szCs w:val="24"/>
-          <w:lang w:val="es-AR"/>
-        </w:rPr>
-        <w:t>MEDIA</w:t>
-      </w:r>
-    </w:p>
-    <w:p>
-      <w:pPr>
-        <w:rPr>
-          <w:b/>
-          <w:color w:val="002060"/>
-          <w:sz w:val="24"/>
-          <w:szCs w:val="24"/>
-          <w:lang w:val="es-AR"/>
-        </w:rPr>
-      </w:pPr>
-      <w:r>
-        <w:rPr>
-          <w:b/>
-          <w:color w:val="002060"/>
-          <w:sz w:val="24"/>
-          <w:szCs w:val="24"/>
-          <w:lang w:val="es-AR"/>
-        </w:rPr>
-        <w:lastRenderedPageBreak/>
-        <w:t xml:space="preserve">4_ Lo mejor seria limitar de cierta forma al jugador para que no explote absolutamente todo el tiempo sus combos mas fuertes (a menos que tenga los recursos para hacerlo todo el tiempo), en ese caso con MP o con usos de habilidades se genera un dinamismo que hace que el jugador explote sus combos mas fuertes pero con un poco mas de cabeza, no quiere que quedarse sin MP o lo que sea cuando necesite tirar su bomba nuclear llena de fuegos artificiales, </w:t>
-      </w:r>
-      <w:proofErr w:type="spellStart"/>
-      <w:r>
-        <w:rPr>
-          <w:b/>
-          <w:color w:val="002060"/>
-          <w:sz w:val="24"/>
-          <w:szCs w:val="24"/>
-          <w:lang w:val="es-AR"/>
-        </w:rPr>
-        <w:t>asi</w:t>
-      </w:r>
-      <w:proofErr w:type="spellEnd"/>
-      <w:r>
-        <w:rPr>
-          <w:b/>
-          <w:color w:val="002060"/>
-          <w:sz w:val="24"/>
-          <w:szCs w:val="24"/>
-          <w:lang w:val="es-AR"/>
-        </w:rPr>
-        <w:t xml:space="preserve"> que administrara sus recursos para hacer esto. La importancia de esto es media ya que </w:t>
-      </w:r>
-      <w:r>
-        <w:rPr>
-          <w:b/>
-          <w:color w:val="002060"/>
-          <w:sz w:val="24"/>
-          <w:szCs w:val="24"/>
-          <w:lang w:val="es-AR"/>
-        </w:rPr>
-        <w:t xml:space="preserve">no todo el tiempo queremos parar al jugador para usar items, excepto en peleas muy importantes (o de “alto </w:t>
-      </w:r>
-      <w:proofErr w:type="spellStart"/>
-      <w:r>
-        <w:rPr>
-          <w:b/>
-          <w:color w:val="002060"/>
-          <w:sz w:val="24"/>
-          <w:szCs w:val="24"/>
-          <w:lang w:val="es-AR"/>
-        </w:rPr>
-        <w:t>lvl</w:t>
-      </w:r>
-      <w:proofErr w:type="spellEnd"/>
-      <w:r>
-        <w:rPr>
-          <w:b/>
-          <w:color w:val="002060"/>
-          <w:sz w:val="24"/>
-          <w:szCs w:val="24"/>
-          <w:lang w:val="es-AR"/>
-        </w:rPr>
-        <w:t xml:space="preserve">”) que te exijan estar bien preparados porque serán prolongadas o lo que sea. Me refiero a que en peleas seleccionadas seria idóneo prestarle atención a esto, fuera de peleas importantes pueden ser cosas como MP, veneno, </w:t>
-      </w:r>
-      <w:proofErr w:type="spellStart"/>
-      <w:r>
-        <w:rPr>
-          <w:b/>
-          <w:color w:val="002060"/>
-          <w:sz w:val="24"/>
-          <w:szCs w:val="24"/>
-          <w:lang w:val="es-AR"/>
-        </w:rPr>
-        <w:t>freeze</w:t>
-      </w:r>
-      <w:proofErr w:type="spellEnd"/>
-      <w:r>
-        <w:rPr>
-          <w:b/>
-          <w:color w:val="002060"/>
-          <w:sz w:val="24"/>
-          <w:szCs w:val="24"/>
-          <w:lang w:val="es-AR"/>
-        </w:rPr>
-        <w:t>, etc. Pero que no te exijan estar 100% preparado</w:t>
-      </w:r>
-    </w:p>
-    <w:p>
-      <w:pPr>
-        <w:rPr>
-          <w:b/>
-          <w:color w:val="002060"/>
-          <w:sz w:val="24"/>
-          <w:szCs w:val="24"/>
-          <w:lang w:val="es-AR"/>
-        </w:rPr>
-      </w:pPr>
-      <w:r>
-        <w:rPr>
-          <w:b/>
-          <w:color w:val="002060"/>
-          <w:sz w:val="24"/>
-          <w:szCs w:val="24"/>
-          <w:lang w:val="es-AR"/>
-        </w:rPr>
-        <w:t xml:space="preserve">5_ Esto va un poco con lo ultimo del 4. Las situaciones inesperadas son divertidas y si el jugador puede abordarlas de la forma indicada son aun mas recompensantes, como que un enemigo bloquee su </w:t>
-      </w:r>
-      <w:proofErr w:type="spellStart"/>
-      <w:r>
-        <w:rPr>
-          <w:b/>
-          <w:color w:val="002060"/>
-          <w:sz w:val="24"/>
-          <w:szCs w:val="24"/>
-          <w:lang w:val="es-AR"/>
-        </w:rPr>
-        <w:t>deblidad</w:t>
-      </w:r>
-      <w:proofErr w:type="spellEnd"/>
-      <w:r>
-        <w:rPr>
-          <w:b/>
-          <w:color w:val="002060"/>
-          <w:sz w:val="24"/>
-          <w:szCs w:val="24"/>
-          <w:lang w:val="es-AR"/>
-        </w:rPr>
-        <w:t xml:space="preserve"> de la nada o que te </w:t>
-      </w:r>
-      <w:proofErr w:type="spellStart"/>
-      <w:r>
-        <w:rPr>
-          <w:b/>
-          <w:color w:val="002060"/>
-          <w:sz w:val="24"/>
-          <w:szCs w:val="24"/>
-          <w:lang w:val="es-AR"/>
-        </w:rPr>
-        <w:t>stunee</w:t>
-      </w:r>
-      <w:proofErr w:type="spellEnd"/>
-      <w:r>
-        <w:rPr>
-          <w:b/>
-          <w:color w:val="002060"/>
-          <w:sz w:val="24"/>
-          <w:szCs w:val="24"/>
-          <w:lang w:val="es-AR"/>
-        </w:rPr>
-        <w:t xml:space="preserve"> a tu pj mas fuerte, si el jugador esta preparado y puede librarse o logra </w:t>
-      </w:r>
-      <w:proofErr w:type="spellStart"/>
-      <w:r>
-        <w:rPr>
-          <w:b/>
-          <w:color w:val="002060"/>
-          <w:sz w:val="24"/>
-          <w:szCs w:val="24"/>
-          <w:lang w:val="es-AR"/>
-        </w:rPr>
-        <w:t>adpatarse</w:t>
-      </w:r>
-      <w:proofErr w:type="spellEnd"/>
-      <w:r>
-        <w:rPr>
-          <w:b/>
-          <w:color w:val="002060"/>
-          <w:sz w:val="24"/>
-          <w:szCs w:val="24"/>
-          <w:lang w:val="es-AR"/>
-        </w:rPr>
-        <w:t xml:space="preserve"> con los recursos a su mano esta bueno. La importancia es media ya que esta </w:t>
-      </w:r>
+          <w:color w:val="7030A0"/>
+          <w:sz w:val="24"/>
+          <w:szCs w:val="24"/>
+          <w:lang w:val="es-AR"/>
+        </w:rPr>
+        <w:t xml:space="preserve"> </w:t>
+      </w:r>
+      <w:r>
+        <w:rPr>
+          <w:b/>
+          <w:color w:val="7030A0"/>
+          <w:sz w:val="24"/>
+          <w:szCs w:val="24"/>
+          <w:lang w:val="es-AR"/>
+        </w:rPr>
+        <w:t>Para mí la importancia del sistema en cuanto a esto es poca o casi nula, debido a que creo que el sistema no debería enfocarse en esto y podría evitarse sin impactar en el resultado final del sistema. Pero si, tranquilamente puede crearse un sistema que haga uso del día y la noche perfectamente.</w:t>
+      </w:r>
+    </w:p>
+    <w:p>
+      <w:pPr>
+        <w:rPr>
+          <w:b/>
+          <w:color w:val="002060"/>
+          <w:sz w:val="24"/>
+          <w:szCs w:val="24"/>
+          <w:lang w:val="es-AR"/>
+        </w:rPr>
+      </w:pPr>
       <w:proofErr w:type="gramStart"/>
       <w:r>
         <w:rPr>
@@ -2156,7 +3631,7 @@
           <w:szCs w:val="24"/>
           <w:lang w:val="es-AR"/>
         </w:rPr>
-        <w:t>bueno</w:t>
+        <w:t>Nota del editor (?</w:t>
       </w:r>
       <w:proofErr w:type="gramEnd"/>
       <w:r>
@@ -2167,362 +3642,8 @@
           <w:szCs w:val="24"/>
           <w:lang w:val="es-AR"/>
         </w:rPr>
-        <w:t xml:space="preserve"> pero no es lo principal en lo que debemos enfocarnos, pero si hay que pensarlas bien al momento de pensarlas.</w:t>
-      </w:r>
-    </w:p>
-    <w:p>
-      <w:pPr>
-        <w:rPr>
-          <w:b/>
-          <w:color w:val="00B0F0"/>
-          <w:sz w:val="24"/>
-          <w:szCs w:val="24"/>
-          <w:lang w:val="es-AR"/>
-        </w:rPr>
-      </w:pPr>
-      <w:r>
-        <w:rPr>
-          <w:b/>
-          <w:color w:val="002060"/>
-          <w:sz w:val="24"/>
-          <w:szCs w:val="24"/>
-          <w:lang w:val="es-AR"/>
-        </w:rPr>
-        <w:t xml:space="preserve">6_ Como dije al final del 5, esta muy buenas esas situaciones si el jugador se adapta, pero en el momento no es lo importante, una vez lleguemos a esto supongo que la importancia será </w:t>
-      </w:r>
-      <w:r>
-        <w:rPr>
-          <w:b/>
-          <w:color w:val="00B0F0"/>
-          <w:sz w:val="24"/>
-          <w:szCs w:val="24"/>
-          <w:lang w:val="es-AR"/>
-        </w:rPr>
-        <w:t>MEDIA</w:t>
-      </w:r>
-    </w:p>
-    <w:p>
-      <w:pPr>
-        <w:rPr>
-          <w:b/>
-          <w:color w:val="002060"/>
-          <w:sz w:val="24"/>
-          <w:szCs w:val="24"/>
-          <w:lang w:val="es-AR"/>
-        </w:rPr>
-      </w:pPr>
-      <w:r>
-        <w:rPr>
-          <w:b/>
-          <w:color w:val="002060"/>
-          <w:sz w:val="24"/>
-          <w:szCs w:val="24"/>
-          <w:lang w:val="es-AR"/>
-        </w:rPr>
-        <w:t xml:space="preserve">7_ Esta bueno la estrategia </w:t>
-      </w:r>
-      <w:proofErr w:type="gramStart"/>
-      <w:r>
-        <w:rPr>
-          <w:b/>
-          <w:color w:val="002060"/>
-          <w:sz w:val="24"/>
-          <w:szCs w:val="24"/>
-          <w:lang w:val="es-AR"/>
-        </w:rPr>
-        <w:t>dominante</w:t>
-      </w:r>
-      <w:proofErr w:type="gramEnd"/>
-      <w:r>
-        <w:rPr>
-          <w:b/>
-          <w:color w:val="002060"/>
-          <w:sz w:val="24"/>
-          <w:szCs w:val="24"/>
-          <w:lang w:val="es-AR"/>
-        </w:rPr>
-        <w:t xml:space="preserve"> pero si el jugador la </w:t>
-      </w:r>
-      <w:proofErr w:type="spellStart"/>
-      <w:r>
-        <w:rPr>
-          <w:b/>
-          <w:color w:val="002060"/>
-          <w:sz w:val="24"/>
-          <w:szCs w:val="24"/>
-          <w:lang w:val="es-AR"/>
-        </w:rPr>
-        <w:t>spamea</w:t>
-      </w:r>
-      <w:proofErr w:type="spellEnd"/>
-      <w:r>
-        <w:rPr>
-          <w:b/>
-          <w:color w:val="002060"/>
-          <w:sz w:val="24"/>
-          <w:szCs w:val="24"/>
-          <w:lang w:val="es-AR"/>
-        </w:rPr>
-        <w:t xml:space="preserve"> se puede aburrir, por eso estaría bueno recompensarlo por un tiempo pero poner obstáculos para que el jugador se adapte.</w:t>
-      </w:r>
-    </w:p>
-    <w:p>
-      <w:pPr>
-        <w:rPr>
-          <w:b/>
-          <w:color w:val="002060"/>
-          <w:sz w:val="24"/>
-          <w:szCs w:val="24"/>
-          <w:lang w:val="es-AR"/>
-        </w:rPr>
-      </w:pPr>
-      <w:r>
-        <w:rPr>
-          <w:b/>
-          <w:color w:val="002060"/>
-          <w:sz w:val="24"/>
-          <w:szCs w:val="24"/>
-          <w:lang w:val="es-AR"/>
-        </w:rPr>
-        <w:t>8_ Al jugador le gusta descubrir las debilidades de sus enemigos y explotarlas, entonces puede ser que los enemigos tengan varias debilidades y que te hagan creer que puede ser débil a x, pero no realmente. Como es algo divertido y que puede llevar al jugador a pensar algo como “debo encontrar todas las debilidades” estaría bueno poder diseñar bien esto junto con la triada/</w:t>
-      </w:r>
-      <w:proofErr w:type="spellStart"/>
-      <w:r>
-        <w:rPr>
-          <w:b/>
-          <w:color w:val="002060"/>
-          <w:sz w:val="24"/>
-          <w:szCs w:val="24"/>
-          <w:lang w:val="es-AR"/>
-        </w:rPr>
-        <w:t>sist</w:t>
-      </w:r>
-      <w:proofErr w:type="spellEnd"/>
-      <w:r>
-        <w:rPr>
-          <w:b/>
-          <w:color w:val="002060"/>
-          <w:sz w:val="24"/>
-          <w:szCs w:val="24"/>
-          <w:lang w:val="es-AR"/>
-        </w:rPr>
-        <w:t>. De debilidades.</w:t>
-      </w:r>
-    </w:p>
-    <w:p>
-      <w:pPr>
-        <w:rPr>
-          <w:b/>
-          <w:color w:val="002060"/>
-          <w:sz w:val="24"/>
-          <w:szCs w:val="24"/>
-          <w:lang w:val="es-AR"/>
-        </w:rPr>
-      </w:pPr>
-      <w:r>
-        <w:rPr>
-          <w:b/>
-          <w:color w:val="002060"/>
-          <w:sz w:val="24"/>
-          <w:szCs w:val="24"/>
-          <w:lang w:val="es-AR"/>
-        </w:rPr>
-        <w:t xml:space="preserve">9_ Como dije antes, sea triada o solo debilidades diferentes por enemigos. Es algo que </w:t>
-      </w:r>
-      <w:proofErr w:type="spellStart"/>
-      <w:r>
-        <w:rPr>
-          <w:b/>
-          <w:color w:val="002060"/>
-          <w:sz w:val="24"/>
-          <w:szCs w:val="24"/>
-          <w:lang w:val="es-AR"/>
-        </w:rPr>
-        <w:t>esta</w:t>
-      </w:r>
-      <w:proofErr w:type="spellEnd"/>
-      <w:r>
-        <w:rPr>
-          <w:b/>
-          <w:color w:val="002060"/>
-          <w:sz w:val="24"/>
-          <w:szCs w:val="24"/>
-          <w:lang w:val="es-AR"/>
-        </w:rPr>
-        <w:t xml:space="preserve"> en muchos </w:t>
-      </w:r>
-      <w:proofErr w:type="spellStart"/>
-      <w:r>
-        <w:rPr>
-          <w:b/>
-          <w:color w:val="002060"/>
-          <w:sz w:val="24"/>
-          <w:szCs w:val="24"/>
-          <w:lang w:val="es-AR"/>
-        </w:rPr>
-        <w:t>RGP’s</w:t>
-      </w:r>
-      <w:proofErr w:type="spellEnd"/>
-      <w:r>
-        <w:rPr>
-          <w:b/>
-          <w:color w:val="002060"/>
-          <w:sz w:val="24"/>
-          <w:szCs w:val="24"/>
-          <w:lang w:val="es-AR"/>
-        </w:rPr>
-        <w:t xml:space="preserve"> y que gusta bastante explotar, es uno de los sistemas que debería estar bien y </w:t>
-      </w:r>
-      <w:proofErr w:type="gramStart"/>
-      <w:r>
-        <w:rPr>
-          <w:b/>
-          <w:color w:val="002060"/>
-          <w:sz w:val="24"/>
-          <w:szCs w:val="24"/>
-          <w:lang w:val="es-AR"/>
-        </w:rPr>
-        <w:t>sentirse  coherente</w:t>
-      </w:r>
-      <w:proofErr w:type="gramEnd"/>
-      <w:r>
-        <w:rPr>
-          <w:b/>
-          <w:color w:val="002060"/>
-          <w:sz w:val="24"/>
-          <w:szCs w:val="24"/>
-          <w:lang w:val="es-AR"/>
-        </w:rPr>
-        <w:t xml:space="preserve"> de cierta forma ya que junto con debilidades vienen cosas mas gratificantes como combos dominantes, uso de items, etc.</w:t>
-      </w:r>
-    </w:p>
-    <w:p>
-      <w:pPr>
-        <w:rPr>
-          <w:b/>
-          <w:color w:val="FF0000"/>
-          <w:sz w:val="24"/>
-          <w:szCs w:val="24"/>
-          <w:lang w:val="es-AR"/>
-        </w:rPr>
-      </w:pPr>
-      <w:r>
-        <w:rPr>
-          <w:b/>
-          <w:color w:val="002060"/>
-          <w:sz w:val="24"/>
-          <w:szCs w:val="24"/>
-          <w:lang w:val="es-AR"/>
-        </w:rPr>
-        <w:t>10_</w:t>
-      </w:r>
-      <w:r>
-        <w:rPr>
-          <w:b/>
-          <w:color w:val="002060"/>
-          <w:sz w:val="24"/>
-          <w:szCs w:val="24"/>
-          <w:lang w:val="es-AR"/>
-        </w:rPr>
-        <w:t xml:space="preserve"> Esta buena la idea, que el jugador pelee contra x enemigos durante el </w:t>
-      </w:r>
-      <w:proofErr w:type="spellStart"/>
-      <w:r>
-        <w:rPr>
-          <w:b/>
-          <w:color w:val="002060"/>
-          <w:sz w:val="24"/>
-          <w:szCs w:val="24"/>
-          <w:lang w:val="es-AR"/>
-        </w:rPr>
-        <w:t>dia</w:t>
-      </w:r>
-      <w:proofErr w:type="spellEnd"/>
-      <w:r>
-        <w:rPr>
-          <w:b/>
-          <w:color w:val="002060"/>
-          <w:sz w:val="24"/>
-          <w:szCs w:val="24"/>
-          <w:lang w:val="es-AR"/>
-        </w:rPr>
-        <w:t xml:space="preserve"> y durante la noche contra otros o contra aun </w:t>
-      </w:r>
-      <w:proofErr w:type="spellStart"/>
-      <w:r>
-        <w:rPr>
-          <w:b/>
-          <w:color w:val="002060"/>
-          <w:sz w:val="24"/>
-          <w:szCs w:val="24"/>
-          <w:lang w:val="es-AR"/>
-        </w:rPr>
-        <w:t>mas</w:t>
-      </w:r>
-      <w:proofErr w:type="spellEnd"/>
-      <w:r>
-        <w:rPr>
-          <w:b/>
-          <w:color w:val="002060"/>
-          <w:sz w:val="24"/>
-          <w:szCs w:val="24"/>
-          <w:lang w:val="es-AR"/>
-        </w:rPr>
-        <w:t xml:space="preserve">. La importancia de este flaquea, puede llegar a ser </w:t>
-      </w:r>
-      <w:r>
-        <w:rPr>
-          <w:b/>
-          <w:color w:val="FF0000"/>
-          <w:sz w:val="24"/>
-          <w:szCs w:val="24"/>
-          <w:lang w:val="es-AR"/>
-        </w:rPr>
-        <w:t>MUCHA</w:t>
-      </w:r>
-    </w:p>
-    <w:p>
-      <w:pPr>
-        <w:rPr>
-          <w:b/>
-          <w:color w:val="002060"/>
-          <w:sz w:val="24"/>
-          <w:szCs w:val="24"/>
-          <w:lang w:val="es-AR"/>
-        </w:rPr>
-      </w:pPr>
-      <w:proofErr w:type="gramStart"/>
-      <w:r>
-        <w:rPr>
-          <w:b/>
-          <w:color w:val="002060"/>
-          <w:sz w:val="24"/>
-          <w:szCs w:val="24"/>
-          <w:lang w:val="es-AR"/>
-        </w:rPr>
-        <w:t>Nota del editor (?</w:t>
-      </w:r>
-      <w:proofErr w:type="gramEnd"/>
-      <w:r>
-        <w:rPr>
-          <w:b/>
-          <w:color w:val="002060"/>
-          <w:sz w:val="24"/>
-          <w:szCs w:val="24"/>
-          <w:lang w:val="es-AR"/>
-        </w:rPr>
         <w:t>: Se que no me explique bien en 4. Cualquier cosa pregunta porque no se me explicar en el momento</w:t>
       </w:r>
-    </w:p>
-    <w:p>
-      <w:pPr>
-        <w:jc w:val="center"/>
-        <w:rPr>
-          <w:b/>
-          <w:sz w:val="28"/>
-          <w:lang w:val="es-AR"/>
-        </w:rPr>
-      </w:pPr>
     </w:p>
     <w:p>
       <w:pPr>
@@ -2770,9 +3891,9 @@
         <w:tblLook w:val="04A0" w:firstRow="1" w:lastRow="0" w:firstColumn="1" w:lastColumn="0" w:noHBand="0" w:noVBand="1"/>
       </w:tblPr>
       <w:tblGrid>
-        <w:gridCol w:w="8192"/>
+        <w:gridCol w:w="8159"/>
         <w:gridCol w:w="1024"/>
-        <w:gridCol w:w="991"/>
+        <w:gridCol w:w="1024"/>
       </w:tblGrid>
       <w:tr>
         <w:tc>
@@ -2916,11 +4037,11 @@
             <w:r>
               <w:rPr>
                 <w:b/>
-                <w:color w:val="002060"/>
-                <w:sz w:val="24"/>
-                <w:lang w:val="es-AR"/>
-              </w:rPr>
-              <w:t>-</w:t>
+                <w:color w:val="0070C0"/>
+                <w:sz w:val="24"/>
+                <w:lang w:val="es-AR"/>
+              </w:rPr>
+              <w:t>MEDIO</w:t>
             </w:r>
           </w:p>
         </w:tc>
@@ -2988,11 +4109,11 @@
             <w:r>
               <w:rPr>
                 <w:b/>
-                <w:color w:val="002060"/>
-                <w:sz w:val="24"/>
-                <w:lang w:val="es-AR"/>
-              </w:rPr>
-              <w:t>-</w:t>
+                <w:color w:val="FF0000"/>
+                <w:sz w:val="24"/>
+                <w:lang w:val="es-AR"/>
+              </w:rPr>
+              <w:t>MUCHO</w:t>
             </w:r>
           </w:p>
         </w:tc>
@@ -3060,11 +4181,11 @@
             <w:r>
               <w:rPr>
                 <w:b/>
-                <w:color w:val="002060"/>
-                <w:sz w:val="24"/>
-                <w:lang w:val="es-AR"/>
-              </w:rPr>
-              <w:t>-</w:t>
+                <w:color w:val="0070C0"/>
+                <w:sz w:val="24"/>
+                <w:lang w:val="es-AR"/>
+              </w:rPr>
+              <w:t>MEDIO</w:t>
             </w:r>
           </w:p>
         </w:tc>
@@ -3132,11 +4253,11 @@
             <w:r>
               <w:rPr>
                 <w:b/>
-                <w:color w:val="002060"/>
-                <w:sz w:val="24"/>
-                <w:lang w:val="es-AR"/>
-              </w:rPr>
-              <w:t>-</w:t>
+                <w:color w:val="FF0000"/>
+                <w:sz w:val="24"/>
+                <w:lang w:val="es-AR"/>
+              </w:rPr>
+              <w:t>MUCHO</w:t>
             </w:r>
           </w:p>
         </w:tc>
@@ -3204,11 +4325,11 @@
             <w:r>
               <w:rPr>
                 <w:b/>
-                <w:color w:val="002060"/>
-                <w:sz w:val="24"/>
-                <w:lang w:val="es-AR"/>
-              </w:rPr>
-              <w:t>-</w:t>
+                <w:color w:val="0070C0"/>
+                <w:sz w:val="24"/>
+                <w:lang w:val="es-AR"/>
+              </w:rPr>
+              <w:t>MEDIO</w:t>
             </w:r>
           </w:p>
         </w:tc>
@@ -3304,11 +4425,11 @@
             <w:r>
               <w:rPr>
                 <w:b/>
-                <w:color w:val="002060"/>
-                <w:sz w:val="24"/>
-                <w:lang w:val="es-AR"/>
-              </w:rPr>
-              <w:t>-</w:t>
+                <w:color w:val="7030A0"/>
+                <w:sz w:val="24"/>
+                <w:lang w:val="es-AR"/>
+              </w:rPr>
+              <w:t>NONE</w:t>
             </w:r>
           </w:p>
         </w:tc>
@@ -3340,6 +4461,7 @@
           <w:sz w:val="24"/>
           <w:lang w:val="es-AR"/>
         </w:rPr>
+        <w:lastRenderedPageBreak/>
         <w:t>FF:</w:t>
       </w:r>
     </w:p>
@@ -3419,7 +4541,91 @@
           <w:sz w:val="24"/>
           <w:lang w:val="es-AR"/>
         </w:rPr>
-        <w:t xml:space="preserve"> hardcore RPG fans. </w:t>
+        <w:t xml:space="preserve"> </w:t>
+      </w:r>
+      <w:proofErr w:type="spellStart"/>
+      <w:r>
+        <w:rPr>
+          <w:b/>
+          <w:color w:val="002060"/>
+          <w:sz w:val="24"/>
+          <w:lang w:val="es-AR"/>
+        </w:rPr>
+        <w:t>hardcore</w:t>
+      </w:r>
+      <w:proofErr w:type="spellEnd"/>
+      <w:r>
+        <w:rPr>
+          <w:b/>
+          <w:color w:val="002060"/>
+          <w:sz w:val="24"/>
+          <w:lang w:val="es-AR"/>
+        </w:rPr>
+        <w:t xml:space="preserve"> RPG fans. </w:t>
+      </w:r>
+    </w:p>
+    <w:p>
+      <w:pPr>
+        <w:rPr>
+          <w:b/>
+          <w:color w:val="002060"/>
+          <w:sz w:val="24"/>
+          <w:lang w:val="es-AR"/>
+        </w:rPr>
+      </w:pPr>
+      <w:proofErr w:type="gramStart"/>
+      <w:r>
+        <w:rPr>
+          <w:b/>
+          <w:color w:val="7030A0"/>
+          <w:sz w:val="24"/>
+          <w:szCs w:val="24"/>
+          <w:lang w:val="es-AR"/>
+        </w:rPr>
+        <w:t>CA::</w:t>
+      </w:r>
+      <w:proofErr w:type="gramEnd"/>
+      <w:r>
+        <w:rPr>
+          <w:b/>
+          <w:color w:val="7030A0"/>
+          <w:sz w:val="24"/>
+          <w:szCs w:val="24"/>
+          <w:lang w:val="es-AR"/>
+        </w:rPr>
+        <w:t xml:space="preserve"> </w:t>
+      </w:r>
+      <w:r>
+        <w:rPr>
+          <w:b/>
+          <w:color w:val="7030A0"/>
+          <w:sz w:val="24"/>
+          <w:szCs w:val="24"/>
+          <w:lang w:val="es-AR"/>
+        </w:rPr>
+        <w:t xml:space="preserve">La complejidad en general debería ser media, si comienzo a </w:t>
+      </w:r>
+      <w:proofErr w:type="spellStart"/>
+      <w:r>
+        <w:rPr>
+          <w:b/>
+          <w:color w:val="7030A0"/>
+          <w:sz w:val="24"/>
+          <w:szCs w:val="24"/>
+          <w:lang w:val="es-AR"/>
+        </w:rPr>
+        <w:t>desglozarla</w:t>
+      </w:r>
+      <w:proofErr w:type="spellEnd"/>
+      <w:r>
+        <w:rPr>
+          <w:b/>
+          <w:color w:val="7030A0"/>
+          <w:sz w:val="24"/>
+          <w:szCs w:val="24"/>
+          <w:lang w:val="es-AR"/>
+        </w:rPr>
+        <w:t xml:space="preserve"> creo que lo mejor sería que la complejidad innata del juego sea POCA/MEDIA, mientras que la complejidad emergente/aditiva sea MEDIA. Es decir, que sea fácil aprender a jugar el combate pero que luego existan muchas posibles situaciones que hagan al sistema más complejo sin cambiar sus reglas base.</w:t>
       </w:r>
     </w:p>
     <w:p>
@@ -3468,6 +4674,48 @@
           <w:lang w:val="es-AR"/>
         </w:rPr>
       </w:pPr>
+      <w:proofErr w:type="gramStart"/>
+      <w:r>
+        <w:rPr>
+          <w:b/>
+          <w:color w:val="7030A0"/>
+          <w:sz w:val="24"/>
+          <w:szCs w:val="24"/>
+          <w:lang w:val="es-AR"/>
+        </w:rPr>
+        <w:t>CA::</w:t>
+      </w:r>
+      <w:proofErr w:type="gramEnd"/>
+      <w:r>
+        <w:rPr>
+          <w:b/>
+          <w:color w:val="7030A0"/>
+          <w:sz w:val="24"/>
+          <w:szCs w:val="24"/>
+          <w:lang w:val="es-AR"/>
+        </w:rPr>
+        <w:t xml:space="preserve"> </w:t>
+      </w:r>
+      <w:r>
+        <w:rPr>
+          <w:b/>
+          <w:color w:val="7030A0"/>
+          <w:sz w:val="24"/>
+          <w:szCs w:val="24"/>
+          <w:lang w:val="es-AR"/>
+        </w:rPr>
+        <w:t>La profundidad para mi debería ser muchísima, más que nada porque le dará mucho más valor a los combos y mezcla de habilidades que creemos. Cuanto más profundas sean estas 2 cosas mejor.</w:t>
+      </w:r>
+    </w:p>
+    <w:p>
+      <w:pPr>
+        <w:rPr>
+          <w:b/>
+          <w:color w:val="002060"/>
+          <w:sz w:val="24"/>
+          <w:lang w:val="es-AR"/>
+        </w:rPr>
+      </w:pPr>
       <w:r>
         <w:rPr>
           <w:b/>
@@ -3477,25 +4725,141 @@
         </w:rPr>
         <w:t xml:space="preserve">3_ Como dije en el 1. No debe ser hiper complicado para poder ganar, ni super fácil, con un nivel intermedio y que haya batallas </w:t>
       </w:r>
+      <w:r>
+        <w:rPr>
+          <w:b/>
+          <w:color w:val="002060"/>
+          <w:sz w:val="24"/>
+          <w:lang w:val="es-AR"/>
+        </w:rPr>
+        <w:t>más</w:t>
+      </w:r>
+      <w:r>
+        <w:rPr>
+          <w:b/>
+          <w:color w:val="002060"/>
+          <w:sz w:val="24"/>
+          <w:lang w:val="es-AR"/>
+        </w:rPr>
+        <w:t xml:space="preserve"> difíciles mientras vas a avanzando estaría bien. Se puede ver por combates importantes, que cantidad de estrategia se puede necesitar.</w:t>
+      </w:r>
+    </w:p>
+    <w:p>
+      <w:pPr>
+        <w:rPr>
+          <w:b/>
+          <w:color w:val="002060"/>
+          <w:sz w:val="24"/>
+          <w:lang w:val="es-AR"/>
+        </w:rPr>
+      </w:pPr>
+      <w:proofErr w:type="gramStart"/>
+      <w:r>
+        <w:rPr>
+          <w:b/>
+          <w:color w:val="7030A0"/>
+          <w:sz w:val="24"/>
+          <w:szCs w:val="24"/>
+          <w:lang w:val="es-AR"/>
+        </w:rPr>
+        <w:t>CA::</w:t>
+      </w:r>
+      <w:proofErr w:type="gramEnd"/>
+      <w:r>
+        <w:rPr>
+          <w:b/>
+          <w:color w:val="7030A0"/>
+          <w:sz w:val="24"/>
+          <w:szCs w:val="24"/>
+          <w:lang w:val="es-AR"/>
+        </w:rPr>
+        <w:t xml:space="preserve"> </w:t>
+      </w:r>
+      <w:r>
+        <w:rPr>
+          <w:b/>
+          <w:color w:val="7030A0"/>
+          <w:sz w:val="24"/>
+          <w:szCs w:val="24"/>
+          <w:lang w:val="es-AR"/>
+        </w:rPr>
+        <w:t xml:space="preserve">Cómo definimos con anterioridad, no debería ser algo </w:t>
+      </w:r>
       <w:proofErr w:type="spellStart"/>
       <w:r>
         <w:rPr>
           <w:b/>
-          <w:color w:val="002060"/>
-          <w:sz w:val="24"/>
-          <w:lang w:val="es-AR"/>
-        </w:rPr>
-        <w:t>mas</w:t>
+          <w:color w:val="7030A0"/>
+          <w:sz w:val="24"/>
+          <w:szCs w:val="24"/>
+          <w:lang w:val="es-AR"/>
+        </w:rPr>
+        <w:t>chill</w:t>
       </w:r>
       <w:proofErr w:type="spellEnd"/>
       <w:r>
         <w:rPr>
           <w:b/>
-          <w:color w:val="002060"/>
-          <w:sz w:val="24"/>
-          <w:lang w:val="es-AR"/>
-        </w:rPr>
-        <w:t xml:space="preserve"> difíciles mientras vas a avanzando estaría bien. Se puede ver por combates importantes, que cantidad de estrategia se puede necesitar.</w:t>
+          <w:color w:val="7030A0"/>
+          <w:sz w:val="24"/>
+          <w:szCs w:val="24"/>
+          <w:lang w:val="es-AR"/>
+        </w:rPr>
+        <w:t xml:space="preserve"> en lo que no requieras de una mínima neurona</w:t>
+      </w:r>
+      <w:r>
+        <w:rPr>
+          <w:b/>
+          <w:color w:val="7030A0"/>
+          <w:sz w:val="24"/>
+          <w:szCs w:val="24"/>
+          <w:lang w:val="es-AR"/>
+        </w:rPr>
+        <w:t xml:space="preserve"> para jugar, más que nada porque si vas a poder hacer todo sin esfuerzo alguno nos metemos los combos en el </w:t>
+      </w:r>
+      <w:proofErr w:type="spellStart"/>
+      <w:r>
+        <w:rPr>
+          <w:b/>
+          <w:color w:val="7030A0"/>
+          <w:sz w:val="24"/>
+          <w:szCs w:val="24"/>
+          <w:lang w:val="es-AR"/>
+        </w:rPr>
+        <w:t>orto</w:t>
+      </w:r>
+      <w:proofErr w:type="spellEnd"/>
+      <w:r>
+        <w:rPr>
+          <w:b/>
+          <w:color w:val="7030A0"/>
+          <w:sz w:val="24"/>
+          <w:szCs w:val="24"/>
+          <w:lang w:val="es-AR"/>
+        </w:rPr>
+        <w:t xml:space="preserve">. Por otro </w:t>
+      </w:r>
+      <w:proofErr w:type="gramStart"/>
+      <w:r>
+        <w:rPr>
+          <w:b/>
+          <w:color w:val="7030A0"/>
+          <w:sz w:val="24"/>
+          <w:szCs w:val="24"/>
+          <w:lang w:val="es-AR"/>
+        </w:rPr>
+        <w:t>lado</w:t>
+      </w:r>
+      <w:proofErr w:type="gramEnd"/>
+      <w:r>
+        <w:rPr>
+          <w:b/>
+          <w:color w:val="7030A0"/>
+          <w:sz w:val="24"/>
+          <w:szCs w:val="24"/>
+          <w:lang w:val="es-AR"/>
+        </w:rPr>
+        <w:t xml:space="preserve"> tampoco queremos hacer que el jugador este tenso todo el tiempo, aunque seguramente esto llegará a un nivel de estrategia más avanzado en jefes o ciertos momentos del juego.</w:t>
       </w:r>
     </w:p>
     <w:p>
@@ -3516,6 +4880,60 @@
         </w:rPr>
         <w:t xml:space="preserve">4_ Esto </w:t>
       </w:r>
+      <w:r>
+        <w:rPr>
+          <w:b/>
+          <w:color w:val="002060"/>
+          <w:sz w:val="24"/>
+          <w:lang w:val="es-AR"/>
+        </w:rPr>
+        <w:t>también</w:t>
+      </w:r>
+      <w:r>
+        <w:rPr>
+          <w:b/>
+          <w:color w:val="002060"/>
+          <w:sz w:val="24"/>
+          <w:lang w:val="es-AR"/>
+        </w:rPr>
+        <w:t xml:space="preserve"> puede ser </w:t>
+      </w:r>
+      <w:r>
+        <w:rPr>
+          <w:b/>
+          <w:color w:val="0070C0"/>
+          <w:sz w:val="24"/>
+          <w:lang w:val="es-AR"/>
+        </w:rPr>
+        <w:t xml:space="preserve">MEDIO </w:t>
+      </w:r>
+      <w:r>
+        <w:rPr>
+          <w:b/>
+          <w:color w:val="002060"/>
+          <w:sz w:val="24"/>
+          <w:lang w:val="es-AR"/>
+        </w:rPr>
+        <w:t xml:space="preserve">porque, como dije ya varias veces, es el aspecto que queremos que se luzca, nuestra diva, la estrella del escenario. Pero pienso que si lo exigimos al punto de no dejar al jugador hacer nada mas que no sean combos este se puede </w:t>
+      </w:r>
+      <w:r>
+        <w:rPr>
+          <w:b/>
+          <w:color w:val="002060"/>
+          <w:sz w:val="24"/>
+          <w:lang w:val="es-AR"/>
+        </w:rPr>
+        <w:t>hartar</w:t>
+      </w:r>
+      <w:r>
+        <w:rPr>
+          <w:b/>
+          <w:color w:val="002060"/>
+          <w:sz w:val="24"/>
+          <w:lang w:val="es-AR"/>
+        </w:rPr>
+        <w:t xml:space="preserve"> de la mecánica, en ese caso debería haber situaciones en las que el jugador pueda pasar sin usar combos, como pelear contra bichos </w:t>
+      </w:r>
       <w:proofErr w:type="spellStart"/>
       <w:r>
         <w:rPr>
@@ -3524,7 +4942,7 @@
           <w:sz w:val="24"/>
           <w:lang w:val="es-AR"/>
         </w:rPr>
-        <w:t>tambien</w:t>
+        <w:t>low</w:t>
       </w:r>
       <w:proofErr w:type="spellEnd"/>
       <w:r>
@@ -3534,7 +4952,47 @@
           <w:sz w:val="24"/>
           <w:lang w:val="es-AR"/>
         </w:rPr>
-        <w:t xml:space="preserve"> puede ser </w:t>
+        <w:t xml:space="preserve"> </w:t>
+      </w:r>
+      <w:proofErr w:type="spellStart"/>
+      <w:r>
+        <w:rPr>
+          <w:b/>
+          <w:color w:val="002060"/>
+          <w:sz w:val="24"/>
+          <w:lang w:val="es-AR"/>
+        </w:rPr>
+        <w:t>level</w:t>
+      </w:r>
+      <w:proofErr w:type="spellEnd"/>
+      <w:r>
+        <w:rPr>
+          <w:b/>
+          <w:color w:val="002060"/>
+          <w:sz w:val="24"/>
+          <w:lang w:val="es-AR"/>
+        </w:rPr>
+        <w:t xml:space="preserve"> o cosas </w:t>
+      </w:r>
+      <w:proofErr w:type="spellStart"/>
+      <w:r>
+        <w:rPr>
+          <w:b/>
+          <w:color w:val="002060"/>
+          <w:sz w:val="24"/>
+          <w:lang w:val="es-AR"/>
+        </w:rPr>
+        <w:t>asi</w:t>
+      </w:r>
+      <w:proofErr w:type="spellEnd"/>
+      <w:r>
+        <w:rPr>
+          <w:b/>
+          <w:color w:val="002060"/>
+          <w:sz w:val="24"/>
+          <w:lang w:val="es-AR"/>
+        </w:rPr>
+        <w:t xml:space="preserve">. La importancia real seria </w:t>
       </w:r>
       <w:r>
         <w:rPr>
@@ -3543,56 +5001,204 @@
           <w:sz w:val="24"/>
           <w:lang w:val="es-AR"/>
         </w:rPr>
-        <w:t xml:space="preserve">MEDIO </w:t>
-      </w:r>
-      <w:r>
-        <w:rPr>
-          <w:b/>
-          <w:color w:val="002060"/>
-          <w:sz w:val="24"/>
-          <w:lang w:val="es-AR"/>
-        </w:rPr>
-        <w:t xml:space="preserve">porque, como dije ya varias veces, es el aspecto que queremos que se luzca, nuestra diva, la estrella del escenario. Pero pienso que si lo exigimos al punto de no dejar al jugador hacer nada mas que no sean combos este se puede </w:t>
+        <w:t>MEDIA</w:t>
+      </w:r>
+      <w:r>
+        <w:rPr>
+          <w:b/>
+          <w:color w:val="002060"/>
+          <w:sz w:val="24"/>
+          <w:lang w:val="es-AR"/>
+        </w:rPr>
+        <w:t>-</w:t>
+      </w:r>
+      <w:r>
+        <w:rPr>
+          <w:b/>
+          <w:color w:val="FF0000"/>
+          <w:sz w:val="24"/>
+          <w:lang w:val="es-AR"/>
+        </w:rPr>
+        <w:t>MUCHA</w:t>
+      </w:r>
+    </w:p>
+    <w:p>
+      <w:pPr>
+        <w:rPr>
+          <w:b/>
+          <w:color w:val="FF0000"/>
+          <w:sz w:val="24"/>
+          <w:lang w:val="es-AR"/>
+        </w:rPr>
+      </w:pPr>
+      <w:proofErr w:type="gramStart"/>
+      <w:r>
+        <w:rPr>
+          <w:b/>
+          <w:color w:val="7030A0"/>
+          <w:sz w:val="24"/>
+          <w:szCs w:val="24"/>
+          <w:lang w:val="es-AR"/>
+        </w:rPr>
+        <w:t>CA::</w:t>
+      </w:r>
+      <w:proofErr w:type="gramEnd"/>
+      <w:r>
+        <w:rPr>
+          <w:b/>
+          <w:color w:val="7030A0"/>
+          <w:sz w:val="24"/>
+          <w:szCs w:val="24"/>
+          <w:lang w:val="es-AR"/>
+        </w:rPr>
+        <w:t xml:space="preserve"> </w:t>
+      </w:r>
+      <w:r>
+        <w:rPr>
+          <w:b/>
+          <w:color w:val="7030A0"/>
+          <w:sz w:val="24"/>
+          <w:szCs w:val="24"/>
+          <w:lang w:val="es-AR"/>
+        </w:rPr>
+        <w:t xml:space="preserve">Cómo nuestro </w:t>
       </w:r>
       <w:proofErr w:type="spellStart"/>
       <w:r>
         <w:rPr>
           <w:b/>
-          <w:color w:val="002060"/>
-          <w:sz w:val="24"/>
-          <w:lang w:val="es-AR"/>
-        </w:rPr>
-        <w:t>artar</w:t>
+          <w:color w:val="7030A0"/>
+          <w:sz w:val="24"/>
+          <w:szCs w:val="24"/>
+          <w:lang w:val="es-AR"/>
+        </w:rPr>
+        <w:t>gameplay</w:t>
       </w:r>
       <w:proofErr w:type="spellEnd"/>
       <w:r>
         <w:rPr>
           <w:b/>
-          <w:color w:val="002060"/>
-          <w:sz w:val="24"/>
-          <w:lang w:val="es-AR"/>
-        </w:rPr>
-        <w:t xml:space="preserve"> de la mecánica, en ese caso debería haber situaciones en las que el jugador pueda pasar sin usar combos, como pelear contra bichos </w:t>
+          <w:color w:val="7030A0"/>
+          <w:sz w:val="24"/>
+          <w:szCs w:val="24"/>
+          <w:lang w:val="es-AR"/>
+        </w:rPr>
+        <w:t xml:space="preserve"> se basa en combos y mezclar habilidades siento que si no logras hacer combos vas a estar perdiendo el 90% de las veces. Sino lo mismo, nos metemos el </w:t>
       </w:r>
       <w:proofErr w:type="spellStart"/>
       <w:r>
         <w:rPr>
           <w:b/>
-          <w:color w:val="002060"/>
-          <w:sz w:val="24"/>
-          <w:lang w:val="es-AR"/>
-        </w:rPr>
-        <w:t>low</w:t>
+          <w:color w:val="7030A0"/>
+          <w:sz w:val="24"/>
+          <w:szCs w:val="24"/>
+          <w:lang w:val="es-AR"/>
+        </w:rPr>
+        <w:t>core</w:t>
       </w:r>
       <w:proofErr w:type="spellEnd"/>
       <w:r>
         <w:rPr>
           <w:b/>
-          <w:color w:val="002060"/>
-          <w:sz w:val="24"/>
-          <w:lang w:val="es-AR"/>
-        </w:rPr>
-        <w:t xml:space="preserve"> </w:t>
+          <w:color w:val="7030A0"/>
+          <w:sz w:val="24"/>
+          <w:szCs w:val="24"/>
+          <w:lang w:val="es-AR"/>
+        </w:rPr>
+        <w:t xml:space="preserve"> por el orto si se puede ganar todo con habilidades simples.</w:t>
+      </w:r>
+      <w:r>
+        <w:rPr>
+          <w:b/>
+          <w:color w:val="7030A0"/>
+          <w:sz w:val="24"/>
+          <w:szCs w:val="24"/>
+          <w:lang w:val="es-AR"/>
+        </w:rPr>
+        <w:br/>
+        <w:t>En cuanto al hecho de que se aburra de usar la mecánica, esto deberemos evitarlo al diseñar la forma en la que estos combos se realizan, si es divertido hacerlos y hay muchos combos distintos podríamos evitar caer en esa trampa.</w:t>
+      </w:r>
+    </w:p>
+    <w:p>
+      <w:pPr>
+        <w:rPr>
+          <w:b/>
+          <w:color w:val="002060"/>
+          <w:sz w:val="24"/>
+          <w:lang w:val="es-AR"/>
+        </w:rPr>
+      </w:pPr>
+      <w:r>
+        <w:rPr>
+          <w:b/>
+          <w:color w:val="002060"/>
+          <w:sz w:val="24"/>
+          <w:lang w:val="es-AR"/>
+        </w:rPr>
+        <w:t xml:space="preserve">5_ Si fuera poco el jugador podría </w:t>
+      </w:r>
+      <w:r>
+        <w:rPr>
+          <w:b/>
+          <w:color w:val="002060"/>
+          <w:sz w:val="24"/>
+          <w:lang w:val="es-AR"/>
+        </w:rPr>
+        <w:t>aburrirse</w:t>
+      </w:r>
+      <w:r>
+        <w:rPr>
+          <w:b/>
+          <w:color w:val="002060"/>
+          <w:sz w:val="24"/>
+          <w:lang w:val="es-AR"/>
+        </w:rPr>
+        <w:t xml:space="preserve"> de mucho de lo mismo y si fuera mucha el jugador se va a </w:t>
+      </w:r>
+      <w:r>
+        <w:rPr>
+          <w:b/>
+          <w:color w:val="002060"/>
+          <w:sz w:val="24"/>
+          <w:lang w:val="es-AR"/>
+        </w:rPr>
+        <w:t>hartar</w:t>
+      </w:r>
+      <w:r>
+        <w:rPr>
+          <w:b/>
+          <w:color w:val="002060"/>
+          <w:sz w:val="24"/>
+          <w:lang w:val="es-AR"/>
+        </w:rPr>
+        <w:t xml:space="preserve"> de no poder hacer lo que quiere, por eso, opino que un impacto medio </w:t>
+      </w:r>
+      <w:r>
+        <w:rPr>
+          <w:b/>
+          <w:color w:val="002060"/>
+          <w:sz w:val="24"/>
+          <w:lang w:val="es-AR"/>
+        </w:rPr>
+        <w:t>está</w:t>
+      </w:r>
+      <w:r>
+        <w:rPr>
+          <w:b/>
+          <w:color w:val="002060"/>
+          <w:sz w:val="24"/>
+          <w:lang w:val="es-AR"/>
+        </w:rPr>
+        <w:t xml:space="preserve"> bien pa</w:t>
+      </w:r>
+      <w:r>
+        <w:rPr>
+          <w:b/>
+          <w:color w:val="002060"/>
+          <w:sz w:val="24"/>
+          <w:lang w:val="es-AR"/>
+        </w:rPr>
+        <w:t xml:space="preserve">ra </w:t>
       </w:r>
       <w:proofErr w:type="spellStart"/>
       <w:r>
@@ -3602,7 +5208,7 @@
           <w:sz w:val="24"/>
           <w:lang w:val="es-AR"/>
         </w:rPr>
-        <w:t>level</w:t>
+        <w:t>dejarcontento</w:t>
       </w:r>
       <w:proofErr w:type="spellEnd"/>
       <w:r>
@@ -3612,7 +5218,59 @@
           <w:sz w:val="24"/>
           <w:lang w:val="es-AR"/>
         </w:rPr>
-        <w:t xml:space="preserve"> o cosas </w:t>
+        <w:t xml:space="preserve"> o enganchado al jugador.</w:t>
+      </w:r>
+    </w:p>
+    <w:p>
+      <w:pPr>
+        <w:rPr>
+          <w:b/>
+          <w:color w:val="002060"/>
+          <w:sz w:val="24"/>
+          <w:lang w:val="es-AR"/>
+        </w:rPr>
+      </w:pPr>
+      <w:proofErr w:type="gramStart"/>
+      <w:r>
+        <w:rPr>
+          <w:b/>
+          <w:color w:val="7030A0"/>
+          <w:sz w:val="24"/>
+          <w:szCs w:val="24"/>
+          <w:lang w:val="es-AR"/>
+        </w:rPr>
+        <w:t>CA::</w:t>
+      </w:r>
+      <w:proofErr w:type="gramEnd"/>
+      <w:r>
+        <w:rPr>
+          <w:b/>
+          <w:color w:val="7030A0"/>
+          <w:sz w:val="24"/>
+          <w:szCs w:val="24"/>
+          <w:lang w:val="es-AR"/>
+        </w:rPr>
+        <w:t xml:space="preserve"> Podemos aprovecharnos mucho del output RNG para crear adaptabilidad y situaciones especiales, en cuanto al input RNG seguramente estará presente pero no me gustaría que llegue hasta el punto en el que tus planes se vean frustrados por el mismo.</w:t>
+      </w:r>
+    </w:p>
+    <w:p>
+      <w:pPr>
+        <w:rPr>
+          <w:b/>
+          <w:color w:val="002060"/>
+          <w:sz w:val="24"/>
+          <w:lang w:val="es-AR"/>
+        </w:rPr>
+      </w:pPr>
+      <w:r>
+        <w:rPr>
+          <w:b/>
+          <w:color w:val="002060"/>
+          <w:sz w:val="24"/>
+          <w:lang w:val="es-AR"/>
+        </w:rPr>
+        <w:lastRenderedPageBreak/>
+        <w:t xml:space="preserve">6_ Los combates fuera de jefes o bichos de altos </w:t>
       </w:r>
       <w:proofErr w:type="spellStart"/>
       <w:r>
@@ -3622,7 +5280,7 @@
           <w:sz w:val="24"/>
           <w:lang w:val="es-AR"/>
         </w:rPr>
-        <w:t>asi</w:t>
+        <w:t>lvl</w:t>
       </w:r>
       <w:proofErr w:type="spellEnd"/>
       <w:r>
@@ -3632,116 +5290,7 @@
           <w:sz w:val="24"/>
           <w:lang w:val="es-AR"/>
         </w:rPr>
-        <w:t xml:space="preserve">. La importancia real seria </w:t>
-      </w:r>
-      <w:r>
-        <w:rPr>
-          <w:b/>
-          <w:color w:val="0070C0"/>
-          <w:sz w:val="24"/>
-          <w:lang w:val="es-AR"/>
-        </w:rPr>
-        <w:t>MEDIA</w:t>
-      </w:r>
-      <w:r>
-        <w:rPr>
-          <w:b/>
-          <w:color w:val="002060"/>
-          <w:sz w:val="24"/>
-          <w:lang w:val="es-AR"/>
-        </w:rPr>
-        <w:t>-</w:t>
-      </w:r>
-      <w:r>
-        <w:rPr>
-          <w:b/>
-          <w:color w:val="FF0000"/>
-          <w:sz w:val="24"/>
-          <w:lang w:val="es-AR"/>
-        </w:rPr>
-        <w:t>MUCHA</w:t>
-      </w:r>
-    </w:p>
-    <w:p>
-      <w:pPr>
-        <w:rPr>
-          <w:b/>
-          <w:color w:val="002060"/>
-          <w:sz w:val="24"/>
-          <w:lang w:val="es-AR"/>
-        </w:rPr>
-      </w:pPr>
-      <w:r>
-        <w:rPr>
-          <w:b/>
-          <w:color w:val="002060"/>
-          <w:sz w:val="24"/>
-          <w:lang w:val="es-AR"/>
-        </w:rPr>
-        <w:t xml:space="preserve">5_ Si fuera poco el jugador podría </w:t>
-      </w:r>
-      <w:r>
-        <w:rPr>
-          <w:b/>
-          <w:color w:val="002060"/>
-          <w:sz w:val="24"/>
-          <w:lang w:val="es-AR"/>
-        </w:rPr>
-        <w:t>aburrirse</w:t>
-      </w:r>
-      <w:r>
-        <w:rPr>
-          <w:b/>
-          <w:color w:val="002060"/>
-          <w:sz w:val="24"/>
-          <w:lang w:val="es-AR"/>
-        </w:rPr>
-        <w:t xml:space="preserve"> de mucho de lo mismo y si fuera mucha el jugador se va a </w:t>
-      </w:r>
-      <w:r>
-        <w:rPr>
-          <w:b/>
-          <w:color w:val="002060"/>
-          <w:sz w:val="24"/>
-          <w:lang w:val="es-AR"/>
-        </w:rPr>
-        <w:t>hartar</w:t>
-      </w:r>
-      <w:r>
-        <w:rPr>
-          <w:b/>
-          <w:color w:val="002060"/>
-          <w:sz w:val="24"/>
-          <w:lang w:val="es-AR"/>
-        </w:rPr>
-        <w:t xml:space="preserve"> de no poder hacer lo que quiere, por eso, opino que un impacto medio </w:t>
-      </w:r>
-      <w:r>
-        <w:rPr>
-          <w:b/>
-          <w:color w:val="002060"/>
-          <w:sz w:val="24"/>
-          <w:lang w:val="es-AR"/>
-        </w:rPr>
-        <w:t>está</w:t>
-      </w:r>
-      <w:r>
-        <w:rPr>
-          <w:b/>
-          <w:color w:val="002060"/>
-          <w:sz w:val="24"/>
-          <w:lang w:val="es-AR"/>
-        </w:rPr>
-        <w:t xml:space="preserve"> bien pa</w:t>
-      </w:r>
-      <w:r>
-        <w:rPr>
-          <w:b/>
-          <w:color w:val="002060"/>
-          <w:sz w:val="24"/>
-          <w:lang w:val="es-AR"/>
-        </w:rPr>
-        <w:t xml:space="preserve">ra </w:t>
+        <w:t xml:space="preserve"> o eventos, deberían tener una duración corta ya que el jugador puede pensar cosas como “no valen mi tiempo” o “</w:t>
       </w:r>
       <w:proofErr w:type="spellStart"/>
       <w:r>
@@ -3751,7 +5300,7 @@
           <w:sz w:val="24"/>
           <w:lang w:val="es-AR"/>
         </w:rPr>
-        <w:t>dejarcontento</w:t>
+        <w:t>lpm</w:t>
       </w:r>
       <w:proofErr w:type="spellEnd"/>
       <w:r>
@@ -3761,26 +5310,7 @@
           <w:sz w:val="24"/>
           <w:lang w:val="es-AR"/>
         </w:rPr>
-        <w:t xml:space="preserve"> o enganchado al jugador.</w:t>
-      </w:r>
-    </w:p>
-    <w:p>
-      <w:pPr>
-        <w:rPr>
-          <w:b/>
-          <w:color w:val="002060"/>
-          <w:sz w:val="24"/>
-          <w:lang w:val="es-AR"/>
-        </w:rPr>
-      </w:pPr>
-      <w:r>
-        <w:rPr>
-          <w:b/>
-          <w:color w:val="002060"/>
-          <w:sz w:val="24"/>
-          <w:lang w:val="es-AR"/>
-        </w:rPr>
-        <w:t xml:space="preserve">6_ Los combates fuera de jefes o bichos de altos </w:t>
+        <w:t xml:space="preserve"> otra vez me choque contra este bobo” entonces deben ser lo suficientemente dinámicas para que el jugador las despache sin mucho pensar, conforme el juego avanza estaría bueno subir la duración, yo propondría que en el momento digamos un máximo que puede llegar a durar el combate contra un </w:t>
       </w:r>
       <w:proofErr w:type="spellStart"/>
       <w:r>
@@ -3790,7 +5320,7 @@
           <w:sz w:val="24"/>
           <w:lang w:val="es-AR"/>
         </w:rPr>
-        <w:t>lvl</w:t>
+        <w:t>weakling</w:t>
       </w:r>
       <w:proofErr w:type="spellEnd"/>
       <w:r>
@@ -3800,57 +5330,49 @@
           <w:sz w:val="24"/>
           <w:lang w:val="es-AR"/>
         </w:rPr>
-        <w:t xml:space="preserve"> o eventos, deberían tener una duración corta ya que el jugador puede pensar cosas como “no valen mi tiempo” o “</w:t>
-      </w:r>
-      <w:proofErr w:type="spellStart"/>
-      <w:r>
-        <w:rPr>
-          <w:b/>
-          <w:color w:val="002060"/>
-          <w:sz w:val="24"/>
-          <w:lang w:val="es-AR"/>
-        </w:rPr>
-        <w:t>lpm</w:t>
-      </w:r>
-      <w:proofErr w:type="spellEnd"/>
-      <w:r>
-        <w:rPr>
-          <w:b/>
-          <w:color w:val="002060"/>
-          <w:sz w:val="24"/>
-          <w:lang w:val="es-AR"/>
-        </w:rPr>
-        <w:t xml:space="preserve"> </w:t>
-      </w:r>
-      <w:r>
-        <w:rPr>
-          <w:b/>
-          <w:color w:val="002060"/>
-          <w:sz w:val="24"/>
-          <w:lang w:val="es-AR"/>
-        </w:rPr>
-        <w:lastRenderedPageBreak/>
-        <w:t xml:space="preserve">otra vez me choque contra este bobo” entonces deben ser lo suficientemente dinámicas para que el jugador las despache sin mucho pensar, conforme el juego avanza estaría bueno subir la duración, yo propondría que en el momento digamos un máximo que puede llegar a durar el combate contra un </w:t>
-      </w:r>
-      <w:proofErr w:type="spellStart"/>
-      <w:r>
-        <w:rPr>
-          <w:b/>
-          <w:color w:val="002060"/>
-          <w:sz w:val="24"/>
-          <w:lang w:val="es-AR"/>
-        </w:rPr>
-        <w:t>weakling</w:t>
-      </w:r>
-      <w:proofErr w:type="spellEnd"/>
-      <w:r>
-        <w:rPr>
-          <w:b/>
-          <w:color w:val="002060"/>
-          <w:sz w:val="24"/>
-          <w:lang w:val="es-AR"/>
-        </w:rPr>
         <w:t>.</w:t>
+      </w:r>
+    </w:p>
+    <w:p>
+      <w:pPr>
+        <w:rPr>
+          <w:b/>
+          <w:color w:val="002060"/>
+          <w:sz w:val="24"/>
+          <w:lang w:val="es-AR"/>
+        </w:rPr>
+      </w:pPr>
+      <w:proofErr w:type="gramStart"/>
+      <w:r>
+        <w:rPr>
+          <w:b/>
+          <w:color w:val="7030A0"/>
+          <w:sz w:val="24"/>
+          <w:szCs w:val="24"/>
+          <w:lang w:val="es-AR"/>
+        </w:rPr>
+        <w:t>CA:</w:t>
+      </w:r>
+      <w:r>
+        <w:rPr>
+          <w:b/>
+          <w:color w:val="7030A0"/>
+          <w:sz w:val="24"/>
+          <w:szCs w:val="24"/>
+          <w:lang w:val="es-AR"/>
+        </w:rPr>
+        <w:t>:</w:t>
+      </w:r>
+      <w:proofErr w:type="gramEnd"/>
+      <w:r>
+        <w:rPr>
+          <w:b/>
+          <w:color w:val="7030A0"/>
+          <w:sz w:val="24"/>
+          <w:szCs w:val="24"/>
+          <w:lang w:val="es-AR"/>
+        </w:rPr>
+        <w:t xml:space="preserve"> Desde mi punto de vista, va a depender del sistema y no afectará mucho. Tal vez el sistema creado se beneficia mucho de combates largos, lo que nos da lugar a menos enemigos y más importancia a cada combate, incluso los “normales”. Así cómo puede beneficiarse de un combate rápido que evite aburrimiento y de lugar a una variedad de enemigos distintos.</w:t>
       </w:r>
       <w:bookmarkStart w:id="0" w:name="_GoBack"/>
       <w:bookmarkEnd w:id="0"/>
@@ -3866,7 +5388,7 @@
 </file>
 
 <file path=word/numbering.xml><?xml version="1.0" encoding="utf-8"?>
-<w:numbering xmlns:wpc="http://schemas.microsoft.com/office/word/2010/wordprocessingCanvas" xmlns:cx="http://schemas.microsoft.com/office/drawing/2014/chartex" xmlns:cx1="http://schemas.microsoft.com/office/drawing/2015/9/8/chartex" xmlns:cx2="http://schemas.microsoft.com/office/drawing/2015/10/21/chartex" xmlns:cx3="http://schemas.microsoft.com/office/drawing/2016/5/9/chartex" xmlns:cx4="http://schemas.microsoft.com/office/drawing/2016/5/10/chartex" xmlns:cx5="http://schemas.microsoft.com/office/drawing/2016/5/11/chartex" xmlns:cx6="http://schemas.microsoft.com/office/drawing/2016/5/12/chartex" xmlns:cx7="http://schemas.microsoft.com/office/drawing/2016/5/13/chartex" xmlns:cx8="http://schemas.microsoft.com/office/drawing/2016/5/14/chartex" xmlns:mc="http://schemas.openxmlformats.org/markup-compatibility/2006" xmlns:aink="http://schemas.microsoft.com/office/drawing/2016/ink" xmlns:am3d="http://schemas.microsoft.com/office/drawing/2017/model3d" xmlns:o="urn:schemas-microsoft-com:office:office" xmlns:r="http://schemas.openxmlformats.org/officeDocument/2006/relationships" xmlns:m="http://schemas.openxmlformats.org/officeDocument/2006/math" xmlns:v="urn:schemas-microsoft-com:vml" xmlns:wp14="http://schemas.microsoft.com/office/word/2010/wordprocessingDrawing" xmlns:wp="http://schemas.openxmlformats.org/drawingml/2006/wordprocessingDrawing" xmlns:w10="urn:schemas-microsoft-com:office:word" xmlns:w="http://schemas.openxmlformats.org/wordprocessingml/2006/main" xmlns:w14="http://schemas.microsoft.com/office/word/2010/wordml" xmlns:w15="http://schemas.microsoft.com/office/word/2012/wordml" xmlns:w16cid="http://schemas.microsoft.com/office/word/2016/wordml/cid" xmlns:w16se="http://schemas.microsoft.com/office/word/2015/wordml/symex" xmlns:wpg="http://schemas.microsoft.com/office/word/2010/wordprocessingGroup" xmlns:wpi="http://schemas.microsoft.com/office/word/2010/wordprocessingInk" xmlns:wne="http://schemas.microsoft.com/office/word/2006/wordml" xmlns:wps="http://schemas.microsoft.com/office/word/2010/wordprocessingShape" mc:Ignorable="w14 w15 w16se w16cid wp14">
+<w:numbering xmlns:wpc="http://schemas.microsoft.com/office/word/2010/wordprocessingCanvas" xmlns:cx="http://schemas.microsoft.com/office/drawing/2014/chartex" xmlns:mc="http://schemas.openxmlformats.org/markup-compatibility/2006" xmlns:o="urn:schemas-microsoft-com:office:office" xmlns:r="http://schemas.openxmlformats.org/officeDocument/2006/relationships" xmlns:m="http://schemas.openxmlformats.org/officeDocument/2006/math" xmlns:v="urn:schemas-microsoft-com:vml" xmlns:wp14="http://schemas.microsoft.com/office/word/2010/wordprocessingDrawing" xmlns:wp="http://schemas.openxmlformats.org/drawingml/2006/wordprocessingDrawing" xmlns:w10="urn:schemas-microsoft-com:office:word" xmlns:w="http://schemas.openxmlformats.org/wordprocessingml/2006/main" xmlns:w14="http://schemas.microsoft.com/office/word/2010/wordml" xmlns:w15="http://schemas.microsoft.com/office/word/2012/wordml" xmlns:w16se="http://schemas.microsoft.com/office/word/2015/wordml/symex" xmlns:wpg="http://schemas.microsoft.com/office/word/2010/wordprocessingGroup" xmlns:wpi="http://schemas.microsoft.com/office/word/2010/wordprocessingInk" xmlns:wne="http://schemas.microsoft.com/office/word/2006/wordml" xmlns:wps="http://schemas.microsoft.com/office/word/2010/wordprocessingShape" mc:Ignorable="w14 w15 w16se wp14">
   <w:abstractNum w:abstractNumId="0" w15:restartNumberingAfterBreak="0">
     <w:nsid w:val="690D541B"/>
     <w:multiLevelType w:val="hybridMultilevel"/>
@@ -3963,7 +5485,7 @@
 </file>
 
 <file path=word/styles.xml><?xml version="1.0" encoding="utf-8"?>
-<w:styles xmlns:mc="http://schemas.openxmlformats.org/markup-compatibility/2006" xmlns:r="http://schemas.openxmlformats.org/officeDocument/2006/relationships" xmlns:w="http://schemas.openxmlformats.org/wordprocessingml/2006/main" xmlns:w14="http://schemas.microsoft.com/office/word/2010/wordml" xmlns:w15="http://schemas.microsoft.com/office/word/2012/wordml" xmlns:w16cid="http://schemas.microsoft.com/office/word/2016/wordml/cid" xmlns:w16se="http://schemas.microsoft.com/office/word/2015/wordml/symex" mc:Ignorable="w14 w15 w16se w16cid">
+<w:styles xmlns:mc="http://schemas.openxmlformats.org/markup-compatibility/2006" xmlns:r="http://schemas.openxmlformats.org/officeDocument/2006/relationships" xmlns:w="http://schemas.openxmlformats.org/wordprocessingml/2006/main" xmlns:w14="http://schemas.microsoft.com/office/word/2010/wordml" xmlns:w15="http://schemas.microsoft.com/office/word/2012/wordml" xmlns:w16se="http://schemas.microsoft.com/office/word/2015/wordml/symex" mc:Ignorable="w14 w15 w16se">
   <w:docDefaults>
     <w:rPrDefault>
       <w:rPr>
@@ -3979,7 +5501,7 @@
       </w:pPr>
     </w:pPrDefault>
   </w:docDefaults>
-  <w:latentStyles w:defLockedState="0" w:defUIPriority="99" w:defSemiHidden="0" w:defUnhideWhenUsed="0" w:defQFormat="0" w:count="376">
+  <w:latentStyles w:defLockedState="0" w:defUIPriority="99" w:defSemiHidden="0" w:defUnhideWhenUsed="0" w:defQFormat="0" w:count="371">
     <w:lsdException w:name="Normal" w:uiPriority="0" w:qFormat="1"/>
     <w:lsdException w:name="heading 1" w:uiPriority="9" w:qFormat="1"/>
     <w:lsdException w:name="heading 2" w:semiHidden="1" w:uiPriority="9" w:unhideWhenUsed="1" w:qFormat="1"/>
@@ -4351,11 +5873,6 @@
     <w:lsdException w:name="List Table 5 Dark Accent 6" w:uiPriority="50"/>
     <w:lsdException w:name="List Table 6 Colorful Accent 6" w:uiPriority="51"/>
     <w:lsdException w:name="List Table 7 Colorful Accent 6" w:uiPriority="52"/>
-    <w:lsdException w:name="Mention" w:semiHidden="1" w:unhideWhenUsed="1"/>
-    <w:lsdException w:name="Smart Hyperlink" w:semiHidden="1" w:unhideWhenUsed="1"/>
-    <w:lsdException w:name="Hashtag" w:semiHidden="1" w:unhideWhenUsed="1"/>
-    <w:lsdException w:name="Unresolved Mention" w:semiHidden="1" w:unhideWhenUsed="1"/>
-    <w:lsdException w:name="Smart Link" w:semiHidden="1" w:unhideWhenUsed="1"/>
   </w:latentStyles>
   <w:style w:type="paragraph" w:default="1" w:styleId="Normal">
     <w:name w:val="Normal"/>

</xml_diff>